<commit_message>
version 1.2 identificacion de la SCM
</commit_message>
<xml_diff>
--- a/Documentos/FSS_PGC.docx
+++ b/Documentos/FSS_PGC.docx
@@ -605,17 +605,19 @@
               <w:spacing w:after="40" w:before="40" w:lineRule="auto"/>
               <w:jc w:val="both"/>
               <w:rPr>
+                <w:b w:val="1"/>
                 <w:sz w:val="20"/>
                 <w:szCs w:val="20"/>
               </w:rPr>
             </w:pPr>
             <w:r>
               <w:rPr>
+                <w:b w:val="1"/>
                 <w:sz w:val="20"/>
                 <w:szCs w:val="20"/>
                 <w:rtl w:val="0"/>
               </w:rPr>
-              <w:t xml:space="preserve">Introducción del Plan de Gestión de Configuración</w:t>
+              <w:t xml:space="preserve">Planificación de la SCM</w:t>
             </w:r>
           </w:p>
           <w:p>
@@ -642,6 +644,33 @@
                 <w:szCs w:val="20"/>
                 <w:rtl w:val="0"/>
               </w:rPr>
+              <w:t xml:space="preserve">Introducción del Plan de Gestión de Configuración</w:t>
+            </w:r>
+          </w:p>
+          <w:p>
+            <w:pPr>
+              <w:keepLines w:val="1"/>
+              <w:widowControl w:val="0"/>
+              <w:pBdr>
+                <w:top w:space="0" w:sz="0" w:val="nil"/>
+                <w:left w:space="0" w:sz="0" w:val="nil"/>
+                <w:bottom w:space="0" w:sz="0" w:val="nil"/>
+                <w:right w:space="0" w:sz="0" w:val="nil"/>
+                <w:between w:space="0" w:sz="0" w:val="nil"/>
+              </w:pBdr>
+              <w:spacing w:after="40" w:before="40" w:lineRule="auto"/>
+              <w:jc w:val="both"/>
+              <w:rPr>
+                <w:sz w:val="20"/>
+                <w:szCs w:val="20"/>
+              </w:rPr>
+            </w:pPr>
+            <w:r>
+              <w:rPr>
+                <w:sz w:val="20"/>
+                <w:szCs w:val="20"/>
+                <w:rtl w:val="0"/>
+              </w:rPr>
               <w:t xml:space="preserve">Roles, responsabilidades y cantidad</w:t>
             </w:r>
           </w:p>
@@ -903,6 +932,236 @@
                 <w:rtl w:val="0"/>
               </w:rPr>
               <w:t xml:space="preserve">Thalia Quiroz</w:t>
+            </w:r>
+          </w:p>
+        </w:tc>
+      </w:tr>
+      <w:tr>
+        <w:trPr>
+          <w:trHeight w:val="420" w:hRule="atLeast"/>
+        </w:trPr>
+        <w:tc>
+          <w:tcPr>
+            <w:tcBorders>
+              <w:top w:color="00000a" w:space="0" w:sz="6" w:val="single"/>
+              <w:left w:color="00000a" w:space="0" w:sz="6" w:val="single"/>
+              <w:bottom w:color="000000" w:space="0" w:sz="4" w:val="single"/>
+              <w:right w:color="00000a" w:space="0" w:sz="6" w:val="single"/>
+            </w:tcBorders>
+            <w:shd w:fill="auto" w:val="clear"/>
+            <w:tcMar>
+              <w:left w:w="107.0" w:type="dxa"/>
+            </w:tcMar>
+            <w:vAlign w:val="center"/>
+          </w:tcPr>
+          <w:p>
+            <w:pPr>
+              <w:keepLines w:val="1"/>
+              <w:widowControl w:val="0"/>
+              <w:pBdr>
+                <w:top w:space="0" w:sz="0" w:val="nil"/>
+                <w:left w:space="0" w:sz="0" w:val="nil"/>
+                <w:bottom w:space="0" w:sz="0" w:val="nil"/>
+                <w:right w:space="0" w:sz="0" w:val="nil"/>
+                <w:between w:space="0" w:sz="0" w:val="nil"/>
+              </w:pBdr>
+              <w:spacing w:after="0" w:lineRule="auto"/>
+              <w:jc w:val="center"/>
+              <w:rPr>
+                <w:sz w:val="20"/>
+                <w:szCs w:val="20"/>
+              </w:rPr>
+            </w:pPr>
+            <w:r>
+              <w:rPr>
+                <w:sz w:val="20"/>
+                <w:szCs w:val="20"/>
+                <w:rtl w:val="0"/>
+              </w:rPr>
+              <w:t xml:space="preserve">29/05/2019</w:t>
+            </w:r>
+          </w:p>
+        </w:tc>
+        <w:tc>
+          <w:tcPr>
+            <w:tcBorders>
+              <w:top w:color="00000a" w:space="0" w:sz="6" w:val="single"/>
+              <w:left w:color="00000a" w:space="0" w:sz="6" w:val="single"/>
+              <w:bottom w:color="000000" w:space="0" w:sz="4" w:val="single"/>
+              <w:right w:color="00000a" w:space="0" w:sz="6" w:val="single"/>
+            </w:tcBorders>
+            <w:shd w:fill="auto" w:val="clear"/>
+            <w:tcMar>
+              <w:left w:w="107.0" w:type="dxa"/>
+            </w:tcMar>
+            <w:vAlign w:val="center"/>
+          </w:tcPr>
+          <w:p>
+            <w:pPr>
+              <w:keepLines w:val="1"/>
+              <w:widowControl w:val="0"/>
+              <w:pBdr>
+                <w:top w:space="0" w:sz="0" w:val="nil"/>
+                <w:left w:space="0" w:sz="0" w:val="nil"/>
+                <w:bottom w:space="0" w:sz="0" w:val="nil"/>
+                <w:right w:space="0" w:sz="0" w:val="nil"/>
+                <w:between w:space="0" w:sz="0" w:val="nil"/>
+              </w:pBdr>
+              <w:spacing w:after="0" w:lineRule="auto"/>
+              <w:jc w:val="center"/>
+              <w:rPr>
+                <w:b w:val="1"/>
+                <w:sz w:val="20"/>
+                <w:szCs w:val="20"/>
+              </w:rPr>
+            </w:pPr>
+            <w:r>
+              <w:rPr>
+                <w:b w:val="1"/>
+                <w:sz w:val="20"/>
+                <w:szCs w:val="20"/>
+                <w:rtl w:val="0"/>
+              </w:rPr>
+              <w:t xml:space="preserve">1.2</w:t>
+            </w:r>
+          </w:p>
+        </w:tc>
+        <w:tc>
+          <w:tcPr>
+            <w:tcBorders>
+              <w:top w:color="00000a" w:space="0" w:sz="6" w:val="single"/>
+              <w:left w:color="00000a" w:space="0" w:sz="6" w:val="single"/>
+              <w:bottom w:color="00000a" w:space="0" w:sz="6" w:val="single"/>
+              <w:right w:color="00000a" w:space="0" w:sz="6" w:val="single"/>
+            </w:tcBorders>
+            <w:shd w:fill="auto" w:val="clear"/>
+            <w:tcMar>
+              <w:left w:w="107.0" w:type="dxa"/>
+            </w:tcMar>
+            <w:vAlign w:val="center"/>
+          </w:tcPr>
+          <w:p>
+            <w:pPr>
+              <w:keepLines w:val="1"/>
+              <w:widowControl w:val="0"/>
+              <w:pBdr>
+                <w:top w:space="0" w:sz="0" w:val="nil"/>
+                <w:left w:space="0" w:sz="0" w:val="nil"/>
+                <w:bottom w:space="0" w:sz="0" w:val="nil"/>
+                <w:right w:space="0" w:sz="0" w:val="nil"/>
+                <w:between w:space="0" w:sz="0" w:val="nil"/>
+              </w:pBdr>
+              <w:spacing w:after="40" w:before="40" w:lineRule="auto"/>
+              <w:jc w:val="both"/>
+              <w:rPr>
+                <w:b w:val="1"/>
+                <w:sz w:val="20"/>
+                <w:szCs w:val="20"/>
+              </w:rPr>
+            </w:pPr>
+            <w:r>
+              <w:rPr>
+                <w:b w:val="1"/>
+                <w:sz w:val="20"/>
+                <w:szCs w:val="20"/>
+                <w:rtl w:val="0"/>
+              </w:rPr>
+              <w:t xml:space="preserve">Identificación de la SCM</w:t>
+            </w:r>
+          </w:p>
+          <w:p>
+            <w:pPr>
+              <w:keepLines w:val="1"/>
+              <w:widowControl w:val="0"/>
+              <w:pBdr>
+                <w:top w:space="0" w:sz="0" w:val="nil"/>
+                <w:left w:space="0" w:sz="0" w:val="nil"/>
+                <w:bottom w:space="0" w:sz="0" w:val="nil"/>
+                <w:right w:space="0" w:sz="0" w:val="nil"/>
+                <w:between w:space="0" w:sz="0" w:val="nil"/>
+              </w:pBdr>
+              <w:spacing w:after="40" w:before="40" w:lineRule="auto"/>
+              <w:jc w:val="both"/>
+              <w:rPr>
+                <w:sz w:val="20"/>
+                <w:szCs w:val="20"/>
+              </w:rPr>
+            </w:pPr>
+            <w:r>
+              <w:rPr>
+                <w:sz w:val="20"/>
+                <w:szCs w:val="20"/>
+                <w:rtl w:val="0"/>
+              </w:rPr>
+              <w:t xml:space="preserve">Lista de la clasificación de CI</w:t>
+            </w:r>
+          </w:p>
+          <w:p>
+            <w:pPr>
+              <w:keepLines w:val="1"/>
+              <w:widowControl w:val="0"/>
+              <w:pBdr>
+                <w:top w:space="0" w:sz="0" w:val="nil"/>
+                <w:left w:space="0" w:sz="0" w:val="nil"/>
+                <w:bottom w:space="0" w:sz="0" w:val="nil"/>
+                <w:right w:space="0" w:sz="0" w:val="nil"/>
+                <w:between w:space="0" w:sz="0" w:val="nil"/>
+              </w:pBdr>
+              <w:spacing w:after="40" w:before="40" w:lineRule="auto"/>
+              <w:jc w:val="both"/>
+              <w:rPr>
+                <w:sz w:val="20"/>
+                <w:szCs w:val="20"/>
+              </w:rPr>
+            </w:pPr>
+            <w:r>
+              <w:rPr>
+                <w:sz w:val="20"/>
+                <w:szCs w:val="20"/>
+                <w:rtl w:val="0"/>
+              </w:rPr>
+              <w:t xml:space="preserve">Definición de la Nomenclatura de Item</w:t>
+            </w:r>
+          </w:p>
+        </w:tc>
+        <w:tc>
+          <w:tcPr>
+            <w:tcBorders>
+              <w:top w:color="00000a" w:space="0" w:sz="6" w:val="single"/>
+              <w:left w:color="00000a" w:space="0" w:sz="6" w:val="single"/>
+              <w:bottom w:color="00000a" w:space="0" w:sz="6" w:val="single"/>
+              <w:right w:color="00000a" w:space="0" w:sz="6" w:val="single"/>
+            </w:tcBorders>
+            <w:shd w:fill="auto" w:val="clear"/>
+            <w:tcMar>
+              <w:left w:w="107.0" w:type="dxa"/>
+            </w:tcMar>
+            <w:vAlign w:val="center"/>
+          </w:tcPr>
+          <w:p>
+            <w:pPr>
+              <w:keepLines w:val="1"/>
+              <w:widowControl w:val="0"/>
+              <w:pBdr>
+                <w:top w:space="0" w:sz="0" w:val="nil"/>
+                <w:left w:space="0" w:sz="0" w:val="nil"/>
+                <w:bottom w:space="0" w:sz="0" w:val="nil"/>
+                <w:right w:space="0" w:sz="0" w:val="nil"/>
+                <w:between w:space="0" w:sz="0" w:val="nil"/>
+              </w:pBdr>
+              <w:spacing w:after="0" w:lineRule="auto"/>
+              <w:rPr>
+                <w:sz w:val="20"/>
+                <w:szCs w:val="20"/>
+              </w:rPr>
+            </w:pPr>
+            <w:r>
+              <w:rPr>
+                <w:sz w:val="20"/>
+                <w:szCs w:val="20"/>
+                <w:rtl w:val="0"/>
+              </w:rPr>
+              <w:t xml:space="preserve">Enrique Villarreal</w:t>
             </w:r>
           </w:p>
         </w:tc>
@@ -1441,7 +1700,7 @@
         <w:pStyle w:val="Heading1"/>
         <w:numPr>
           <w:ilvl w:val="0"/>
-          <w:numId w:val="6"/>
+          <w:numId w:val="7"/>
         </w:numPr>
         <w:spacing w:after="200" w:lineRule="auto"/>
         <w:ind w:left="426" w:hanging="284"/>
@@ -1474,7 +1733,7 @@
         <w:pStyle w:val="Heading2"/>
         <w:numPr>
           <w:ilvl w:val="1"/>
-          <w:numId w:val="6"/>
+          <w:numId w:val="7"/>
         </w:numPr>
         <w:spacing w:after="160" w:lineRule="auto"/>
         <w:ind w:left="709" w:hanging="357"/>
@@ -1681,7 +1940,7 @@
         <w:pStyle w:val="Heading2"/>
         <w:numPr>
           <w:ilvl w:val="1"/>
-          <w:numId w:val="6"/>
+          <w:numId w:val="7"/>
         </w:numPr>
         <w:ind w:left="709" w:hanging="360"/>
         <w:rPr>
@@ -2427,7 +2686,7 @@
         <w:pStyle w:val="Heading2"/>
         <w:numPr>
           <w:ilvl w:val="1"/>
-          <w:numId w:val="6"/>
+          <w:numId w:val="7"/>
         </w:numPr>
         <w:ind w:left="709" w:hanging="360"/>
         <w:rPr>
@@ -2508,7 +2767,7 @@
       <w:pPr>
         <w:numPr>
           <w:ilvl w:val="0"/>
-          <w:numId w:val="5"/>
+          <w:numId w:val="6"/>
         </w:numPr>
         <w:spacing w:after="0" w:line="360" w:lineRule="auto"/>
         <w:ind w:left="993" w:hanging="360"/>
@@ -2525,7 +2784,7 @@
       <w:pPr>
         <w:numPr>
           <w:ilvl w:val="0"/>
-          <w:numId w:val="5"/>
+          <w:numId w:val="6"/>
         </w:numPr>
         <w:spacing w:after="0" w:line="360" w:lineRule="auto"/>
         <w:ind w:left="993" w:hanging="360"/>
@@ -2542,7 +2801,7 @@
       <w:pPr>
         <w:numPr>
           <w:ilvl w:val="0"/>
-          <w:numId w:val="5"/>
+          <w:numId w:val="6"/>
         </w:numPr>
         <w:spacing w:after="0" w:line="360" w:lineRule="auto"/>
         <w:ind w:left="993" w:hanging="360"/>
@@ -2559,7 +2818,7 @@
       <w:pPr>
         <w:numPr>
           <w:ilvl w:val="0"/>
-          <w:numId w:val="5"/>
+          <w:numId w:val="6"/>
         </w:numPr>
         <w:spacing w:after="0" w:line="360" w:lineRule="auto"/>
         <w:ind w:left="993" w:hanging="360"/>
@@ -2576,7 +2835,7 @@
       <w:pPr>
         <w:numPr>
           <w:ilvl w:val="0"/>
-          <w:numId w:val="5"/>
+          <w:numId w:val="6"/>
         </w:numPr>
         <w:spacing w:after="0" w:line="360" w:lineRule="auto"/>
         <w:ind w:left="993" w:hanging="360"/>
@@ -2593,7 +2852,7 @@
       <w:pPr>
         <w:numPr>
           <w:ilvl w:val="0"/>
-          <w:numId w:val="5"/>
+          <w:numId w:val="6"/>
         </w:numPr>
         <w:spacing w:after="0" w:line="360" w:lineRule="auto"/>
         <w:ind w:left="993" w:hanging="360"/>
@@ -2610,7 +2869,7 @@
       <w:pPr>
         <w:numPr>
           <w:ilvl w:val="0"/>
-          <w:numId w:val="5"/>
+          <w:numId w:val="6"/>
         </w:numPr>
         <w:spacing w:after="0" w:line="360" w:lineRule="auto"/>
         <w:ind w:left="993" w:hanging="360"/>
@@ -2627,7 +2886,7 @@
       <w:pPr>
         <w:numPr>
           <w:ilvl w:val="0"/>
-          <w:numId w:val="5"/>
+          <w:numId w:val="6"/>
         </w:numPr>
         <w:spacing w:after="0" w:line="360" w:lineRule="auto"/>
         <w:ind w:left="993" w:hanging="360"/>
@@ -2644,7 +2903,7 @@
       <w:pPr>
         <w:numPr>
           <w:ilvl w:val="0"/>
-          <w:numId w:val="5"/>
+          <w:numId w:val="6"/>
         </w:numPr>
         <w:spacing w:after="0" w:line="360" w:lineRule="auto"/>
         <w:ind w:left="993" w:hanging="360"/>
@@ -2661,7 +2920,7 @@
       <w:pPr>
         <w:numPr>
           <w:ilvl w:val="0"/>
-          <w:numId w:val="5"/>
+          <w:numId w:val="6"/>
         </w:numPr>
         <w:spacing w:after="0" w:line="360" w:lineRule="auto"/>
         <w:ind w:left="993" w:hanging="360"/>
@@ -2678,7 +2937,7 @@
       <w:pPr>
         <w:numPr>
           <w:ilvl w:val="0"/>
-          <w:numId w:val="5"/>
+          <w:numId w:val="6"/>
         </w:numPr>
         <w:spacing w:line="360" w:lineRule="auto"/>
         <w:ind w:left="993" w:hanging="360"/>
@@ -2711,7 +2970,7 @@
         <w:keepLines w:val="1"/>
         <w:numPr>
           <w:ilvl w:val="1"/>
-          <w:numId w:val="6"/>
+          <w:numId w:val="7"/>
         </w:numPr>
         <w:spacing w:after="0" w:before="40" w:lineRule="auto"/>
         <w:ind w:left="992.1259842519685" w:hanging="708.6614173228347"/>
@@ -2856,7 +3115,7 @@
             <wp:extent cx="3848100" cy="2389927"/>
             <wp:effectExtent b="19050" l="19050" r="19050" t="19050"/>
             <wp:wrapNone/>
-            <wp:docPr descr="http://i.stack.imgur.com/9IW5z.png" id="1" name="image1.png"/>
+            <wp:docPr descr="http://i.stack.imgur.com/9IW5z.png" id="7" name="image1.png"/>
             <a:graphic>
               <a:graphicData uri="http://schemas.openxmlformats.org/drawingml/2006/picture">
                 <pic:pic>
@@ -3078,7 +3337,7 @@
         <w:keepLines w:val="1"/>
         <w:numPr>
           <w:ilvl w:val="1"/>
-          <w:numId w:val="6"/>
+          <w:numId w:val="7"/>
         </w:numPr>
         <w:spacing w:after="0" w:before="40" w:lineRule="auto"/>
         <w:ind w:left="992.1259842519685" w:hanging="708.6614173228347"/>
@@ -4042,23 +4301,3123 @@
     </w:tbl>
     <w:p>
       <w:pPr>
-        <w:rPr>
-          <w:b w:val="1"/>
-          <w:i w:val="1"/>
-          <w:sz w:val="24"/>
-          <w:szCs w:val="24"/>
-        </w:rPr>
-      </w:pPr>
-      <w:r>
-        <w:rPr>
-          <w:rtl w:val="0"/>
-        </w:rPr>
-      </w:r>
-    </w:p>
-    <w:p>
-      <w:pPr>
+        <w:pStyle w:val="Heading1"/>
+        <w:spacing w:after="200" w:lineRule="auto"/>
         <w:ind w:left="0" w:firstLine="0"/>
+        <w:rPr>
+          <w:b w:val="1"/>
+          <w:color w:val="000000"/>
+          <w:sz w:val="26"/>
+          <w:szCs w:val="26"/>
+        </w:rPr>
+      </w:pPr>
+      <w:bookmarkStart w:colFirst="0" w:colLast="0" w:name="_nczabynnwws1" w:id="13"/>
+      <w:bookmarkEnd w:id="13"/>
+      <w:r>
+        <w:br w:type="page"/>
+      </w:r>
+      <w:r>
+        <w:rPr>
+          <w:rtl w:val="0"/>
+        </w:rPr>
+      </w:r>
+    </w:p>
+    <w:p>
+      <w:pPr>
+        <w:pStyle w:val="Heading1"/>
+        <w:spacing w:after="200" w:lineRule="auto"/>
+        <w:ind w:left="0" w:firstLine="0"/>
+        <w:rPr>
+          <w:b w:val="1"/>
+          <w:color w:val="000000"/>
+          <w:sz w:val="26"/>
+          <w:szCs w:val="26"/>
+        </w:rPr>
+      </w:pPr>
+      <w:bookmarkStart w:colFirst="0" w:colLast="0" w:name="_1rf2ijr48501" w:id="14"/>
+      <w:bookmarkEnd w:id="14"/>
+      <w:r>
+        <w:rPr>
+          <w:rtl w:val="0"/>
+        </w:rPr>
+      </w:r>
+    </w:p>
+    <w:p>
+      <w:pPr>
+        <w:numPr>
+          <w:ilvl w:val="0"/>
+          <w:numId w:val="7"/>
+        </w:numPr>
+        <w:ind w:left="425.19685039370086" w:hanging="283.464566929134"/>
+        <w:rPr>
+          <w:b w:val="1"/>
+          <w:sz w:val="26"/>
+          <w:szCs w:val="26"/>
+        </w:rPr>
+      </w:pPr>
+      <w:r>
+        <w:rPr>
+          <w:b w:val="1"/>
+          <w:sz w:val="26"/>
+          <w:szCs w:val="26"/>
+          <w:rtl w:val="0"/>
+        </w:rPr>
+        <w:t xml:space="preserve">Identificación de la SCM</w:t>
+      </w:r>
+    </w:p>
+    <w:p>
+      <w:pPr>
+        <w:spacing w:line="360" w:lineRule="auto"/>
+        <w:ind w:left="142"/>
+        <w:jc w:val="both"/>
         <w:rPr/>
+      </w:pPr>
+      <w:r>
+        <w:rPr>
+          <w:rtl w:val="0"/>
+        </w:rPr>
+        <w:t xml:space="preserve">Las diferentes actividades requeridas por la gestión de la configuración se ejecutan a través de un sinnúmero de mecanismos, incluyendo procesos y asignación de responsabilidades al personal.</w:t>
+      </w:r>
+    </w:p>
+    <w:p>
+      <w:pPr>
+        <w:pStyle w:val="Heading2"/>
+        <w:ind w:left="0" w:firstLine="0"/>
+        <w:rPr>
+          <w:b w:val="1"/>
+          <w:color w:val="000000"/>
+        </w:rPr>
+      </w:pPr>
+      <w:bookmarkStart w:colFirst="0" w:colLast="0" w:name="_3j2qqm3" w:id="15"/>
+      <w:bookmarkEnd w:id="15"/>
+      <w:r>
+        <w:rPr>
+          <w:b w:val="1"/>
+          <w:color w:val="000000"/>
+          <w:sz w:val="20"/>
+          <w:szCs w:val="20"/>
+          <w:rtl w:val="0"/>
+        </w:rPr>
+        <w:tab/>
+      </w:r>
+      <w:r>
+        <w:rPr>
+          <w:rtl w:val="0"/>
+        </w:rPr>
+      </w:r>
+    </w:p>
+    <w:p>
+      <w:pPr>
+        <w:numPr>
+          <w:ilvl w:val="1"/>
+          <w:numId w:val="7"/>
+        </w:numPr>
+        <w:ind w:left="992.1259842519685" w:hanging="566.9291338582675"/>
+        <w:rPr>
+          <w:b w:val="1"/>
+          <w:color w:val="000000"/>
+          <w:sz w:val="26"/>
+          <w:szCs w:val="26"/>
+        </w:rPr>
+      </w:pPr>
+      <w:r>
+        <w:rPr>
+          <w:b w:val="1"/>
+          <w:sz w:val="26"/>
+          <w:szCs w:val="26"/>
+          <w:rtl w:val="0"/>
+        </w:rPr>
+        <w:t xml:space="preserve">Lista de Clasificación de CI</w:t>
+      </w:r>
+    </w:p>
+    <w:p>
+      <w:pPr>
+        <w:jc w:val="center"/>
+        <w:rPr>
+          <w:rFonts w:ascii="Arial" w:cs="Arial" w:eastAsia="Arial" w:hAnsi="Arial"/>
+          <w:b w:val="1"/>
+        </w:rPr>
+      </w:pPr>
+      <w:r>
+        <w:rPr>
+          <w:rtl w:val="0"/>
+        </w:rPr>
+      </w:r>
+    </w:p>
+    <w:tbl>
+      <w:tblPr>
+        <w:tblStyle w:val="Table4"/>
+        <w:tblW w:w="9420.0" w:type="dxa"/>
+        <w:jc w:val="left"/>
+        <w:tblInd w:w="-626.0" w:type="dxa"/>
+        <w:tblBorders>
+          <w:top w:color="000000" w:space="0" w:sz="4" w:val="single"/>
+          <w:left w:color="000000" w:space="0" w:sz="4" w:val="single"/>
+          <w:bottom w:color="000000" w:space="0" w:sz="4" w:val="single"/>
+          <w:right w:color="000000" w:space="0" w:sz="4" w:val="single"/>
+          <w:insideH w:color="000000" w:space="0" w:sz="4" w:val="single"/>
+          <w:insideV w:color="000000" w:space="0" w:sz="4" w:val="single"/>
+        </w:tblBorders>
+        <w:tblLayout w:type="fixed"/>
+        <w:tblLook w:val="04A0"/>
+      </w:tblPr>
+      <w:tblGrid>
+        <w:gridCol w:w="3270"/>
+        <w:gridCol w:w="1905"/>
+        <w:gridCol w:w="1905"/>
+        <w:gridCol w:w="2340"/>
+        <w:tblGridChange w:id="0">
+          <w:tblGrid>
+            <w:gridCol w:w="3270"/>
+            <w:gridCol w:w="1905"/>
+            <w:gridCol w:w="1905"/>
+            <w:gridCol w:w="2340"/>
+          </w:tblGrid>
+        </w:tblGridChange>
+      </w:tblGrid>
+      <w:tr>
+        <w:trPr>
+          <w:trHeight w:val="360" w:hRule="atLeast"/>
+        </w:trPr>
+        <w:tc>
+          <w:tcPr>
+            <w:tcBorders>
+              <w:top w:color="000000" w:space="0" w:sz="4" w:val="single"/>
+              <w:left w:color="000000" w:space="0" w:sz="4" w:val="single"/>
+              <w:bottom w:color="000000" w:space="0" w:sz="4" w:val="single"/>
+              <w:right w:color="000000" w:space="0" w:sz="4" w:val="single"/>
+            </w:tcBorders>
+            <w:shd w:fill="999999" w:val="clear"/>
+          </w:tcPr>
+          <w:p>
+            <w:pPr>
+              <w:tabs>
+                <w:tab w:val="center" w:pos="921"/>
+                <w:tab w:val="right" w:pos="1842"/>
+              </w:tabs>
+              <w:spacing w:after="0" w:line="240" w:lineRule="auto"/>
+              <w:rPr>
+                <w:color w:val="000000"/>
+              </w:rPr>
+            </w:pPr>
+            <w:r>
+              <w:rPr>
+                <w:color w:val="000000"/>
+                <w:rtl w:val="0"/>
+              </w:rPr>
+              <w:tab/>
+              <w:t xml:space="preserve">Tipo de </w:t>
+            </w:r>
+            <w:r>
+              <w:rPr>
+                <w:color w:val="000000"/>
+                <w:rtl w:val="0"/>
+              </w:rPr>
+              <w:t xml:space="preserve">Item</w:t>
+            </w:r>
+            <w:r>
+              <w:rPr>
+                <w:color w:val="000000"/>
+                <w:rtl w:val="0"/>
+              </w:rPr>
+              <w:tab/>
+            </w:r>
+          </w:p>
+        </w:tc>
+        <w:tc>
+          <w:tcPr>
+            <w:tcBorders>
+              <w:top w:color="000000" w:space="0" w:sz="4" w:val="single"/>
+              <w:left w:color="000000" w:space="0" w:sz="4" w:val="single"/>
+              <w:bottom w:color="000000" w:space="0" w:sz="4" w:val="single"/>
+              <w:right w:color="000000" w:space="0" w:sz="4" w:val="single"/>
+            </w:tcBorders>
+            <w:shd w:fill="999999" w:val="clear"/>
+          </w:tcPr>
+          <w:p>
+            <w:pPr>
+              <w:spacing w:after="0" w:line="240" w:lineRule="auto"/>
+              <w:rPr>
+                <w:color w:val="000000"/>
+              </w:rPr>
+            </w:pPr>
+            <w:r>
+              <w:rPr>
+                <w:color w:val="000000"/>
+                <w:rtl w:val="0"/>
+              </w:rPr>
+              <w:t xml:space="preserve">Nombre de Item</w:t>
+            </w:r>
+          </w:p>
+        </w:tc>
+        <w:tc>
+          <w:tcPr>
+            <w:tcBorders>
+              <w:top w:color="000000" w:space="0" w:sz="4" w:val="single"/>
+              <w:left w:color="000000" w:space="0" w:sz="4" w:val="single"/>
+              <w:bottom w:color="000000" w:space="0" w:sz="4" w:val="single"/>
+              <w:right w:color="000000" w:space="0" w:sz="4" w:val="single"/>
+            </w:tcBorders>
+            <w:shd w:fill="999999" w:val="clear"/>
+          </w:tcPr>
+          <w:p>
+            <w:pPr>
+              <w:spacing w:after="0" w:line="240" w:lineRule="auto"/>
+              <w:rPr>
+                <w:color w:val="000000"/>
+              </w:rPr>
+            </w:pPr>
+            <w:r>
+              <w:rPr>
+                <w:color w:val="000000"/>
+                <w:rtl w:val="0"/>
+              </w:rPr>
+              <w:t xml:space="preserve">Origen</w:t>
+            </w:r>
+          </w:p>
+        </w:tc>
+        <w:tc>
+          <w:tcPr>
+            <w:tcBorders>
+              <w:top w:color="000000" w:space="0" w:sz="4" w:val="single"/>
+              <w:left w:color="000000" w:space="0" w:sz="4" w:val="single"/>
+              <w:bottom w:color="000000" w:space="0" w:sz="4" w:val="single"/>
+              <w:right w:color="000000" w:space="0" w:sz="4" w:val="single"/>
+            </w:tcBorders>
+            <w:shd w:fill="999999" w:val="clear"/>
+          </w:tcPr>
+          <w:p>
+            <w:pPr>
+              <w:spacing w:after="0" w:line="240" w:lineRule="auto"/>
+              <w:rPr>
+                <w:color w:val="000000"/>
+              </w:rPr>
+            </w:pPr>
+            <w:r>
+              <w:rPr>
+                <w:color w:val="000000"/>
+                <w:rtl w:val="0"/>
+              </w:rPr>
+              <w:t xml:space="preserve">Proyecto</w:t>
+            </w:r>
+          </w:p>
+        </w:tc>
+      </w:tr>
+      <w:tr>
+        <w:tc>
+          <w:tcPr>
+            <w:shd w:fill="auto" w:val="clear"/>
+          </w:tcPr>
+          <w:p>
+            <w:pPr>
+              <w:spacing w:after="0" w:line="240" w:lineRule="auto"/>
+              <w:rPr/>
+            </w:pPr>
+            <w:r>
+              <w:rPr>
+                <w:rtl w:val="0"/>
+              </w:rPr>
+              <w:t xml:space="preserve">Evolución</w:t>
+            </w:r>
+          </w:p>
+        </w:tc>
+        <w:tc>
+          <w:tcPr>
+            <w:shd w:fill="auto" w:val="clear"/>
+          </w:tcPr>
+          <w:p>
+            <w:pPr>
+              <w:spacing w:after="0" w:line="240" w:lineRule="auto"/>
+              <w:rPr/>
+            </w:pPr>
+            <w:r>
+              <w:rPr>
+                <w:rtl w:val="0"/>
+              </w:rPr>
+              <w:t xml:space="preserve">Plan de gestión de la configuración</w:t>
+            </w:r>
+          </w:p>
+        </w:tc>
+        <w:tc>
+          <w:tcPr>
+            <w:shd w:fill="auto" w:val="clear"/>
+          </w:tcPr>
+          <w:p>
+            <w:pPr>
+              <w:spacing w:after="0" w:line="240" w:lineRule="auto"/>
+              <w:rPr/>
+            </w:pPr>
+            <w:r>
+              <w:rPr>
+                <w:rtl w:val="0"/>
+              </w:rPr>
+              <w:t xml:space="preserve">Empresa</w:t>
+            </w:r>
+          </w:p>
+        </w:tc>
+        <w:tc>
+          <w:tcPr>
+            <w:shd w:fill="auto" w:val="clear"/>
+          </w:tcPr>
+          <w:p>
+            <w:pPr>
+              <w:spacing w:after="0" w:line="240" w:lineRule="auto"/>
+              <w:rPr/>
+            </w:pPr>
+            <w:r>
+              <w:rPr>
+                <w:rtl w:val="0"/>
+              </w:rPr>
+              <w:t xml:space="preserve">-</w:t>
+            </w:r>
+          </w:p>
+        </w:tc>
+      </w:tr>
+      <w:tr>
+        <w:tc>
+          <w:tcPr/>
+          <w:p>
+            <w:pPr>
+              <w:spacing w:after="0" w:line="240" w:lineRule="auto"/>
+              <w:rPr/>
+            </w:pPr>
+            <w:r>
+              <w:rPr>
+                <w:rtl w:val="0"/>
+              </w:rPr>
+              <w:t xml:space="preserve">Evolución</w:t>
+            </w:r>
+          </w:p>
+        </w:tc>
+        <w:tc>
+          <w:tcPr/>
+          <w:p>
+            <w:pPr>
+              <w:spacing w:after="0" w:line="240" w:lineRule="auto"/>
+              <w:rPr/>
+            </w:pPr>
+            <w:r>
+              <w:rPr>
+                <w:rtl w:val="0"/>
+              </w:rPr>
+              <w:t xml:space="preserve">Plan de gestión de cambios</w:t>
+            </w:r>
+          </w:p>
+        </w:tc>
+        <w:tc>
+          <w:tcPr/>
+          <w:p>
+            <w:pPr>
+              <w:spacing w:after="0" w:line="240" w:lineRule="auto"/>
+              <w:rPr/>
+            </w:pPr>
+            <w:r>
+              <w:rPr>
+                <w:rtl w:val="0"/>
+              </w:rPr>
+              <w:t xml:space="preserve">Empresa</w:t>
+            </w:r>
+          </w:p>
+        </w:tc>
+        <w:tc>
+          <w:tcPr/>
+          <w:p>
+            <w:pPr>
+              <w:spacing w:after="0" w:line="240" w:lineRule="auto"/>
+              <w:rPr/>
+            </w:pPr>
+            <w:r>
+              <w:rPr>
+                <w:rtl w:val="0"/>
+              </w:rPr>
+              <w:t xml:space="preserve">-</w:t>
+            </w:r>
+          </w:p>
+        </w:tc>
+      </w:tr>
+      <w:tr>
+        <w:tc>
+          <w:tcPr>
+            <w:shd w:fill="auto" w:val="clear"/>
+          </w:tcPr>
+          <w:p>
+            <w:pPr>
+              <w:spacing w:after="0" w:line="240" w:lineRule="auto"/>
+              <w:rPr/>
+            </w:pPr>
+            <w:r>
+              <w:rPr>
+                <w:rtl w:val="0"/>
+              </w:rPr>
+              <w:t xml:space="preserve">Evolución</w:t>
+            </w:r>
+          </w:p>
+        </w:tc>
+        <w:tc>
+          <w:tcPr>
+            <w:shd w:fill="auto" w:val="clear"/>
+          </w:tcPr>
+          <w:p>
+            <w:pPr>
+              <w:spacing w:after="0" w:line="240" w:lineRule="auto"/>
+              <w:rPr/>
+            </w:pPr>
+            <w:r>
+              <w:rPr>
+                <w:rtl w:val="0"/>
+              </w:rPr>
+              <w:t xml:space="preserve">Documento de negocio</w:t>
+            </w:r>
+          </w:p>
+        </w:tc>
+        <w:tc>
+          <w:tcPr>
+            <w:shd w:fill="auto" w:val="clear"/>
+          </w:tcPr>
+          <w:p>
+            <w:pPr>
+              <w:spacing w:after="0" w:line="240" w:lineRule="auto"/>
+              <w:rPr/>
+            </w:pPr>
+            <w:r>
+              <w:rPr>
+                <w:rtl w:val="0"/>
+              </w:rPr>
+              <w:t xml:space="preserve">Proyecto</w:t>
+            </w:r>
+          </w:p>
+        </w:tc>
+        <w:tc>
+          <w:tcPr>
+            <w:shd w:fill="auto" w:val="clear"/>
+          </w:tcPr>
+          <w:p>
+            <w:pPr>
+              <w:spacing w:after="0" w:line="240" w:lineRule="auto"/>
+              <w:rPr/>
+            </w:pPr>
+            <w:r>
+              <w:rPr>
+                <w:rtl w:val="0"/>
+              </w:rPr>
+              <w:t xml:space="preserve">SCQ</w:t>
+            </w:r>
+          </w:p>
+        </w:tc>
+      </w:tr>
+      <w:tr>
+        <w:tc>
+          <w:tcPr/>
+          <w:p>
+            <w:pPr>
+              <w:spacing w:after="0" w:line="240" w:lineRule="auto"/>
+              <w:rPr/>
+            </w:pPr>
+            <w:r>
+              <w:rPr>
+                <w:rtl w:val="0"/>
+              </w:rPr>
+              <w:t xml:space="preserve">Evolución</w:t>
+            </w:r>
+          </w:p>
+        </w:tc>
+        <w:tc>
+          <w:tcPr/>
+          <w:p>
+            <w:pPr>
+              <w:spacing w:after="0" w:line="240" w:lineRule="auto"/>
+              <w:rPr/>
+            </w:pPr>
+            <w:r>
+              <w:rPr>
+                <w:rtl w:val="0"/>
+              </w:rPr>
+              <w:t xml:space="preserve">Documento de Matriz de Trazabilidad</w:t>
+            </w:r>
+          </w:p>
+        </w:tc>
+        <w:tc>
+          <w:tcPr/>
+          <w:p>
+            <w:pPr>
+              <w:spacing w:after="0" w:line="240" w:lineRule="auto"/>
+              <w:rPr/>
+            </w:pPr>
+            <w:r>
+              <w:rPr>
+                <w:rtl w:val="0"/>
+              </w:rPr>
+              <w:t xml:space="preserve">Proyecto</w:t>
+            </w:r>
+          </w:p>
+        </w:tc>
+        <w:tc>
+          <w:tcPr/>
+          <w:p>
+            <w:pPr>
+              <w:spacing w:after="0" w:line="240" w:lineRule="auto"/>
+              <w:rPr/>
+            </w:pPr>
+            <w:r>
+              <w:rPr>
+                <w:rtl w:val="0"/>
+              </w:rPr>
+              <w:t xml:space="preserve">SCQ</w:t>
+            </w:r>
+          </w:p>
+        </w:tc>
+      </w:tr>
+      <w:tr>
+        <w:tc>
+          <w:tcPr>
+            <w:shd w:fill="auto" w:val="clear"/>
+          </w:tcPr>
+          <w:p>
+            <w:pPr>
+              <w:spacing w:after="0" w:line="240" w:lineRule="auto"/>
+              <w:rPr/>
+            </w:pPr>
+            <w:r>
+              <w:rPr>
+                <w:rtl w:val="0"/>
+              </w:rPr>
+              <w:t xml:space="preserve">Evolución</w:t>
+            </w:r>
+          </w:p>
+        </w:tc>
+        <w:tc>
+          <w:tcPr>
+            <w:shd w:fill="auto" w:val="clear"/>
+          </w:tcPr>
+          <w:p>
+            <w:pPr>
+              <w:spacing w:after="0" w:line="240" w:lineRule="auto"/>
+              <w:rPr/>
+            </w:pPr>
+            <w:r>
+              <w:rPr>
+                <w:rtl w:val="0"/>
+              </w:rPr>
+              <w:t xml:space="preserve">Especificación de requisitos</w:t>
+            </w:r>
+          </w:p>
+        </w:tc>
+        <w:tc>
+          <w:tcPr>
+            <w:shd w:fill="auto" w:val="clear"/>
+          </w:tcPr>
+          <w:p>
+            <w:pPr>
+              <w:spacing w:after="0" w:line="240" w:lineRule="auto"/>
+              <w:rPr/>
+            </w:pPr>
+            <w:r>
+              <w:rPr>
+                <w:rtl w:val="0"/>
+              </w:rPr>
+              <w:t xml:space="preserve">Cliente</w:t>
+            </w:r>
+          </w:p>
+        </w:tc>
+        <w:tc>
+          <w:tcPr>
+            <w:shd w:fill="auto" w:val="clear"/>
+          </w:tcPr>
+          <w:p>
+            <w:pPr>
+              <w:spacing w:after="0" w:line="240" w:lineRule="auto"/>
+              <w:rPr/>
+            </w:pPr>
+            <w:r>
+              <w:rPr>
+                <w:rtl w:val="0"/>
+              </w:rPr>
+              <w:t xml:space="preserve">SCQ</w:t>
+            </w:r>
+          </w:p>
+        </w:tc>
+      </w:tr>
+      <w:tr>
+        <w:tc>
+          <w:tcPr/>
+          <w:p>
+            <w:pPr>
+              <w:spacing w:after="0" w:line="240" w:lineRule="auto"/>
+              <w:rPr/>
+            </w:pPr>
+            <w:r>
+              <w:rPr>
+                <w:rtl w:val="0"/>
+              </w:rPr>
+              <w:t xml:space="preserve">Evolución</w:t>
+            </w:r>
+          </w:p>
+        </w:tc>
+        <w:tc>
+          <w:tcPr/>
+          <w:p>
+            <w:pPr>
+              <w:spacing w:after="0" w:line="240" w:lineRule="auto"/>
+              <w:rPr/>
+            </w:pPr>
+            <w:r>
+              <w:rPr>
+                <w:rtl w:val="0"/>
+              </w:rPr>
+              <w:t xml:space="preserve">Documentos de diseño</w:t>
+            </w:r>
+          </w:p>
+        </w:tc>
+        <w:tc>
+          <w:tcPr/>
+          <w:p>
+            <w:pPr>
+              <w:spacing w:after="0" w:line="240" w:lineRule="auto"/>
+              <w:rPr/>
+            </w:pPr>
+            <w:r>
+              <w:rPr>
+                <w:rtl w:val="0"/>
+              </w:rPr>
+              <w:t xml:space="preserve">Proyecto</w:t>
+            </w:r>
+          </w:p>
+        </w:tc>
+        <w:tc>
+          <w:tcPr/>
+          <w:p>
+            <w:pPr>
+              <w:spacing w:after="0" w:line="240" w:lineRule="auto"/>
+              <w:rPr/>
+            </w:pPr>
+            <w:r>
+              <w:rPr>
+                <w:rtl w:val="0"/>
+              </w:rPr>
+              <w:t xml:space="preserve">SCQ</w:t>
+            </w:r>
+          </w:p>
+        </w:tc>
+      </w:tr>
+      <w:tr>
+        <w:tc>
+          <w:tcPr>
+            <w:shd w:fill="auto" w:val="clear"/>
+          </w:tcPr>
+          <w:p>
+            <w:pPr>
+              <w:spacing w:after="0" w:line="240" w:lineRule="auto"/>
+              <w:rPr/>
+            </w:pPr>
+            <w:r>
+              <w:rPr>
+                <w:rtl w:val="0"/>
+              </w:rPr>
+              <w:t xml:space="preserve">Evolución</w:t>
+            </w:r>
+          </w:p>
+        </w:tc>
+        <w:tc>
+          <w:tcPr>
+            <w:shd w:fill="auto" w:val="clear"/>
+          </w:tcPr>
+          <w:p>
+            <w:pPr>
+              <w:spacing w:after="0" w:line="240" w:lineRule="auto"/>
+              <w:rPr/>
+            </w:pPr>
+            <w:r>
+              <w:rPr>
+                <w:rtl w:val="0"/>
+              </w:rPr>
+              <w:t xml:space="preserve">Documento de análisis</w:t>
+            </w:r>
+          </w:p>
+        </w:tc>
+        <w:tc>
+          <w:tcPr>
+            <w:shd w:fill="auto" w:val="clear"/>
+          </w:tcPr>
+          <w:p>
+            <w:pPr>
+              <w:spacing w:after="0" w:line="240" w:lineRule="auto"/>
+              <w:rPr/>
+            </w:pPr>
+            <w:r>
+              <w:rPr>
+                <w:rtl w:val="0"/>
+              </w:rPr>
+              <w:t xml:space="preserve">Proyecto</w:t>
+            </w:r>
+          </w:p>
+        </w:tc>
+        <w:tc>
+          <w:tcPr>
+            <w:shd w:fill="auto" w:val="clear"/>
+          </w:tcPr>
+          <w:p>
+            <w:pPr>
+              <w:spacing w:after="0" w:line="240" w:lineRule="auto"/>
+              <w:rPr/>
+            </w:pPr>
+            <w:r>
+              <w:rPr>
+                <w:rtl w:val="0"/>
+              </w:rPr>
+              <w:t xml:space="preserve">SCQ</w:t>
+            </w:r>
+          </w:p>
+        </w:tc>
+      </w:tr>
+      <w:tr>
+        <w:tc>
+          <w:tcPr/>
+          <w:p>
+            <w:pPr>
+              <w:spacing w:after="0" w:line="240" w:lineRule="auto"/>
+              <w:rPr/>
+            </w:pPr>
+            <w:r>
+              <w:rPr>
+                <w:rtl w:val="0"/>
+              </w:rPr>
+              <w:t xml:space="preserve">Evolución</w:t>
+            </w:r>
+          </w:p>
+        </w:tc>
+        <w:tc>
+          <w:tcPr/>
+          <w:p>
+            <w:pPr>
+              <w:spacing w:after="0" w:line="240" w:lineRule="auto"/>
+              <w:rPr/>
+            </w:pPr>
+            <w:r>
+              <w:rPr>
+                <w:rtl w:val="0"/>
+              </w:rPr>
+              <w:t xml:space="preserve">Documento de manual de usuario</w:t>
+            </w:r>
+          </w:p>
+        </w:tc>
+        <w:tc>
+          <w:tcPr/>
+          <w:p>
+            <w:pPr>
+              <w:spacing w:after="0" w:line="240" w:lineRule="auto"/>
+              <w:rPr/>
+            </w:pPr>
+            <w:r>
+              <w:rPr>
+                <w:rtl w:val="0"/>
+              </w:rPr>
+              <w:t xml:space="preserve">Proyecto</w:t>
+            </w:r>
+          </w:p>
+        </w:tc>
+        <w:tc>
+          <w:tcPr/>
+          <w:p>
+            <w:pPr>
+              <w:spacing w:after="0" w:line="240" w:lineRule="auto"/>
+              <w:rPr/>
+            </w:pPr>
+            <w:r>
+              <w:rPr>
+                <w:rtl w:val="0"/>
+              </w:rPr>
+              <w:t xml:space="preserve">SCQ</w:t>
+            </w:r>
+          </w:p>
+        </w:tc>
+      </w:tr>
+      <w:tr>
+        <w:tc>
+          <w:tcPr>
+            <w:shd w:fill="auto" w:val="clear"/>
+          </w:tcPr>
+          <w:p>
+            <w:pPr>
+              <w:spacing w:after="0" w:line="240" w:lineRule="auto"/>
+              <w:rPr/>
+            </w:pPr>
+            <w:r>
+              <w:rPr>
+                <w:rtl w:val="0"/>
+              </w:rPr>
+              <w:t xml:space="preserve">Fuente</w:t>
+            </w:r>
+          </w:p>
+        </w:tc>
+        <w:tc>
+          <w:tcPr>
+            <w:shd w:fill="auto" w:val="clear"/>
+          </w:tcPr>
+          <w:p>
+            <w:pPr>
+              <w:spacing w:after="0" w:line="240" w:lineRule="auto"/>
+              <w:rPr/>
+            </w:pPr>
+            <w:r>
+              <w:rPr>
+                <w:rtl w:val="0"/>
+              </w:rPr>
+              <w:t xml:space="preserve">Código fuente</w:t>
+            </w:r>
+          </w:p>
+        </w:tc>
+        <w:tc>
+          <w:tcPr>
+            <w:shd w:fill="auto" w:val="clear"/>
+          </w:tcPr>
+          <w:p>
+            <w:pPr>
+              <w:spacing w:after="0" w:line="240" w:lineRule="auto"/>
+              <w:rPr/>
+            </w:pPr>
+            <w:r>
+              <w:rPr>
+                <w:rtl w:val="0"/>
+              </w:rPr>
+              <w:t xml:space="preserve">Proyecto</w:t>
+            </w:r>
+          </w:p>
+        </w:tc>
+        <w:tc>
+          <w:tcPr>
+            <w:shd w:fill="auto" w:val="clear"/>
+          </w:tcPr>
+          <w:p>
+            <w:pPr>
+              <w:spacing w:after="0" w:line="240" w:lineRule="auto"/>
+              <w:rPr/>
+            </w:pPr>
+            <w:r>
+              <w:rPr>
+                <w:rtl w:val="0"/>
+              </w:rPr>
+              <w:t xml:space="preserve">SCQ</w:t>
+            </w:r>
+          </w:p>
+        </w:tc>
+      </w:tr>
+      <w:tr>
+        <w:tc>
+          <w:tcPr/>
+          <w:p>
+            <w:pPr>
+              <w:spacing w:after="0" w:line="240" w:lineRule="auto"/>
+              <w:rPr/>
+            </w:pPr>
+            <w:r>
+              <w:rPr>
+                <w:rtl w:val="0"/>
+              </w:rPr>
+              <w:t xml:space="preserve">Evolución</w:t>
+            </w:r>
+          </w:p>
+        </w:tc>
+        <w:tc>
+          <w:tcPr/>
+          <w:p>
+            <w:pPr>
+              <w:spacing w:after="0" w:line="240" w:lineRule="auto"/>
+              <w:rPr/>
+            </w:pPr>
+            <w:r>
+              <w:rPr>
+                <w:rtl w:val="0"/>
+              </w:rPr>
+              <w:t xml:space="preserve">Plan de instalación/</w:t>
+            </w:r>
+          </w:p>
+          <w:p>
+            <w:pPr>
+              <w:spacing w:after="0" w:line="240" w:lineRule="auto"/>
+              <w:rPr/>
+            </w:pPr>
+            <w:r>
+              <w:rPr>
+                <w:rtl w:val="0"/>
+              </w:rPr>
+              <w:t xml:space="preserve">mantenimiento</w:t>
+            </w:r>
+          </w:p>
+        </w:tc>
+        <w:tc>
+          <w:tcPr/>
+          <w:p>
+            <w:pPr>
+              <w:spacing w:after="0" w:line="240" w:lineRule="auto"/>
+              <w:rPr/>
+            </w:pPr>
+            <w:r>
+              <w:rPr>
+                <w:rtl w:val="0"/>
+              </w:rPr>
+              <w:t xml:space="preserve">Proyecto</w:t>
+            </w:r>
+          </w:p>
+        </w:tc>
+        <w:tc>
+          <w:tcPr/>
+          <w:p>
+            <w:pPr>
+              <w:spacing w:after="0" w:line="240" w:lineRule="auto"/>
+              <w:rPr/>
+            </w:pPr>
+            <w:r>
+              <w:rPr>
+                <w:rtl w:val="0"/>
+              </w:rPr>
+              <w:t xml:space="preserve">SCQ</w:t>
+            </w:r>
+          </w:p>
+        </w:tc>
+      </w:tr>
+      <w:tr>
+        <w:tc>
+          <w:tcPr>
+            <w:shd w:fill="auto" w:val="clear"/>
+          </w:tcPr>
+          <w:p>
+            <w:pPr>
+              <w:spacing w:after="0" w:line="240" w:lineRule="auto"/>
+              <w:rPr/>
+            </w:pPr>
+            <w:r>
+              <w:rPr>
+                <w:rtl w:val="0"/>
+              </w:rPr>
+              <w:t xml:space="preserve">Evolución</w:t>
+            </w:r>
+          </w:p>
+        </w:tc>
+        <w:tc>
+          <w:tcPr>
+            <w:shd w:fill="auto" w:val="clear"/>
+          </w:tcPr>
+          <w:p>
+            <w:pPr>
+              <w:spacing w:after="0" w:line="240" w:lineRule="auto"/>
+              <w:rPr/>
+            </w:pPr>
+            <w:r>
+              <w:rPr>
+                <w:rtl w:val="0"/>
+              </w:rPr>
+              <w:t xml:space="preserve">Datos de pruebas y casos de pruebas</w:t>
+            </w:r>
+          </w:p>
+        </w:tc>
+        <w:tc>
+          <w:tcPr>
+            <w:shd w:fill="auto" w:val="clear"/>
+          </w:tcPr>
+          <w:p>
+            <w:pPr>
+              <w:spacing w:after="0" w:line="240" w:lineRule="auto"/>
+              <w:rPr/>
+            </w:pPr>
+            <w:r>
+              <w:rPr>
+                <w:rtl w:val="0"/>
+              </w:rPr>
+              <w:t xml:space="preserve">Proyecto</w:t>
+            </w:r>
+          </w:p>
+        </w:tc>
+        <w:tc>
+          <w:tcPr>
+            <w:shd w:fill="auto" w:val="clear"/>
+          </w:tcPr>
+          <w:p>
+            <w:pPr>
+              <w:spacing w:after="0" w:line="240" w:lineRule="auto"/>
+              <w:rPr/>
+            </w:pPr>
+            <w:r>
+              <w:rPr>
+                <w:rtl w:val="0"/>
+              </w:rPr>
+              <w:t xml:space="preserve">SCQ</w:t>
+            </w:r>
+          </w:p>
+        </w:tc>
+      </w:tr>
+      <w:tr>
+        <w:tc>
+          <w:tcPr/>
+          <w:p>
+            <w:pPr>
+              <w:spacing w:after="0" w:line="240" w:lineRule="auto"/>
+              <w:rPr/>
+            </w:pPr>
+            <w:r>
+              <w:rPr>
+                <w:rtl w:val="0"/>
+              </w:rPr>
+              <w:t xml:space="preserve">Fuente</w:t>
+            </w:r>
+          </w:p>
+        </w:tc>
+        <w:tc>
+          <w:tcPr/>
+          <w:p>
+            <w:pPr>
+              <w:spacing w:after="0" w:line="240" w:lineRule="auto"/>
+              <w:rPr/>
+            </w:pPr>
+            <w:r>
+              <w:rPr>
+                <w:rtl w:val="0"/>
+              </w:rPr>
+              <w:t xml:space="preserve">Script de la base de datos</w:t>
+            </w:r>
+          </w:p>
+        </w:tc>
+        <w:tc>
+          <w:tcPr/>
+          <w:p>
+            <w:pPr>
+              <w:spacing w:after="0" w:line="240" w:lineRule="auto"/>
+              <w:rPr/>
+            </w:pPr>
+            <w:r>
+              <w:rPr>
+                <w:rtl w:val="0"/>
+              </w:rPr>
+              <w:t xml:space="preserve">Proyecto</w:t>
+            </w:r>
+          </w:p>
+        </w:tc>
+        <w:tc>
+          <w:tcPr/>
+          <w:p>
+            <w:pPr>
+              <w:spacing w:after="0" w:line="240" w:lineRule="auto"/>
+              <w:rPr/>
+            </w:pPr>
+            <w:r>
+              <w:rPr>
+                <w:rtl w:val="0"/>
+              </w:rPr>
+              <w:t xml:space="preserve">SCQ</w:t>
+            </w:r>
+          </w:p>
+        </w:tc>
+      </w:tr>
+      <w:tr>
+        <w:tc>
+          <w:tcPr>
+            <w:shd w:fill="auto" w:val="clear"/>
+          </w:tcPr>
+          <w:p>
+            <w:pPr>
+              <w:spacing w:after="0" w:line="240" w:lineRule="auto"/>
+              <w:rPr/>
+            </w:pPr>
+            <w:r>
+              <w:rPr>
+                <w:rtl w:val="0"/>
+              </w:rPr>
+              <w:t xml:space="preserve">Evolución</w:t>
+            </w:r>
+          </w:p>
+        </w:tc>
+        <w:tc>
+          <w:tcPr>
+            <w:shd w:fill="auto" w:val="clear"/>
+          </w:tcPr>
+          <w:p>
+            <w:pPr>
+              <w:spacing w:after="0" w:line="240" w:lineRule="auto"/>
+              <w:rPr/>
+            </w:pPr>
+            <w:r>
+              <w:rPr>
+                <w:rtl w:val="0"/>
+              </w:rPr>
+              <w:t xml:space="preserve">Informes de métricas</w:t>
+            </w:r>
+          </w:p>
+        </w:tc>
+        <w:tc>
+          <w:tcPr>
+            <w:shd w:fill="auto" w:val="clear"/>
+          </w:tcPr>
+          <w:p>
+            <w:pPr>
+              <w:spacing w:after="0" w:line="240" w:lineRule="auto"/>
+              <w:rPr/>
+            </w:pPr>
+            <w:r>
+              <w:rPr>
+                <w:rtl w:val="0"/>
+              </w:rPr>
+              <w:t xml:space="preserve">Proyecto</w:t>
+            </w:r>
+          </w:p>
+        </w:tc>
+        <w:tc>
+          <w:tcPr>
+            <w:shd w:fill="auto" w:val="clear"/>
+          </w:tcPr>
+          <w:p>
+            <w:pPr>
+              <w:spacing w:after="0" w:line="240" w:lineRule="auto"/>
+              <w:rPr/>
+            </w:pPr>
+            <w:r>
+              <w:rPr>
+                <w:rtl w:val="0"/>
+              </w:rPr>
+              <w:t xml:space="preserve">SCQ</w:t>
+            </w:r>
+          </w:p>
+        </w:tc>
+      </w:tr>
+      <w:tr>
+        <w:tc>
+          <w:tcPr/>
+          <w:p>
+            <w:pPr>
+              <w:spacing w:after="0" w:line="240" w:lineRule="auto"/>
+              <w:rPr/>
+            </w:pPr>
+            <w:r>
+              <w:rPr>
+                <w:rtl w:val="0"/>
+              </w:rPr>
+              <w:t xml:space="preserve">Evolución</w:t>
+            </w:r>
+          </w:p>
+        </w:tc>
+        <w:tc>
+          <w:tcPr/>
+          <w:p>
+            <w:pPr>
+              <w:spacing w:after="0" w:line="240" w:lineRule="auto"/>
+              <w:rPr/>
+            </w:pPr>
+            <w:r>
+              <w:rPr>
+                <w:rtl w:val="0"/>
+              </w:rPr>
+              <w:t xml:space="preserve">Siglas y Abreviaturas</w:t>
+            </w:r>
+          </w:p>
+        </w:tc>
+        <w:tc>
+          <w:tcPr/>
+          <w:p>
+            <w:pPr>
+              <w:spacing w:after="0" w:line="240" w:lineRule="auto"/>
+              <w:rPr/>
+            </w:pPr>
+            <w:r>
+              <w:rPr>
+                <w:rtl w:val="0"/>
+              </w:rPr>
+              <w:t xml:space="preserve">Proyecto</w:t>
+            </w:r>
+          </w:p>
+        </w:tc>
+        <w:tc>
+          <w:tcPr/>
+          <w:p>
+            <w:pPr>
+              <w:spacing w:after="0" w:line="240" w:lineRule="auto"/>
+              <w:rPr/>
+            </w:pPr>
+            <w:r>
+              <w:rPr>
+                <w:rtl w:val="0"/>
+              </w:rPr>
+              <w:t xml:space="preserve">SCQ</w:t>
+            </w:r>
+          </w:p>
+        </w:tc>
+      </w:tr>
+    </w:tbl>
+    <w:p>
+      <w:pPr>
+        <w:ind w:left="1440" w:firstLine="720"/>
+        <w:rPr/>
+      </w:pPr>
+      <w:r>
+        <w:rPr>
+          <w:rtl w:val="0"/>
+        </w:rPr>
+      </w:r>
+    </w:p>
+    <w:p>
+      <w:pPr>
+        <w:ind w:left="0" w:firstLine="0"/>
+        <w:rPr>
+          <w:b w:val="1"/>
+          <w:sz w:val="26"/>
+          <w:szCs w:val="26"/>
+        </w:rPr>
+      </w:pPr>
+      <w:r>
+        <w:rPr>
+          <w:rtl w:val="0"/>
+        </w:rPr>
+      </w:r>
+    </w:p>
+    <w:p>
+      <w:pPr>
+        <w:numPr>
+          <w:ilvl w:val="1"/>
+          <w:numId w:val="7"/>
+        </w:numPr>
+        <w:ind w:left="992.1259842519685" w:hanging="566.9291338582675"/>
+        <w:rPr>
+          <w:b w:val="1"/>
+          <w:sz w:val="26"/>
+          <w:szCs w:val="26"/>
+        </w:rPr>
+      </w:pPr>
+      <w:r>
+        <w:rPr>
+          <w:b w:val="1"/>
+          <w:sz w:val="26"/>
+          <w:szCs w:val="26"/>
+          <w:rtl w:val="0"/>
+        </w:rPr>
+        <w:t xml:space="preserve">Definición de la Nomenclatura de los Items</w:t>
+      </w:r>
+      <w:r>
+        <w:rPr>
+          <w:rtl w:val="0"/>
+        </w:rPr>
+      </w:r>
+    </w:p>
+    <w:p>
+      <w:pPr>
+        <w:spacing w:before="160" w:line="360" w:lineRule="auto"/>
+        <w:ind w:left="851"/>
+        <w:jc w:val="both"/>
+        <w:rPr/>
+      </w:pPr>
+      <w:r>
+        <w:rPr>
+          <w:rtl w:val="0"/>
+        </w:rPr>
+        <w:t xml:space="preserve">Para poder identificar los artefactos o ítems de configuración que se vayan generando a lo largo del ciclo de la gestión de configuración, además de diferenciar y distinguir los diferentes grados de avances o versiones de los ítems de configuración, se presenta la siguiente nomenclatura para los nombres de dichos ítems.</w:t>
+      </w:r>
+    </w:p>
+    <w:p>
+      <w:pPr>
+        <w:numPr>
+          <w:ilvl w:val="2"/>
+          <w:numId w:val="5"/>
+        </w:numPr>
+        <w:spacing w:after="0" w:line="360" w:lineRule="auto"/>
+        <w:ind w:left="1418" w:hanging="360"/>
+        <w:jc w:val="both"/>
+        <w:rPr>
+          <w:rFonts w:ascii="Calibri" w:cs="Calibri" w:eastAsia="Calibri" w:hAnsi="Calibri"/>
+          <w:b w:val="1"/>
+        </w:rPr>
+      </w:pPr>
+      <w:r>
+        <w:rPr>
+          <w:b w:val="1"/>
+          <w:rtl w:val="0"/>
+        </w:rPr>
+        <w:t xml:space="preserve">Ítems de Evolución</w:t>
+      </w:r>
+    </w:p>
+    <w:p>
+      <w:pPr>
+        <w:numPr>
+          <w:ilvl w:val="1"/>
+          <w:numId w:val="8"/>
+        </w:numPr>
+        <w:spacing w:line="360" w:lineRule="auto"/>
+        <w:ind w:left="1843" w:hanging="305.99999999999994"/>
+        <w:jc w:val="both"/>
+        <w:rPr>
+          <w:rFonts w:ascii="Calibri" w:cs="Calibri" w:eastAsia="Calibri" w:hAnsi="Calibri"/>
+          <w:b w:val="1"/>
+        </w:rPr>
+      </w:pPr>
+      <w:r>
+        <w:rPr>
+          <w:b w:val="1"/>
+          <w:rtl w:val="0"/>
+        </w:rPr>
+        <w:t xml:space="preserve">Documentos generales</w:t>
+      </w:r>
+    </w:p>
+    <w:p>
+      <w:pPr>
+        <w:spacing w:line="360" w:lineRule="auto"/>
+        <w:ind w:left="1560"/>
+        <w:jc w:val="both"/>
+        <w:rPr/>
+      </w:pPr>
+      <w:r>
+        <w:rPr>
+          <w:rtl w:val="0"/>
+        </w:rPr>
+        <w:t xml:space="preserve">Son documentos que no están asociado a ningún proyecto y son de la empresa.</w:t>
+      </w:r>
+    </w:p>
+    <w:p>
+      <w:pPr>
+        <w:spacing w:line="360" w:lineRule="auto"/>
+        <w:ind w:left="1985"/>
+        <w:jc w:val="both"/>
+        <w:rPr/>
+      </w:pPr>
+      <w:r>
+        <w:rPr>
+          <w:rtl w:val="0"/>
+        </w:rPr>
+      </w:r>
+      <w:r>
+        <mc:AlternateContent>
+          <mc:Choice Requires="wpg">
+            <w:drawing>
+              <wp:anchor allowOverlap="1" behindDoc="0" distB="45720" distT="45720" distL="114300" distR="114300" hidden="0" layoutInCell="1" locked="0" relativeHeight="0" simplePos="0">
+                <wp:simplePos x="0" y="0"/>
+                <wp:positionH relativeFrom="column">
+                  <wp:posOffset>1270000</wp:posOffset>
+                </wp:positionH>
+                <wp:positionV relativeFrom="paragraph">
+                  <wp:posOffset>45720</wp:posOffset>
+                </wp:positionV>
+                <wp:extent cx="3606165" cy="1136650"/>
+                <wp:effectExtent b="0" l="0" r="0" t="0"/>
+                <wp:wrapSquare wrapText="bothSides" distB="45720" distT="45720" distL="114300" distR="114300"/>
+                <wp:docPr id="1" name=""/>
+                <a:graphic>
+                  <a:graphicData uri="http://schemas.microsoft.com/office/word/2010/wordprocessingShape">
+                    <wps:wsp>
+                      <wps:cNvSpPr/>
+                      <wps:cNvPr id="2" name="Shape 2"/>
+                      <wps:spPr>
+                        <a:xfrm>
+                          <a:off x="3549268" y="3218025"/>
+                          <a:ext cx="3593465" cy="1123950"/>
+                        </a:xfrm>
+                        <a:prstGeom prst="rect">
+                          <a:avLst/>
+                        </a:prstGeom>
+                        <a:solidFill>
+                          <a:srgbClr val="FFFFFF"/>
+                        </a:solidFill>
+                        <a:ln cap="flat" cmpd="sng" w="12700">
+                          <a:solidFill>
+                            <a:srgbClr val="000000"/>
+                          </a:solidFill>
+                          <a:prstDash val="solid"/>
+                          <a:miter lim="800000"/>
+                          <a:headEnd len="sm" w="sm" type="none"/>
+                          <a:tailEnd len="sm" w="sm" type="none"/>
+                        </a:ln>
+                      </wps:spPr>
+                      <wps:txbx>
+                        <w:txbxContent>
+                          <w:p>
+                            <w:pPr>
+                              <w:spacing w:after="160" w:before="0" w:line="275.9999942779541"/>
+                              <w:ind w:left="0" w:right="0" w:firstLine="0"/>
+                              <w:jc w:val="left"/>
+                              <w:textDirection w:val="btLr"/>
+                            </w:pPr>
+                            <w:r>
+                              <w:rPr>
+                                <w:rFonts w:ascii="Calibri" w:cs="Calibri" w:eastAsia="Calibri" w:hAnsi="Calibri"/>
+                                <w:b w:val="1"/>
+                                <w:i w:val="0"/>
+                                <w:smallCaps w:val="0"/>
+                                <w:strike w:val="0"/>
+                                <w:color w:val="000000"/>
+                                <w:sz w:val="22"/>
+                                <w:u w:val="single"/>
+                                <w:vertAlign w:val="baseline"/>
+                              </w:rPr>
+                              <w:t xml:space="preserve">Nomenclatura:</w:t>
+                            </w:r>
+                          </w:p>
+                          <w:p>
+                            <w:pPr>
+                              <w:spacing w:after="160" w:before="0" w:line="275.9999942779541"/>
+                              <w:ind w:left="0" w:right="0" w:firstLine="0"/>
+                              <w:jc w:val="center"/>
+                              <w:textDirection w:val="btLr"/>
+                            </w:pPr>
+                            <w:r>
+                              <w:rPr>
+                                <w:rFonts w:ascii="Calibri" w:cs="Calibri" w:eastAsia="Calibri" w:hAnsi="Calibri"/>
+                                <w:b w:val="1"/>
+                                <w:i w:val="0"/>
+                                <w:smallCaps w:val="0"/>
+                                <w:strike w:val="0"/>
+                                <w:color w:val="000000"/>
+                                <w:sz w:val="22"/>
+                                <w:u w:val="single"/>
+                                <w:vertAlign w:val="baseline"/>
+                              </w:rPr>
+                            </w:r>
+                            <w:r>
+                              <w:rPr>
+                                <w:rFonts w:ascii="Calibri" w:cs="Calibri" w:eastAsia="Calibri" w:hAnsi="Calibri"/>
+                                <w:b w:val="0"/>
+                                <w:i w:val="0"/>
+                                <w:smallCaps w:val="0"/>
+                                <w:strike w:val="0"/>
+                                <w:color w:val="000000"/>
+                                <w:sz w:val="20"/>
+                                <w:vertAlign w:val="baseline"/>
+                              </w:rPr>
+                              <w:t xml:space="preserve">{ Acrónimo de la empresa }_{ Acrónimo del documento }</w:t>
+                            </w:r>
+                          </w:p>
+                          <w:p>
+                            <w:pPr>
+                              <w:spacing w:after="160" w:before="0" w:line="258.99999618530273"/>
+                              <w:ind w:left="0" w:right="0" w:firstLine="0"/>
+                              <w:jc w:val="both"/>
+                              <w:textDirection w:val="btLr"/>
+                            </w:pPr>
+                            <w:r>
+                              <w:rPr>
+                                <w:rFonts w:ascii="Calibri" w:cs="Calibri" w:eastAsia="Calibri" w:hAnsi="Calibri"/>
+                                <w:b w:val="0"/>
+                                <w:i w:val="0"/>
+                                <w:smallCaps w:val="0"/>
+                                <w:strike w:val="0"/>
+                                <w:color w:val="000000"/>
+                                <w:sz w:val="20"/>
+                                <w:vertAlign w:val="baseline"/>
+                              </w:rPr>
+                            </w:r>
+                            <w:r>
+                              <w:rPr>
+                                <w:rFonts w:ascii="Calibri" w:cs="Calibri" w:eastAsia="Calibri" w:hAnsi="Calibri"/>
+                                <w:b w:val="1"/>
+                                <w:i w:val="0"/>
+                                <w:smallCaps w:val="0"/>
+                                <w:strike w:val="0"/>
+                                <w:color w:val="000000"/>
+                                <w:sz w:val="18"/>
+                                <w:vertAlign w:val="baseline"/>
+                              </w:rPr>
+                              <w:t xml:space="preserve">NOTA: Los acrónimos son generados de la unión de la primera letra de cada palabra y todas deberán ser en mayúsculas.</w:t>
+                            </w:r>
+                          </w:p>
+                        </w:txbxContent>
+                      </wps:txbx>
+                      <wps:bodyPr anchorCtr="0" anchor="t" bIns="45700" lIns="91425" spcFirstLastPara="1" rIns="91425" wrap="square" tIns="45700"/>
+                    </wps:wsp>
+                  </a:graphicData>
+                </a:graphic>
+              </wp:anchor>
+            </w:drawing>
+          </mc:Choice>
+          <mc:Fallback>
+            <w:drawing>
+              <wp:anchor allowOverlap="1" behindDoc="0" distB="45720" distT="45720" distL="114300" distR="114300" hidden="0" layoutInCell="1" locked="0" relativeHeight="0" simplePos="0">
+                <wp:simplePos x="0" y="0"/>
+                <wp:positionH relativeFrom="column">
+                  <wp:posOffset>1270000</wp:posOffset>
+                </wp:positionH>
+                <wp:positionV relativeFrom="paragraph">
+                  <wp:posOffset>45720</wp:posOffset>
+                </wp:positionV>
+                <wp:extent cx="3606165" cy="1136650"/>
+                <wp:effectExtent b="0" l="0" r="0" t="0"/>
+                <wp:wrapSquare wrapText="bothSides" distB="45720" distT="45720" distL="114300" distR="114300"/>
+                <wp:docPr id="1" name="image2.png"/>
+                <a:graphic>
+                  <a:graphicData uri="http://schemas.openxmlformats.org/drawingml/2006/picture">
+                    <pic:pic>
+                      <pic:nvPicPr>
+                        <pic:cNvPr id="0" name="image2.png"/>
+                        <pic:cNvPicPr preferRelativeResize="0"/>
+                      </pic:nvPicPr>
+                      <pic:blipFill>
+                        <a:blip r:embed="rId10"/>
+                        <a:srcRect/>
+                        <a:stretch>
+                          <a:fillRect/>
+                        </a:stretch>
+                      </pic:blipFill>
+                      <pic:spPr>
+                        <a:xfrm>
+                          <a:off x="0" y="0"/>
+                          <a:ext cx="3606165" cy="1136650"/>
+                        </a:xfrm>
+                        <a:prstGeom prst="rect"/>
+                        <a:ln/>
+                      </pic:spPr>
+                    </pic:pic>
+                  </a:graphicData>
+                </a:graphic>
+              </wp:anchor>
+            </w:drawing>
+          </mc:Fallback>
+        </mc:AlternateContent>
+      </w:r>
+    </w:p>
+    <w:p>
+      <w:pPr>
+        <w:spacing w:after="0" w:line="360" w:lineRule="auto"/>
+        <w:ind w:left="1843" w:hanging="720"/>
+        <w:jc w:val="both"/>
+        <w:rPr>
+          <w:b w:val="1"/>
+        </w:rPr>
+      </w:pPr>
+      <w:r>
+        <w:rPr>
+          <w:rtl w:val="0"/>
+        </w:rPr>
+      </w:r>
+    </w:p>
+    <w:p>
+      <w:pPr>
+        <w:numPr>
+          <w:ilvl w:val="1"/>
+          <w:numId w:val="8"/>
+        </w:numPr>
+        <w:spacing w:line="360" w:lineRule="auto"/>
+        <w:ind w:left="1843" w:hanging="305.99999999999994"/>
+        <w:jc w:val="both"/>
+        <w:rPr>
+          <w:rFonts w:ascii="Calibri" w:cs="Calibri" w:eastAsia="Calibri" w:hAnsi="Calibri"/>
+          <w:b w:val="1"/>
+        </w:rPr>
+      </w:pPr>
+      <w:r>
+        <w:rPr>
+          <w:b w:val="1"/>
+          <w:rtl w:val="0"/>
+        </w:rPr>
+        <w:t xml:space="preserve">Documentos asociados a un proyecto, pero no a un componente</w:t>
+      </w:r>
+    </w:p>
+    <w:p>
+      <w:pPr>
+        <w:spacing w:line="360" w:lineRule="auto"/>
+        <w:ind w:left="1560"/>
+        <w:jc w:val="both"/>
+        <w:rPr/>
+      </w:pPr>
+      <w:r>
+        <w:rPr>
+          <w:rtl w:val="0"/>
+        </w:rPr>
+        <w:t xml:space="preserve">Son documentos que están asociado a un proyecto en específico pero que no están asociado a un componente de un sistema.</w:t>
+      </w:r>
+    </w:p>
+    <w:p>
+      <w:pPr>
+        <w:spacing w:line="360" w:lineRule="auto"/>
+        <w:ind w:left="1701"/>
+        <w:jc w:val="both"/>
+        <w:rPr/>
+      </w:pPr>
+      <w:r>
+        <w:rPr>
+          <w:rtl w:val="0"/>
+        </w:rPr>
+      </w:r>
+      <w:r>
+        <mc:AlternateContent>
+          <mc:Choice Requires="wpg">
+            <w:drawing>
+              <wp:anchor allowOverlap="1" behindDoc="0" distB="45720" distT="45720" distL="114300" distR="114300" hidden="0" layoutInCell="1" locked="0" relativeHeight="0" simplePos="0">
+                <wp:simplePos x="0" y="0"/>
+                <wp:positionH relativeFrom="column">
+                  <wp:posOffset>1282700</wp:posOffset>
+                </wp:positionH>
+                <wp:positionV relativeFrom="paragraph">
+                  <wp:posOffset>83820</wp:posOffset>
+                </wp:positionV>
+                <wp:extent cx="3736975" cy="1031875"/>
+                <wp:effectExtent b="0" l="0" r="0" t="0"/>
+                <wp:wrapSquare wrapText="bothSides" distB="45720" distT="45720" distL="114300" distR="114300"/>
+                <wp:docPr id="4" name=""/>
+                <a:graphic>
+                  <a:graphicData uri="http://schemas.microsoft.com/office/word/2010/wordprocessingShape">
+                    <wps:wsp>
+                      <wps:cNvSpPr/>
+                      <wps:cNvPr id="5" name="Shape 5"/>
+                      <wps:spPr>
+                        <a:xfrm>
+                          <a:off x="3483863" y="3270413"/>
+                          <a:ext cx="3724275" cy="1019175"/>
+                        </a:xfrm>
+                        <a:prstGeom prst="rect">
+                          <a:avLst/>
+                        </a:prstGeom>
+                        <a:solidFill>
+                          <a:srgbClr val="FFFFFF"/>
+                        </a:solidFill>
+                        <a:ln cap="flat" cmpd="sng" w="12700">
+                          <a:solidFill>
+                            <a:srgbClr val="000000"/>
+                          </a:solidFill>
+                          <a:prstDash val="solid"/>
+                          <a:miter lim="800000"/>
+                          <a:headEnd len="sm" w="sm" type="none"/>
+                          <a:tailEnd len="sm" w="sm" type="none"/>
+                        </a:ln>
+                      </wps:spPr>
+                      <wps:txbx>
+                        <w:txbxContent>
+                          <w:p>
+                            <w:pPr>
+                              <w:spacing w:after="160" w:before="0" w:line="275.9999942779541"/>
+                              <w:ind w:left="0" w:right="0" w:firstLine="0"/>
+                              <w:jc w:val="left"/>
+                              <w:textDirection w:val="btLr"/>
+                            </w:pPr>
+                            <w:r>
+                              <w:rPr>
+                                <w:rFonts w:ascii="Calibri" w:cs="Calibri" w:eastAsia="Calibri" w:hAnsi="Calibri"/>
+                                <w:b w:val="1"/>
+                                <w:i w:val="0"/>
+                                <w:smallCaps w:val="0"/>
+                                <w:strike w:val="0"/>
+                                <w:color w:val="000000"/>
+                                <w:sz w:val="22"/>
+                                <w:u w:val="single"/>
+                                <w:vertAlign w:val="baseline"/>
+                              </w:rPr>
+                              <w:t xml:space="preserve">Nomenclatura:</w:t>
+                            </w:r>
+                          </w:p>
+                          <w:p>
+                            <w:pPr>
+                              <w:spacing w:after="160" w:before="0" w:line="275.9999942779541"/>
+                              <w:ind w:left="0" w:right="0" w:firstLine="0"/>
+                              <w:jc w:val="center"/>
+                              <w:textDirection w:val="btLr"/>
+                            </w:pPr>
+                            <w:r>
+                              <w:rPr>
+                                <w:rFonts w:ascii="Calibri" w:cs="Calibri" w:eastAsia="Calibri" w:hAnsi="Calibri"/>
+                                <w:b w:val="1"/>
+                                <w:i w:val="0"/>
+                                <w:smallCaps w:val="0"/>
+                                <w:strike w:val="0"/>
+                                <w:color w:val="000000"/>
+                                <w:sz w:val="22"/>
+                                <w:u w:val="single"/>
+                                <w:vertAlign w:val="baseline"/>
+                              </w:rPr>
+                            </w:r>
+                            <w:r>
+                              <w:rPr>
+                                <w:rFonts w:ascii="Calibri" w:cs="Calibri" w:eastAsia="Calibri" w:hAnsi="Calibri"/>
+                                <w:b w:val="0"/>
+                                <w:i w:val="0"/>
+                                <w:smallCaps w:val="0"/>
+                                <w:strike w:val="0"/>
+                                <w:color w:val="000000"/>
+                                <w:sz w:val="20"/>
+                                <w:vertAlign w:val="baseline"/>
+                              </w:rPr>
+                              <w:t xml:space="preserve">{ Acrónimo del Proyecto }_{ Acrónimo del documento }</w:t>
+                            </w:r>
+                          </w:p>
+                          <w:p>
+                            <w:pPr>
+                              <w:spacing w:after="160" w:before="0" w:line="258.99999618530273"/>
+                              <w:ind w:left="0" w:right="0" w:firstLine="0"/>
+                              <w:jc w:val="both"/>
+                              <w:textDirection w:val="btLr"/>
+                            </w:pPr>
+                            <w:r>
+                              <w:rPr>
+                                <w:rFonts w:ascii="Calibri" w:cs="Calibri" w:eastAsia="Calibri" w:hAnsi="Calibri"/>
+                                <w:b w:val="0"/>
+                                <w:i w:val="0"/>
+                                <w:smallCaps w:val="0"/>
+                                <w:strike w:val="0"/>
+                                <w:color w:val="000000"/>
+                                <w:sz w:val="20"/>
+                                <w:vertAlign w:val="baseline"/>
+                              </w:rPr>
+                            </w:r>
+                            <w:r>
+                              <w:rPr>
+                                <w:rFonts w:ascii="Calibri" w:cs="Calibri" w:eastAsia="Calibri" w:hAnsi="Calibri"/>
+                                <w:b w:val="1"/>
+                                <w:i w:val="0"/>
+                                <w:smallCaps w:val="0"/>
+                                <w:strike w:val="0"/>
+                                <w:color w:val="000000"/>
+                                <w:sz w:val="18"/>
+                                <w:vertAlign w:val="baseline"/>
+                              </w:rPr>
+                              <w:t xml:space="preserve">NOTA: Los acrónimos son generados de la unión de la primera letra de cada palabra y todas deberán ser en mayúsculas.</w:t>
+                            </w:r>
+                          </w:p>
+                          <w:p>
+                            <w:pPr>
+                              <w:spacing w:after="160" w:before="0" w:line="258.99999618530273"/>
+                              <w:ind w:left="0" w:right="0" w:firstLine="0"/>
+                              <w:jc w:val="both"/>
+                              <w:textDirection w:val="btLr"/>
+                            </w:pPr>
+                            <w:r>
+                              <w:rPr>
+                                <w:rFonts w:ascii="Calibri" w:cs="Calibri" w:eastAsia="Calibri" w:hAnsi="Calibri"/>
+                                <w:b w:val="1"/>
+                                <w:i w:val="0"/>
+                                <w:smallCaps w:val="0"/>
+                                <w:strike w:val="0"/>
+                                <w:color w:val="000000"/>
+                                <w:sz w:val="18"/>
+                                <w:vertAlign w:val="baseline"/>
+                              </w:rPr>
+                            </w:r>
+                          </w:p>
+                        </w:txbxContent>
+                      </wps:txbx>
+                      <wps:bodyPr anchorCtr="0" anchor="t" bIns="45700" lIns="91425" spcFirstLastPara="1" rIns="91425" wrap="square" tIns="45700"/>
+                    </wps:wsp>
+                  </a:graphicData>
+                </a:graphic>
+              </wp:anchor>
+            </w:drawing>
+          </mc:Choice>
+          <mc:Fallback>
+            <w:drawing>
+              <wp:anchor allowOverlap="1" behindDoc="0" distB="45720" distT="45720" distL="114300" distR="114300" hidden="0" layoutInCell="1" locked="0" relativeHeight="0" simplePos="0">
+                <wp:simplePos x="0" y="0"/>
+                <wp:positionH relativeFrom="column">
+                  <wp:posOffset>1282700</wp:posOffset>
+                </wp:positionH>
+                <wp:positionV relativeFrom="paragraph">
+                  <wp:posOffset>83820</wp:posOffset>
+                </wp:positionV>
+                <wp:extent cx="3736975" cy="1031875"/>
+                <wp:effectExtent b="0" l="0" r="0" t="0"/>
+                <wp:wrapSquare wrapText="bothSides" distB="45720" distT="45720" distL="114300" distR="114300"/>
+                <wp:docPr id="4" name="image5.png"/>
+                <a:graphic>
+                  <a:graphicData uri="http://schemas.openxmlformats.org/drawingml/2006/picture">
+                    <pic:pic>
+                      <pic:nvPicPr>
+                        <pic:cNvPr id="0" name="image5.png"/>
+                        <pic:cNvPicPr preferRelativeResize="0"/>
+                      </pic:nvPicPr>
+                      <pic:blipFill>
+                        <a:blip r:embed="rId11"/>
+                        <a:srcRect/>
+                        <a:stretch>
+                          <a:fillRect/>
+                        </a:stretch>
+                      </pic:blipFill>
+                      <pic:spPr>
+                        <a:xfrm>
+                          <a:off x="0" y="0"/>
+                          <a:ext cx="3736975" cy="1031875"/>
+                        </a:xfrm>
+                        <a:prstGeom prst="rect"/>
+                        <a:ln/>
+                      </pic:spPr>
+                    </pic:pic>
+                  </a:graphicData>
+                </a:graphic>
+              </wp:anchor>
+            </w:drawing>
+          </mc:Fallback>
+        </mc:AlternateContent>
+      </w:r>
+    </w:p>
+    <w:p>
+      <w:pPr>
+        <w:spacing w:line="360" w:lineRule="auto"/>
+        <w:ind w:left="1701"/>
+        <w:jc w:val="both"/>
+        <w:rPr/>
+      </w:pPr>
+      <w:r>
+        <w:rPr>
+          <w:rtl w:val="0"/>
+        </w:rPr>
+      </w:r>
+    </w:p>
+    <w:p>
+      <w:pPr>
+        <w:spacing w:after="0" w:line="360" w:lineRule="auto"/>
+        <w:ind w:left="1843" w:hanging="720"/>
+        <w:jc w:val="both"/>
+        <w:rPr>
+          <w:b w:val="1"/>
+        </w:rPr>
+      </w:pPr>
+      <w:r>
+        <w:rPr>
+          <w:rtl w:val="0"/>
+        </w:rPr>
+      </w:r>
+    </w:p>
+    <w:p>
+      <w:pPr>
+        <w:spacing w:after="0" w:line="360" w:lineRule="auto"/>
+        <w:ind w:left="1843" w:hanging="720"/>
+        <w:jc w:val="both"/>
+        <w:rPr>
+          <w:b w:val="1"/>
+        </w:rPr>
+      </w:pPr>
+      <w:r>
+        <w:rPr>
+          <w:rtl w:val="0"/>
+        </w:rPr>
+      </w:r>
+    </w:p>
+    <w:p>
+      <w:pPr>
+        <w:spacing w:after="0" w:line="360" w:lineRule="auto"/>
+        <w:ind w:left="1843" w:hanging="720"/>
+        <w:jc w:val="both"/>
+        <w:rPr>
+          <w:b w:val="1"/>
+        </w:rPr>
+      </w:pPr>
+      <w:r>
+        <w:rPr>
+          <w:rtl w:val="0"/>
+        </w:rPr>
+      </w:r>
+    </w:p>
+    <w:p>
+      <w:pPr>
+        <w:numPr>
+          <w:ilvl w:val="1"/>
+          <w:numId w:val="8"/>
+        </w:numPr>
+        <w:spacing w:line="360" w:lineRule="auto"/>
+        <w:ind w:left="1843" w:hanging="305.99999999999994"/>
+        <w:jc w:val="both"/>
+        <w:rPr>
+          <w:rFonts w:ascii="Calibri" w:cs="Calibri" w:eastAsia="Calibri" w:hAnsi="Calibri"/>
+          <w:b w:val="1"/>
+        </w:rPr>
+      </w:pPr>
+      <w:r>
+        <w:rPr>
+          <w:b w:val="1"/>
+          <w:rtl w:val="0"/>
+        </w:rPr>
+        <w:t xml:space="preserve">Documento asociado a un proyecto y asociado a un componente</w:t>
+      </w:r>
+    </w:p>
+    <w:p>
+      <w:pPr>
+        <w:spacing w:line="360" w:lineRule="auto"/>
+        <w:ind w:left="1560"/>
+        <w:jc w:val="both"/>
+        <w:rPr/>
+      </w:pPr>
+      <w:r>
+        <w:rPr>
+          <w:rtl w:val="0"/>
+        </w:rPr>
+        <w:t xml:space="preserve">Son documentos asociados a un proyecto en específico y también asociado a un componente. </w:t>
+      </w:r>
+    </w:p>
+    <w:p>
+      <w:pPr>
+        <w:spacing w:line="360" w:lineRule="auto"/>
+        <w:ind w:left="1560"/>
+        <w:jc w:val="both"/>
+        <w:rPr/>
+      </w:pPr>
+      <w:r>
+        <w:rPr>
+          <w:rtl w:val="0"/>
+        </w:rPr>
+      </w:r>
+      <w:r>
+        <mc:AlternateContent>
+          <mc:Choice Requires="wpg">
+            <w:drawing>
+              <wp:anchor allowOverlap="1" behindDoc="0" distB="45720" distT="45720" distL="114300" distR="114300" hidden="0" layoutInCell="1" locked="0" relativeHeight="0" simplePos="0">
+                <wp:simplePos x="0" y="0"/>
+                <wp:positionH relativeFrom="column">
+                  <wp:posOffset>1143000</wp:posOffset>
+                </wp:positionH>
+                <wp:positionV relativeFrom="paragraph">
+                  <wp:posOffset>71120</wp:posOffset>
+                </wp:positionV>
+                <wp:extent cx="4031615" cy="1341755"/>
+                <wp:effectExtent b="0" l="0" r="0" t="0"/>
+                <wp:wrapSquare wrapText="bothSides" distB="45720" distT="45720" distL="114300" distR="114300"/>
+                <wp:docPr id="3" name=""/>
+                <a:graphic>
+                  <a:graphicData uri="http://schemas.microsoft.com/office/word/2010/wordprocessingShape">
+                    <wps:wsp>
+                      <wps:cNvSpPr/>
+                      <wps:cNvPr id="4" name="Shape 4"/>
+                      <wps:spPr>
+                        <a:xfrm>
+                          <a:off x="3336543" y="3115473"/>
+                          <a:ext cx="4018915" cy="1329055"/>
+                        </a:xfrm>
+                        <a:prstGeom prst="rect">
+                          <a:avLst/>
+                        </a:prstGeom>
+                        <a:solidFill>
+                          <a:srgbClr val="FFFFFF"/>
+                        </a:solidFill>
+                        <a:ln cap="flat" cmpd="sng" w="12700">
+                          <a:solidFill>
+                            <a:srgbClr val="000000"/>
+                          </a:solidFill>
+                          <a:prstDash val="solid"/>
+                          <a:miter lim="800000"/>
+                          <a:headEnd len="sm" w="sm" type="none"/>
+                          <a:tailEnd len="sm" w="sm" type="none"/>
+                        </a:ln>
+                      </wps:spPr>
+                      <wps:txbx>
+                        <w:txbxContent>
+                          <w:p>
+                            <w:pPr>
+                              <w:spacing w:after="160" w:before="0" w:line="275.9999942779541"/>
+                              <w:ind w:left="0" w:right="0" w:firstLine="0"/>
+                              <w:jc w:val="left"/>
+                              <w:textDirection w:val="btLr"/>
+                            </w:pPr>
+                            <w:r>
+                              <w:rPr>
+                                <w:rFonts w:ascii="Calibri" w:cs="Calibri" w:eastAsia="Calibri" w:hAnsi="Calibri"/>
+                                <w:b w:val="1"/>
+                                <w:i w:val="0"/>
+                                <w:smallCaps w:val="0"/>
+                                <w:strike w:val="0"/>
+                                <w:color w:val="000000"/>
+                                <w:sz w:val="22"/>
+                                <w:u w:val="single"/>
+                                <w:vertAlign w:val="baseline"/>
+                              </w:rPr>
+                              <w:t xml:space="preserve">Nomenclatura:</w:t>
+                            </w:r>
+                          </w:p>
+                          <w:p>
+                            <w:pPr>
+                              <w:spacing w:after="160" w:before="0" w:line="275.9999942779541"/>
+                              <w:ind w:left="0" w:right="0" w:firstLine="0"/>
+                              <w:jc w:val="center"/>
+                              <w:textDirection w:val="btLr"/>
+                            </w:pPr>
+                            <w:r>
+                              <w:rPr>
+                                <w:rFonts w:ascii="Calibri" w:cs="Calibri" w:eastAsia="Calibri" w:hAnsi="Calibri"/>
+                                <w:b w:val="1"/>
+                                <w:i w:val="0"/>
+                                <w:smallCaps w:val="0"/>
+                                <w:strike w:val="0"/>
+                                <w:color w:val="000000"/>
+                                <w:sz w:val="22"/>
+                                <w:u w:val="single"/>
+                                <w:vertAlign w:val="baseline"/>
+                              </w:rPr>
+                            </w:r>
+                            <w:r>
+                              <w:rPr>
+                                <w:rFonts w:ascii="Calibri" w:cs="Calibri" w:eastAsia="Calibri" w:hAnsi="Calibri"/>
+                                <w:b w:val="0"/>
+                                <w:i w:val="0"/>
+                                <w:smallCaps w:val="0"/>
+                                <w:strike w:val="0"/>
+                                <w:color w:val="000000"/>
+                                <w:sz w:val="20"/>
+                                <w:vertAlign w:val="baseline"/>
+                              </w:rPr>
+                              <w:t xml:space="preserve">{ Acrónimo del Proyecto }_{ Acrónimo del Componente } _ {Acrónimo del Documento}</w:t>
+                            </w:r>
+                          </w:p>
+                          <w:p>
+                            <w:pPr>
+                              <w:spacing w:after="160" w:before="0" w:line="258.99999618530273"/>
+                              <w:ind w:left="0" w:right="0" w:firstLine="0"/>
+                              <w:jc w:val="both"/>
+                              <w:textDirection w:val="btLr"/>
+                            </w:pPr>
+                            <w:r>
+                              <w:rPr>
+                                <w:rFonts w:ascii="Calibri" w:cs="Calibri" w:eastAsia="Calibri" w:hAnsi="Calibri"/>
+                                <w:b w:val="0"/>
+                                <w:i w:val="0"/>
+                                <w:smallCaps w:val="0"/>
+                                <w:strike w:val="0"/>
+                                <w:color w:val="000000"/>
+                                <w:sz w:val="20"/>
+                                <w:vertAlign w:val="baseline"/>
+                              </w:rPr>
+                            </w:r>
+                            <w:r>
+                              <w:rPr>
+                                <w:rFonts w:ascii="Calibri" w:cs="Calibri" w:eastAsia="Calibri" w:hAnsi="Calibri"/>
+                                <w:b w:val="1"/>
+                                <w:i w:val="0"/>
+                                <w:smallCaps w:val="0"/>
+                                <w:strike w:val="0"/>
+                                <w:color w:val="000000"/>
+                                <w:sz w:val="18"/>
+                                <w:vertAlign w:val="baseline"/>
+                              </w:rPr>
+                              <w:t xml:space="preserve">NOTA: Los acrónimos son generados de la unión de la primera letra de cada palabra y todas deberán ser en mayúsculas.</w:t>
+                            </w:r>
+                          </w:p>
+                          <w:p>
+                            <w:pPr>
+                              <w:spacing w:after="160" w:before="0" w:line="258.99999618530273"/>
+                              <w:ind w:left="0" w:right="0" w:firstLine="0"/>
+                              <w:jc w:val="both"/>
+                              <w:textDirection w:val="btLr"/>
+                            </w:pPr>
+                            <w:r>
+                              <w:rPr>
+                                <w:rFonts w:ascii="Calibri" w:cs="Calibri" w:eastAsia="Calibri" w:hAnsi="Calibri"/>
+                                <w:b w:val="1"/>
+                                <w:i w:val="0"/>
+                                <w:smallCaps w:val="0"/>
+                                <w:strike w:val="0"/>
+                                <w:color w:val="000000"/>
+                                <w:sz w:val="18"/>
+                                <w:vertAlign w:val="baseline"/>
+                              </w:rPr>
+                            </w:r>
+                          </w:p>
+                        </w:txbxContent>
+                      </wps:txbx>
+                      <wps:bodyPr anchorCtr="0" anchor="t" bIns="45700" lIns="91425" spcFirstLastPara="1" rIns="91425" wrap="square" tIns="45700"/>
+                    </wps:wsp>
+                  </a:graphicData>
+                </a:graphic>
+              </wp:anchor>
+            </w:drawing>
+          </mc:Choice>
+          <mc:Fallback>
+            <w:drawing>
+              <wp:anchor allowOverlap="1" behindDoc="0" distB="45720" distT="45720" distL="114300" distR="114300" hidden="0" layoutInCell="1" locked="0" relativeHeight="0" simplePos="0">
+                <wp:simplePos x="0" y="0"/>
+                <wp:positionH relativeFrom="column">
+                  <wp:posOffset>1143000</wp:posOffset>
+                </wp:positionH>
+                <wp:positionV relativeFrom="paragraph">
+                  <wp:posOffset>71120</wp:posOffset>
+                </wp:positionV>
+                <wp:extent cx="4031615" cy="1341755"/>
+                <wp:effectExtent b="0" l="0" r="0" t="0"/>
+                <wp:wrapSquare wrapText="bothSides" distB="45720" distT="45720" distL="114300" distR="114300"/>
+                <wp:docPr id="3" name="image4.png"/>
+                <a:graphic>
+                  <a:graphicData uri="http://schemas.openxmlformats.org/drawingml/2006/picture">
+                    <pic:pic>
+                      <pic:nvPicPr>
+                        <pic:cNvPr id="0" name="image4.png"/>
+                        <pic:cNvPicPr preferRelativeResize="0"/>
+                      </pic:nvPicPr>
+                      <pic:blipFill>
+                        <a:blip r:embed="rId12"/>
+                        <a:srcRect/>
+                        <a:stretch>
+                          <a:fillRect/>
+                        </a:stretch>
+                      </pic:blipFill>
+                      <pic:spPr>
+                        <a:xfrm>
+                          <a:off x="0" y="0"/>
+                          <a:ext cx="4031615" cy="1341755"/>
+                        </a:xfrm>
+                        <a:prstGeom prst="rect"/>
+                        <a:ln/>
+                      </pic:spPr>
+                    </pic:pic>
+                  </a:graphicData>
+                </a:graphic>
+              </wp:anchor>
+            </w:drawing>
+          </mc:Fallback>
+        </mc:AlternateContent>
+      </w:r>
+    </w:p>
+    <w:p>
+      <w:pPr>
+        <w:spacing w:line="360" w:lineRule="auto"/>
+        <w:ind w:left="1560"/>
+        <w:jc w:val="both"/>
+        <w:rPr/>
+      </w:pPr>
+      <w:r>
+        <w:rPr>
+          <w:rtl w:val="0"/>
+        </w:rPr>
+      </w:r>
+    </w:p>
+    <w:p>
+      <w:pPr>
+        <w:spacing w:line="360" w:lineRule="auto"/>
+        <w:ind w:left="1560"/>
+        <w:jc w:val="both"/>
+        <w:rPr/>
+      </w:pPr>
+      <w:r>
+        <w:rPr>
+          <w:rtl w:val="0"/>
+        </w:rPr>
+      </w:r>
+    </w:p>
+    <w:p>
+      <w:pPr>
+        <w:numPr>
+          <w:ilvl w:val="1"/>
+          <w:numId w:val="8"/>
+        </w:numPr>
+        <w:spacing w:line="360" w:lineRule="auto"/>
+        <w:ind w:left="1843" w:hanging="305.99999999999994"/>
+        <w:jc w:val="both"/>
+        <w:rPr>
+          <w:rFonts w:ascii="Calibri" w:cs="Calibri" w:eastAsia="Calibri" w:hAnsi="Calibri"/>
+          <w:b w:val="1"/>
+        </w:rPr>
+      </w:pPr>
+      <w:r>
+        <w:rPr>
+          <w:b w:val="1"/>
+          <w:rtl w:val="0"/>
+        </w:rPr>
+        <w:t xml:space="preserve">Archivos Ejecutables:</w:t>
+      </w:r>
+    </w:p>
+    <w:p>
+      <w:pPr>
+        <w:spacing w:line="360" w:lineRule="auto"/>
+        <w:ind w:left="1701"/>
+        <w:jc w:val="both"/>
+        <w:rPr/>
+      </w:pPr>
+      <w:r>
+        <w:rPr>
+          <w:rtl w:val="0"/>
+        </w:rPr>
+        <w:t xml:space="preserve">Archivos con extensión .exe.</w:t>
+      </w:r>
+      <w:r>
+        <mc:AlternateContent>
+          <mc:Choice Requires="wpg">
+            <w:drawing>
+              <wp:anchor allowOverlap="1" behindDoc="0" distB="45720" distT="45720" distL="114300" distR="114300" hidden="0" layoutInCell="1" locked="0" relativeHeight="0" simplePos="0">
+                <wp:simplePos x="0" y="0"/>
+                <wp:positionH relativeFrom="column">
+                  <wp:posOffset>1003300</wp:posOffset>
+                </wp:positionH>
+                <wp:positionV relativeFrom="paragraph">
+                  <wp:posOffset>439420</wp:posOffset>
+                </wp:positionV>
+                <wp:extent cx="4117975" cy="1022350"/>
+                <wp:effectExtent b="0" l="0" r="0" t="0"/>
+                <wp:wrapSquare wrapText="bothSides" distB="45720" distT="45720" distL="114300" distR="114300"/>
+                <wp:docPr id="2" name=""/>
+                <a:graphic>
+                  <a:graphicData uri="http://schemas.microsoft.com/office/word/2010/wordprocessingShape">
+                    <wps:wsp>
+                      <wps:cNvSpPr/>
+                      <wps:cNvPr id="3" name="Shape 3"/>
+                      <wps:spPr>
+                        <a:xfrm>
+                          <a:off x="3293363" y="3275175"/>
+                          <a:ext cx="4105275" cy="1009650"/>
+                        </a:xfrm>
+                        <a:prstGeom prst="rect">
+                          <a:avLst/>
+                        </a:prstGeom>
+                        <a:solidFill>
+                          <a:srgbClr val="FFFFFF"/>
+                        </a:solidFill>
+                        <a:ln cap="flat" cmpd="sng" w="12700">
+                          <a:solidFill>
+                            <a:srgbClr val="000000"/>
+                          </a:solidFill>
+                          <a:prstDash val="solid"/>
+                          <a:miter lim="800000"/>
+                          <a:headEnd len="sm" w="sm" type="none"/>
+                          <a:tailEnd len="sm" w="sm" type="none"/>
+                        </a:ln>
+                      </wps:spPr>
+                      <wps:txbx>
+                        <w:txbxContent>
+                          <w:p>
+                            <w:pPr>
+                              <w:spacing w:after="160" w:before="0" w:line="275.9999942779541"/>
+                              <w:ind w:left="0" w:right="0" w:firstLine="0"/>
+                              <w:jc w:val="left"/>
+                              <w:textDirection w:val="btLr"/>
+                            </w:pPr>
+                            <w:r>
+                              <w:rPr>
+                                <w:rFonts w:ascii="Calibri" w:cs="Calibri" w:eastAsia="Calibri" w:hAnsi="Calibri"/>
+                                <w:b w:val="1"/>
+                                <w:i w:val="0"/>
+                                <w:smallCaps w:val="0"/>
+                                <w:strike w:val="0"/>
+                                <w:color w:val="000000"/>
+                                <w:sz w:val="22"/>
+                                <w:u w:val="single"/>
+                                <w:vertAlign w:val="baseline"/>
+                              </w:rPr>
+                              <w:t xml:space="preserve">Nomenclatura:</w:t>
+                            </w:r>
+                          </w:p>
+                          <w:p>
+                            <w:pPr>
+                              <w:spacing w:after="160" w:before="0" w:line="275.9999942779541"/>
+                              <w:ind w:left="0" w:right="0" w:firstLine="0"/>
+                              <w:jc w:val="center"/>
+                              <w:textDirection w:val="btLr"/>
+                            </w:pPr>
+                            <w:r>
+                              <w:rPr>
+                                <w:rFonts w:ascii="Calibri" w:cs="Calibri" w:eastAsia="Calibri" w:hAnsi="Calibri"/>
+                                <w:b w:val="1"/>
+                                <w:i w:val="0"/>
+                                <w:smallCaps w:val="0"/>
+                                <w:strike w:val="0"/>
+                                <w:color w:val="000000"/>
+                                <w:sz w:val="22"/>
+                                <w:u w:val="single"/>
+                                <w:vertAlign w:val="baseline"/>
+                              </w:rPr>
+                            </w:r>
+                            <w:r>
+                              <w:rPr>
+                                <w:rFonts w:ascii="Calibri" w:cs="Calibri" w:eastAsia="Calibri" w:hAnsi="Calibri"/>
+                                <w:b w:val="0"/>
+                                <w:i w:val="0"/>
+                                <w:smallCaps w:val="0"/>
+                                <w:strike w:val="0"/>
+                                <w:color w:val="000000"/>
+                                <w:sz w:val="20"/>
+                                <w:vertAlign w:val="baseline"/>
+                              </w:rPr>
+                              <w:t xml:space="preserve">{ Acrónimo del Archivo }v{ Versión }.{ Revisión }{ Carácter de Actualización }</w:t>
+                            </w:r>
+                          </w:p>
+                          <w:p>
+                            <w:pPr>
+                              <w:spacing w:after="160" w:before="0" w:line="258.99999618530273"/>
+                              <w:ind w:left="0" w:right="0" w:firstLine="0"/>
+                              <w:jc w:val="both"/>
+                              <w:textDirection w:val="btLr"/>
+                            </w:pPr>
+                            <w:r>
+                              <w:rPr>
+                                <w:rFonts w:ascii="Calibri" w:cs="Calibri" w:eastAsia="Calibri" w:hAnsi="Calibri"/>
+                                <w:b w:val="0"/>
+                                <w:i w:val="0"/>
+                                <w:smallCaps w:val="0"/>
+                                <w:strike w:val="0"/>
+                                <w:color w:val="000000"/>
+                                <w:sz w:val="20"/>
+                                <w:vertAlign w:val="baseline"/>
+                              </w:rPr>
+                            </w:r>
+                            <w:r>
+                              <w:rPr>
+                                <w:rFonts w:ascii="Calibri" w:cs="Calibri" w:eastAsia="Calibri" w:hAnsi="Calibri"/>
+                                <w:b w:val="1"/>
+                                <w:i w:val="0"/>
+                                <w:smallCaps w:val="0"/>
+                                <w:strike w:val="0"/>
+                                <w:color w:val="000000"/>
+                                <w:sz w:val="18"/>
+                                <w:vertAlign w:val="baseline"/>
+                              </w:rPr>
+                              <w:t xml:space="preserve">NOTA: Los acrónimos son generados de la unión de la primera letra de cada palabra y todas deberán ser en mayúsculas.</w:t>
+                            </w:r>
+                          </w:p>
+                          <w:p>
+                            <w:pPr>
+                              <w:spacing w:after="160" w:before="0" w:line="258.99999618530273"/>
+                              <w:ind w:left="0" w:right="0" w:firstLine="0"/>
+                              <w:jc w:val="both"/>
+                              <w:textDirection w:val="btLr"/>
+                            </w:pPr>
+                            <w:r>
+                              <w:rPr>
+                                <w:rFonts w:ascii="Calibri" w:cs="Calibri" w:eastAsia="Calibri" w:hAnsi="Calibri"/>
+                                <w:b w:val="1"/>
+                                <w:i w:val="0"/>
+                                <w:smallCaps w:val="0"/>
+                                <w:strike w:val="0"/>
+                                <w:color w:val="000000"/>
+                                <w:sz w:val="18"/>
+                                <w:vertAlign w:val="baseline"/>
+                              </w:rPr>
+                            </w:r>
+                          </w:p>
+                        </w:txbxContent>
+                      </wps:txbx>
+                      <wps:bodyPr anchorCtr="0" anchor="t" bIns="45700" lIns="91425" spcFirstLastPara="1" rIns="91425" wrap="square" tIns="45700"/>
+                    </wps:wsp>
+                  </a:graphicData>
+                </a:graphic>
+              </wp:anchor>
+            </w:drawing>
+          </mc:Choice>
+          <mc:Fallback>
+            <w:drawing>
+              <wp:anchor allowOverlap="1" behindDoc="0" distB="45720" distT="45720" distL="114300" distR="114300" hidden="0" layoutInCell="1" locked="0" relativeHeight="0" simplePos="0">
+                <wp:simplePos x="0" y="0"/>
+                <wp:positionH relativeFrom="column">
+                  <wp:posOffset>1003300</wp:posOffset>
+                </wp:positionH>
+                <wp:positionV relativeFrom="paragraph">
+                  <wp:posOffset>439420</wp:posOffset>
+                </wp:positionV>
+                <wp:extent cx="4117975" cy="1022350"/>
+                <wp:effectExtent b="0" l="0" r="0" t="0"/>
+                <wp:wrapSquare wrapText="bothSides" distB="45720" distT="45720" distL="114300" distR="114300"/>
+                <wp:docPr id="2" name="image3.png"/>
+                <a:graphic>
+                  <a:graphicData uri="http://schemas.openxmlformats.org/drawingml/2006/picture">
+                    <pic:pic>
+                      <pic:nvPicPr>
+                        <pic:cNvPr id="0" name="image3.png"/>
+                        <pic:cNvPicPr preferRelativeResize="0"/>
+                      </pic:nvPicPr>
+                      <pic:blipFill>
+                        <a:blip r:embed="rId13"/>
+                        <a:srcRect/>
+                        <a:stretch>
+                          <a:fillRect/>
+                        </a:stretch>
+                      </pic:blipFill>
+                      <pic:spPr>
+                        <a:xfrm>
+                          <a:off x="0" y="0"/>
+                          <a:ext cx="4117975" cy="1022350"/>
+                        </a:xfrm>
+                        <a:prstGeom prst="rect"/>
+                        <a:ln/>
+                      </pic:spPr>
+                    </pic:pic>
+                  </a:graphicData>
+                </a:graphic>
+              </wp:anchor>
+            </w:drawing>
+          </mc:Fallback>
+        </mc:AlternateContent>
+      </w:r>
+    </w:p>
+    <w:p>
+      <w:pPr>
+        <w:spacing w:after="0" w:line="360" w:lineRule="auto"/>
+        <w:ind w:left="1418" w:hanging="720"/>
+        <w:jc w:val="both"/>
+        <w:rPr>
+          <w:b w:val="1"/>
+        </w:rPr>
+      </w:pPr>
+      <w:r>
+        <w:rPr>
+          <w:rtl w:val="0"/>
+        </w:rPr>
+      </w:r>
+    </w:p>
+    <w:p>
+      <w:pPr>
+        <w:spacing w:after="0" w:line="360" w:lineRule="auto"/>
+        <w:ind w:left="1418" w:hanging="720"/>
+        <w:jc w:val="both"/>
+        <w:rPr>
+          <w:b w:val="1"/>
+        </w:rPr>
+      </w:pPr>
+      <w:r>
+        <w:rPr>
+          <w:rtl w:val="0"/>
+        </w:rPr>
+      </w:r>
+    </w:p>
+    <w:p>
+      <w:pPr>
+        <w:spacing w:after="0" w:line="360" w:lineRule="auto"/>
+        <w:ind w:left="1418" w:hanging="720"/>
+        <w:jc w:val="both"/>
+        <w:rPr>
+          <w:b w:val="1"/>
+        </w:rPr>
+      </w:pPr>
+      <w:r>
+        <w:rPr>
+          <w:rtl w:val="0"/>
+        </w:rPr>
+      </w:r>
+    </w:p>
+    <w:p>
+      <w:pPr>
+        <w:spacing w:after="0" w:line="360" w:lineRule="auto"/>
+        <w:ind w:left="1418" w:hanging="720"/>
+        <w:jc w:val="both"/>
+        <w:rPr>
+          <w:b w:val="1"/>
+        </w:rPr>
+      </w:pPr>
+      <w:r>
+        <w:rPr>
+          <w:rtl w:val="0"/>
+        </w:rPr>
+      </w:r>
+    </w:p>
+    <w:p>
+      <w:pPr>
+        <w:spacing w:after="0" w:line="360" w:lineRule="auto"/>
+        <w:ind w:left="1418" w:hanging="720"/>
+        <w:jc w:val="both"/>
+        <w:rPr>
+          <w:b w:val="1"/>
+        </w:rPr>
+      </w:pPr>
+      <w:r>
+        <w:rPr>
+          <w:rtl w:val="0"/>
+        </w:rPr>
+      </w:r>
+    </w:p>
+    <w:p>
+      <w:pPr>
+        <w:spacing w:after="0" w:line="360" w:lineRule="auto"/>
+        <w:ind w:left="1418" w:hanging="720"/>
+        <w:jc w:val="both"/>
+        <w:rPr>
+          <w:b w:val="1"/>
+        </w:rPr>
+      </w:pPr>
+      <w:r>
+        <w:rPr>
+          <w:rtl w:val="0"/>
+        </w:rPr>
+      </w:r>
+    </w:p>
+    <w:p>
+      <w:pPr>
+        <w:numPr>
+          <w:ilvl w:val="2"/>
+          <w:numId w:val="5"/>
+        </w:numPr>
+        <w:spacing w:after="0" w:line="360" w:lineRule="auto"/>
+        <w:ind w:left="1418" w:hanging="360"/>
+        <w:jc w:val="both"/>
+        <w:rPr>
+          <w:rFonts w:ascii="Calibri" w:cs="Calibri" w:eastAsia="Calibri" w:hAnsi="Calibri"/>
+          <w:b w:val="1"/>
+        </w:rPr>
+      </w:pPr>
+      <w:r>
+        <w:rPr>
+          <w:b w:val="1"/>
+          <w:rtl w:val="0"/>
+        </w:rPr>
+        <w:t xml:space="preserve">Ítems de Fuente</w:t>
+      </w:r>
+    </w:p>
+    <w:p>
+      <w:pPr>
+        <w:spacing w:after="0" w:line="360" w:lineRule="auto"/>
+        <w:ind w:left="1418" w:hanging="720"/>
+        <w:jc w:val="both"/>
+        <w:rPr/>
+      </w:pPr>
+      <w:r>
+        <w:rPr>
+          <w:rtl w:val="0"/>
+        </w:rPr>
+        <w:t xml:space="preserve">Si no está asociando a un proyecto.</w:t>
+      </w:r>
+    </w:p>
+    <w:p>
+      <w:pPr>
+        <w:spacing w:line="360" w:lineRule="auto"/>
+        <w:ind w:left="1418" w:hanging="720"/>
+        <w:jc w:val="both"/>
+        <w:rPr>
+          <w:b w:val="1"/>
+        </w:rPr>
+      </w:pPr>
+      <w:r>
+        <w:rPr>
+          <w:rtl w:val="0"/>
+        </w:rPr>
+      </w:r>
+      <w:r>
+        <mc:AlternateContent>
+          <mc:Choice Requires="wpg">
+            <w:drawing>
+              <wp:anchor allowOverlap="1" behindDoc="0" distB="45720" distT="45720" distL="114300" distR="114300" hidden="0" layoutInCell="1" locked="0" relativeHeight="0" simplePos="0">
+                <wp:simplePos x="0" y="0"/>
+                <wp:positionH relativeFrom="column">
+                  <wp:posOffset>1003300</wp:posOffset>
+                </wp:positionH>
+                <wp:positionV relativeFrom="paragraph">
+                  <wp:posOffset>58420</wp:posOffset>
+                </wp:positionV>
+                <wp:extent cx="4117975" cy="1022350"/>
+                <wp:effectExtent b="0" l="0" r="0" t="0"/>
+                <wp:wrapSquare wrapText="bothSides" distB="45720" distT="45720" distL="114300" distR="114300"/>
+                <wp:docPr id="5" name=""/>
+                <a:graphic>
+                  <a:graphicData uri="http://schemas.microsoft.com/office/word/2010/wordprocessingShape">
+                    <wps:wsp>
+                      <wps:cNvSpPr/>
+                      <wps:cNvPr id="6" name="Shape 6"/>
+                      <wps:spPr>
+                        <a:xfrm>
+                          <a:off x="3293363" y="3275175"/>
+                          <a:ext cx="4105275" cy="1009650"/>
+                        </a:xfrm>
+                        <a:prstGeom prst="rect">
+                          <a:avLst/>
+                        </a:prstGeom>
+                        <a:solidFill>
+                          <a:srgbClr val="FFFFFF"/>
+                        </a:solidFill>
+                        <a:ln cap="flat" cmpd="sng" w="12700">
+                          <a:solidFill>
+                            <a:srgbClr val="000000"/>
+                          </a:solidFill>
+                          <a:prstDash val="solid"/>
+                          <a:miter lim="800000"/>
+                          <a:headEnd len="sm" w="sm" type="none"/>
+                          <a:tailEnd len="sm" w="sm" type="none"/>
+                        </a:ln>
+                      </wps:spPr>
+                      <wps:txbx>
+                        <w:txbxContent>
+                          <w:p>
+                            <w:pPr>
+                              <w:spacing w:after="160" w:before="0" w:line="275.9999942779541"/>
+                              <w:ind w:left="0" w:right="0" w:firstLine="0"/>
+                              <w:jc w:val="left"/>
+                              <w:textDirection w:val="btLr"/>
+                            </w:pPr>
+                            <w:r>
+                              <w:rPr>
+                                <w:rFonts w:ascii="Calibri" w:cs="Calibri" w:eastAsia="Calibri" w:hAnsi="Calibri"/>
+                                <w:b w:val="1"/>
+                                <w:i w:val="0"/>
+                                <w:smallCaps w:val="0"/>
+                                <w:strike w:val="0"/>
+                                <w:color w:val="000000"/>
+                                <w:sz w:val="22"/>
+                                <w:u w:val="single"/>
+                                <w:vertAlign w:val="baseline"/>
+                              </w:rPr>
+                              <w:t xml:space="preserve">Nomenclatura:</w:t>
+                            </w:r>
+                          </w:p>
+                          <w:p>
+                            <w:pPr>
+                              <w:spacing w:after="160" w:before="0" w:line="275.9999942779541"/>
+                              <w:ind w:left="0" w:right="0" w:firstLine="0"/>
+                              <w:jc w:val="center"/>
+                              <w:textDirection w:val="btLr"/>
+                            </w:pPr>
+                            <w:r>
+                              <w:rPr>
+                                <w:rFonts w:ascii="Calibri" w:cs="Calibri" w:eastAsia="Calibri" w:hAnsi="Calibri"/>
+                                <w:b w:val="1"/>
+                                <w:i w:val="0"/>
+                                <w:smallCaps w:val="0"/>
+                                <w:strike w:val="0"/>
+                                <w:color w:val="000000"/>
+                                <w:sz w:val="22"/>
+                                <w:u w:val="single"/>
+                                <w:vertAlign w:val="baseline"/>
+                              </w:rPr>
+                            </w:r>
+                            <w:r>
+                              <w:rPr>
+                                <w:rFonts w:ascii="Calibri" w:cs="Calibri" w:eastAsia="Calibri" w:hAnsi="Calibri"/>
+                                <w:b w:val="0"/>
+                                <w:i w:val="0"/>
+                                <w:smallCaps w:val="0"/>
+                                <w:strike w:val="0"/>
+                                <w:color w:val="000000"/>
+                                <w:sz w:val="20"/>
+                                <w:vertAlign w:val="baseline"/>
+                              </w:rPr>
+                              <w:t xml:space="preserve">{ Nombre del Ítem }</w:t>
+                            </w:r>
+                          </w:p>
+                          <w:p>
+                            <w:pPr>
+                              <w:spacing w:after="160" w:before="0" w:line="258.99999618530273"/>
+                              <w:ind w:left="0" w:right="0" w:firstLine="0"/>
+                              <w:jc w:val="both"/>
+                              <w:textDirection w:val="btLr"/>
+                            </w:pPr>
+                            <w:r>
+                              <w:rPr>
+                                <w:rFonts w:ascii="Calibri" w:cs="Calibri" w:eastAsia="Calibri" w:hAnsi="Calibri"/>
+                                <w:b w:val="0"/>
+                                <w:i w:val="0"/>
+                                <w:smallCaps w:val="0"/>
+                                <w:strike w:val="0"/>
+                                <w:color w:val="000000"/>
+                                <w:sz w:val="20"/>
+                                <w:vertAlign w:val="baseline"/>
+                              </w:rPr>
+                            </w:r>
+                            <w:r>
+                              <w:rPr>
+                                <w:rFonts w:ascii="Calibri" w:cs="Calibri" w:eastAsia="Calibri" w:hAnsi="Calibri"/>
+                                <w:b w:val="1"/>
+                                <w:i w:val="0"/>
+                                <w:smallCaps w:val="0"/>
+                                <w:strike w:val="0"/>
+                                <w:color w:val="000000"/>
+                                <w:sz w:val="18"/>
+                                <w:vertAlign w:val="baseline"/>
+                              </w:rPr>
+                              <w:t xml:space="preserve">NOTA: Los acrónimos son generados de la unión de la primera letra de cada palabra y todas deberán ser en mayúsculas.</w:t>
+                            </w:r>
+                          </w:p>
+                          <w:p>
+                            <w:pPr>
+                              <w:spacing w:after="160" w:before="0" w:line="258.99999618530273"/>
+                              <w:ind w:left="0" w:right="0" w:firstLine="0"/>
+                              <w:jc w:val="both"/>
+                              <w:textDirection w:val="btLr"/>
+                            </w:pPr>
+                            <w:r>
+                              <w:rPr>
+                                <w:rFonts w:ascii="Calibri" w:cs="Calibri" w:eastAsia="Calibri" w:hAnsi="Calibri"/>
+                                <w:b w:val="1"/>
+                                <w:i w:val="0"/>
+                                <w:smallCaps w:val="0"/>
+                                <w:strike w:val="0"/>
+                                <w:color w:val="000000"/>
+                                <w:sz w:val="18"/>
+                                <w:vertAlign w:val="baseline"/>
+                              </w:rPr>
+                            </w:r>
+                          </w:p>
+                        </w:txbxContent>
+                      </wps:txbx>
+                      <wps:bodyPr anchorCtr="0" anchor="t" bIns="45700" lIns="91425" spcFirstLastPara="1" rIns="91425" wrap="square" tIns="45700"/>
+                    </wps:wsp>
+                  </a:graphicData>
+                </a:graphic>
+              </wp:anchor>
+            </w:drawing>
+          </mc:Choice>
+          <mc:Fallback>
+            <w:drawing>
+              <wp:anchor allowOverlap="1" behindDoc="0" distB="45720" distT="45720" distL="114300" distR="114300" hidden="0" layoutInCell="1" locked="0" relativeHeight="0" simplePos="0">
+                <wp:simplePos x="0" y="0"/>
+                <wp:positionH relativeFrom="column">
+                  <wp:posOffset>1003300</wp:posOffset>
+                </wp:positionH>
+                <wp:positionV relativeFrom="paragraph">
+                  <wp:posOffset>58420</wp:posOffset>
+                </wp:positionV>
+                <wp:extent cx="4117975" cy="1022350"/>
+                <wp:effectExtent b="0" l="0" r="0" t="0"/>
+                <wp:wrapSquare wrapText="bothSides" distB="45720" distT="45720" distL="114300" distR="114300"/>
+                <wp:docPr id="5" name="image6.png"/>
+                <a:graphic>
+                  <a:graphicData uri="http://schemas.openxmlformats.org/drawingml/2006/picture">
+                    <pic:pic>
+                      <pic:nvPicPr>
+                        <pic:cNvPr id="0" name="image6.png"/>
+                        <pic:cNvPicPr preferRelativeResize="0"/>
+                      </pic:nvPicPr>
+                      <pic:blipFill>
+                        <a:blip r:embed="rId14"/>
+                        <a:srcRect/>
+                        <a:stretch>
+                          <a:fillRect/>
+                        </a:stretch>
+                      </pic:blipFill>
+                      <pic:spPr>
+                        <a:xfrm>
+                          <a:off x="0" y="0"/>
+                          <a:ext cx="4117975" cy="1022350"/>
+                        </a:xfrm>
+                        <a:prstGeom prst="rect"/>
+                        <a:ln/>
+                      </pic:spPr>
+                    </pic:pic>
+                  </a:graphicData>
+                </a:graphic>
+              </wp:anchor>
+            </w:drawing>
+          </mc:Fallback>
+        </mc:AlternateContent>
+      </w:r>
+    </w:p>
+    <w:p>
+      <w:pPr>
+        <w:spacing w:line="360" w:lineRule="auto"/>
+        <w:jc w:val="both"/>
+        <w:rPr/>
+      </w:pPr>
+      <w:r>
+        <w:rPr>
+          <w:rtl w:val="0"/>
+        </w:rPr>
+      </w:r>
+    </w:p>
+    <w:p>
+      <w:pPr>
+        <w:spacing w:line="360" w:lineRule="auto"/>
+        <w:jc w:val="both"/>
+        <w:rPr/>
+      </w:pPr>
+      <w:r>
+        <w:rPr>
+          <w:rtl w:val="0"/>
+        </w:rPr>
+      </w:r>
+    </w:p>
+    <w:p>
+      <w:pPr>
+        <w:spacing w:after="0" w:line="360" w:lineRule="auto"/>
+        <w:ind w:left="1418" w:hanging="720"/>
+        <w:jc w:val="both"/>
+        <w:rPr/>
+      </w:pPr>
+      <w:r>
+        <w:rPr>
+          <w:rtl w:val="0"/>
+        </w:rPr>
+      </w:r>
+    </w:p>
+    <w:p>
+      <w:pPr>
+        <w:spacing w:after="0" w:line="360" w:lineRule="auto"/>
+        <w:ind w:left="1418" w:hanging="720"/>
+        <w:jc w:val="both"/>
+        <w:rPr/>
+      </w:pPr>
+      <w:r>
+        <w:rPr>
+          <w:rtl w:val="0"/>
+        </w:rPr>
+        <w:t xml:space="preserve">Si está asociado a un proyecto.</w:t>
+      </w:r>
+      <w:r>
+        <mc:AlternateContent>
+          <mc:Choice Requires="wpg">
+            <w:drawing>
+              <wp:anchor allowOverlap="1" behindDoc="0" distB="45720" distT="45720" distL="114300" distR="114300" hidden="0" layoutInCell="1" locked="0" relativeHeight="0" simplePos="0">
+                <wp:simplePos x="0" y="0"/>
+                <wp:positionH relativeFrom="column">
+                  <wp:posOffset>1003300</wp:posOffset>
+                </wp:positionH>
+                <wp:positionV relativeFrom="paragraph">
+                  <wp:posOffset>337820</wp:posOffset>
+                </wp:positionV>
+                <wp:extent cx="4117975" cy="1022350"/>
+                <wp:effectExtent b="0" l="0" r="0" t="0"/>
+                <wp:wrapSquare wrapText="bothSides" distB="45720" distT="45720" distL="114300" distR="114300"/>
+                <wp:docPr id="6" name=""/>
+                <a:graphic>
+                  <a:graphicData uri="http://schemas.microsoft.com/office/word/2010/wordprocessingShape">
+                    <wps:wsp>
+                      <wps:cNvSpPr/>
+                      <wps:cNvPr id="7" name="Shape 7"/>
+                      <wps:spPr>
+                        <a:xfrm>
+                          <a:off x="3293363" y="3275175"/>
+                          <a:ext cx="4105275" cy="1009650"/>
+                        </a:xfrm>
+                        <a:prstGeom prst="rect">
+                          <a:avLst/>
+                        </a:prstGeom>
+                        <a:solidFill>
+                          <a:srgbClr val="FFFFFF"/>
+                        </a:solidFill>
+                        <a:ln cap="flat" cmpd="sng" w="12700">
+                          <a:solidFill>
+                            <a:srgbClr val="000000"/>
+                          </a:solidFill>
+                          <a:prstDash val="solid"/>
+                          <a:miter lim="800000"/>
+                          <a:headEnd len="sm" w="sm" type="none"/>
+                          <a:tailEnd len="sm" w="sm" type="none"/>
+                        </a:ln>
+                      </wps:spPr>
+                      <wps:txbx>
+                        <w:txbxContent>
+                          <w:p>
+                            <w:pPr>
+                              <w:spacing w:after="160" w:before="0" w:line="275.9999942779541"/>
+                              <w:ind w:left="0" w:right="0" w:firstLine="0"/>
+                              <w:jc w:val="left"/>
+                              <w:textDirection w:val="btLr"/>
+                            </w:pPr>
+                            <w:r>
+                              <w:rPr>
+                                <w:rFonts w:ascii="Calibri" w:cs="Calibri" w:eastAsia="Calibri" w:hAnsi="Calibri"/>
+                                <w:b w:val="1"/>
+                                <w:i w:val="0"/>
+                                <w:smallCaps w:val="0"/>
+                                <w:strike w:val="0"/>
+                                <w:color w:val="000000"/>
+                                <w:sz w:val="22"/>
+                                <w:u w:val="single"/>
+                                <w:vertAlign w:val="baseline"/>
+                              </w:rPr>
+                              <w:t xml:space="preserve">Nomenclatura:</w:t>
+                            </w:r>
+                          </w:p>
+                          <w:p>
+                            <w:pPr>
+                              <w:spacing w:after="160" w:before="0" w:line="275.9999942779541"/>
+                              <w:ind w:left="0" w:right="0" w:firstLine="0"/>
+                              <w:jc w:val="center"/>
+                              <w:textDirection w:val="btLr"/>
+                            </w:pPr>
+                            <w:r>
+                              <w:rPr>
+                                <w:rFonts w:ascii="Calibri" w:cs="Calibri" w:eastAsia="Calibri" w:hAnsi="Calibri"/>
+                                <w:b w:val="1"/>
+                                <w:i w:val="0"/>
+                                <w:smallCaps w:val="0"/>
+                                <w:strike w:val="0"/>
+                                <w:color w:val="000000"/>
+                                <w:sz w:val="22"/>
+                                <w:u w:val="single"/>
+                                <w:vertAlign w:val="baseline"/>
+                              </w:rPr>
+                            </w:r>
+                            <w:r>
+                              <w:rPr>
+                                <w:rFonts w:ascii="Calibri" w:cs="Calibri" w:eastAsia="Calibri" w:hAnsi="Calibri"/>
+                                <w:b w:val="0"/>
+                                <w:i w:val="0"/>
+                                <w:smallCaps w:val="0"/>
+                                <w:strike w:val="0"/>
+                                <w:color w:val="000000"/>
+                                <w:sz w:val="20"/>
+                                <w:vertAlign w:val="baseline"/>
+                              </w:rPr>
+                              <w:t xml:space="preserve">{ Acrónimo del Proyecto }_{ Nombre del Ítem }</w:t>
+                            </w:r>
+                          </w:p>
+                          <w:p>
+                            <w:pPr>
+                              <w:spacing w:after="160" w:before="0" w:line="258.99999618530273"/>
+                              <w:ind w:left="0" w:right="0" w:firstLine="0"/>
+                              <w:jc w:val="both"/>
+                              <w:textDirection w:val="btLr"/>
+                            </w:pPr>
+                            <w:r>
+                              <w:rPr>
+                                <w:rFonts w:ascii="Calibri" w:cs="Calibri" w:eastAsia="Calibri" w:hAnsi="Calibri"/>
+                                <w:b w:val="0"/>
+                                <w:i w:val="0"/>
+                                <w:smallCaps w:val="0"/>
+                                <w:strike w:val="0"/>
+                                <w:color w:val="000000"/>
+                                <w:sz w:val="20"/>
+                                <w:vertAlign w:val="baseline"/>
+                              </w:rPr>
+                            </w:r>
+                            <w:r>
+                              <w:rPr>
+                                <w:rFonts w:ascii="Calibri" w:cs="Calibri" w:eastAsia="Calibri" w:hAnsi="Calibri"/>
+                                <w:b w:val="1"/>
+                                <w:i w:val="0"/>
+                                <w:smallCaps w:val="0"/>
+                                <w:strike w:val="0"/>
+                                <w:color w:val="000000"/>
+                                <w:sz w:val="18"/>
+                                <w:vertAlign w:val="baseline"/>
+                              </w:rPr>
+                              <w:t xml:space="preserve">NOTA: Los acrónimos son generados de la unión de la primera letra de cada palabra y todas deberán ser en mayúsculas.</w:t>
+                            </w:r>
+                          </w:p>
+                          <w:p>
+                            <w:pPr>
+                              <w:spacing w:after="160" w:before="0" w:line="258.99999618530273"/>
+                              <w:ind w:left="0" w:right="0" w:firstLine="0"/>
+                              <w:jc w:val="both"/>
+                              <w:textDirection w:val="btLr"/>
+                            </w:pPr>
+                            <w:r>
+                              <w:rPr>
+                                <w:rFonts w:ascii="Calibri" w:cs="Calibri" w:eastAsia="Calibri" w:hAnsi="Calibri"/>
+                                <w:b w:val="1"/>
+                                <w:i w:val="0"/>
+                                <w:smallCaps w:val="0"/>
+                                <w:strike w:val="0"/>
+                                <w:color w:val="000000"/>
+                                <w:sz w:val="18"/>
+                                <w:vertAlign w:val="baseline"/>
+                              </w:rPr>
+                            </w:r>
+                          </w:p>
+                        </w:txbxContent>
+                      </wps:txbx>
+                      <wps:bodyPr anchorCtr="0" anchor="t" bIns="45700" lIns="91425" spcFirstLastPara="1" rIns="91425" wrap="square" tIns="45700"/>
+                    </wps:wsp>
+                  </a:graphicData>
+                </a:graphic>
+              </wp:anchor>
+            </w:drawing>
+          </mc:Choice>
+          <mc:Fallback>
+            <w:drawing>
+              <wp:anchor allowOverlap="1" behindDoc="0" distB="45720" distT="45720" distL="114300" distR="114300" hidden="0" layoutInCell="1" locked="0" relativeHeight="0" simplePos="0">
+                <wp:simplePos x="0" y="0"/>
+                <wp:positionH relativeFrom="column">
+                  <wp:posOffset>1003300</wp:posOffset>
+                </wp:positionH>
+                <wp:positionV relativeFrom="paragraph">
+                  <wp:posOffset>337820</wp:posOffset>
+                </wp:positionV>
+                <wp:extent cx="4117975" cy="1022350"/>
+                <wp:effectExtent b="0" l="0" r="0" t="0"/>
+                <wp:wrapSquare wrapText="bothSides" distB="45720" distT="45720" distL="114300" distR="114300"/>
+                <wp:docPr id="6" name="image7.png"/>
+                <a:graphic>
+                  <a:graphicData uri="http://schemas.openxmlformats.org/drawingml/2006/picture">
+                    <pic:pic>
+                      <pic:nvPicPr>
+                        <pic:cNvPr id="0" name="image7.png"/>
+                        <pic:cNvPicPr preferRelativeResize="0"/>
+                      </pic:nvPicPr>
+                      <pic:blipFill>
+                        <a:blip r:embed="rId15"/>
+                        <a:srcRect/>
+                        <a:stretch>
+                          <a:fillRect/>
+                        </a:stretch>
+                      </pic:blipFill>
+                      <pic:spPr>
+                        <a:xfrm>
+                          <a:off x="0" y="0"/>
+                          <a:ext cx="4117975" cy="1022350"/>
+                        </a:xfrm>
+                        <a:prstGeom prst="rect"/>
+                        <a:ln/>
+                      </pic:spPr>
+                    </pic:pic>
+                  </a:graphicData>
+                </a:graphic>
+              </wp:anchor>
+            </w:drawing>
+          </mc:Fallback>
+        </mc:AlternateContent>
+      </w:r>
+    </w:p>
+    <w:p>
+      <w:pPr>
+        <w:spacing w:after="0" w:line="360" w:lineRule="auto"/>
+        <w:ind w:left="1418" w:hanging="720"/>
+        <w:jc w:val="both"/>
+        <w:rPr>
+          <w:b w:val="1"/>
+        </w:rPr>
+      </w:pPr>
+      <w:r>
+        <w:rPr>
+          <w:rtl w:val="0"/>
+        </w:rPr>
+      </w:r>
+    </w:p>
+    <w:p>
+      <w:pPr>
+        <w:spacing w:after="0" w:line="360" w:lineRule="auto"/>
+        <w:ind w:left="1418" w:hanging="720"/>
+        <w:jc w:val="both"/>
+        <w:rPr>
+          <w:b w:val="1"/>
+        </w:rPr>
+      </w:pPr>
+      <w:r>
+        <w:rPr>
+          <w:rtl w:val="0"/>
+        </w:rPr>
+      </w:r>
+    </w:p>
+    <w:p>
+      <w:pPr>
+        <w:spacing w:after="0" w:line="360" w:lineRule="auto"/>
+        <w:ind w:left="1418" w:hanging="720"/>
+        <w:jc w:val="both"/>
+        <w:rPr>
+          <w:b w:val="1"/>
+        </w:rPr>
+      </w:pPr>
+      <w:r>
+        <w:rPr>
+          <w:rtl w:val="0"/>
+        </w:rPr>
+      </w:r>
+    </w:p>
+    <w:p>
+      <w:pPr>
+        <w:spacing w:after="0" w:line="360" w:lineRule="auto"/>
+        <w:ind w:left="1418" w:hanging="720"/>
+        <w:jc w:val="both"/>
+        <w:rPr>
+          <w:b w:val="1"/>
+        </w:rPr>
+      </w:pPr>
+      <w:r>
+        <w:rPr>
+          <w:rtl w:val="0"/>
+        </w:rPr>
+      </w:r>
+    </w:p>
+    <w:p>
+      <w:pPr>
+        <w:spacing w:after="0" w:line="360" w:lineRule="auto"/>
+        <w:ind w:left="1418" w:hanging="720"/>
+        <w:jc w:val="both"/>
+        <w:rPr>
+          <w:b w:val="1"/>
+        </w:rPr>
+      </w:pPr>
+      <w:r>
+        <w:rPr>
+          <w:rtl w:val="0"/>
+        </w:rPr>
+      </w:r>
+    </w:p>
+    <w:p>
+      <w:pPr>
+        <w:spacing w:line="360" w:lineRule="auto"/>
+        <w:ind w:left="1418" w:hanging="720"/>
+        <w:jc w:val="both"/>
+        <w:rPr>
+          <w:b w:val="1"/>
+        </w:rPr>
+      </w:pPr>
+      <w:r>
+        <w:rPr>
+          <w:rtl w:val="0"/>
+        </w:rPr>
+      </w:r>
+    </w:p>
+    <w:p>
+      <w:pPr>
+        <w:ind w:left="0" w:firstLine="0"/>
+        <w:rPr>
+          <w:b w:val="1"/>
+          <w:sz w:val="26"/>
+          <w:szCs w:val="26"/>
+        </w:rPr>
       </w:pPr>
       <w:r>
         <w:rPr>
@@ -4333,7 +7692,7 @@
   </w:p>
   <w:tbl>
     <w:tblPr>
-      <w:tblStyle w:val="Table4"/>
+      <w:tblStyle w:val="Table5"/>
       <w:tblW w:w="7651.0" w:type="dxa"/>
       <w:jc w:val="left"/>
       <w:tblInd w:w="0.0" w:type="dxa"/>
@@ -4449,7 +7808,7 @@
               <w:szCs w:val="18"/>
               <w:rtl w:val="0"/>
             </w:rPr>
-            <w:t xml:space="preserve">.1</w:t>
+            <w:t xml:space="preserve">.2</w:t>
           </w:r>
           <w:r>
             <w:rPr>
@@ -4943,6 +8302,116 @@
       <w:lvlText w:val="●"/>
       <w:lvlJc w:val="left"/>
       <w:pPr>
+        <w:ind w:left="1571" w:hanging="360"/>
+      </w:pPr>
+      <w:rPr>
+        <w:rFonts w:ascii="Noto Sans Symbols" w:cs="Noto Sans Symbols" w:eastAsia="Noto Sans Symbols" w:hAnsi="Noto Sans Symbols"/>
+      </w:rPr>
+    </w:lvl>
+    <w:lvl w:ilvl="1">
+      <w:start w:val="1"/>
+      <w:numFmt w:val="bullet"/>
+      <w:lvlText w:val="▪"/>
+      <w:lvlJc w:val="left"/>
+      <w:pPr>
+        <w:ind w:left="2291" w:hanging="360"/>
+      </w:pPr>
+      <w:rPr>
+        <w:rFonts w:ascii="Noto Sans Symbols" w:cs="Noto Sans Symbols" w:eastAsia="Noto Sans Symbols" w:hAnsi="Noto Sans Symbols"/>
+      </w:rPr>
+    </w:lvl>
+    <w:lvl w:ilvl="2">
+      <w:start w:val="1"/>
+      <w:numFmt w:val="bullet"/>
+      <w:lvlText w:val="▪"/>
+      <w:lvlJc w:val="left"/>
+      <w:pPr>
+        <w:ind w:left="3011" w:hanging="360"/>
+      </w:pPr>
+      <w:rPr>
+        <w:rFonts w:ascii="Noto Sans Symbols" w:cs="Noto Sans Symbols" w:eastAsia="Noto Sans Symbols" w:hAnsi="Noto Sans Symbols"/>
+      </w:rPr>
+    </w:lvl>
+    <w:lvl w:ilvl="3">
+      <w:start w:val="1"/>
+      <w:numFmt w:val="bullet"/>
+      <w:lvlText w:val="●"/>
+      <w:lvlJc w:val="left"/>
+      <w:pPr>
+        <w:ind w:left="3731" w:hanging="360"/>
+      </w:pPr>
+      <w:rPr>
+        <w:rFonts w:ascii="Noto Sans Symbols" w:cs="Noto Sans Symbols" w:eastAsia="Noto Sans Symbols" w:hAnsi="Noto Sans Symbols"/>
+      </w:rPr>
+    </w:lvl>
+    <w:lvl w:ilvl="4">
+      <w:start w:val="1"/>
+      <w:numFmt w:val="bullet"/>
+      <w:lvlText w:val="o"/>
+      <w:lvlJc w:val="left"/>
+      <w:pPr>
+        <w:ind w:left="4451" w:hanging="360"/>
+      </w:pPr>
+      <w:rPr>
+        <w:rFonts w:ascii="Courier New" w:cs="Courier New" w:eastAsia="Courier New" w:hAnsi="Courier New"/>
+      </w:rPr>
+    </w:lvl>
+    <w:lvl w:ilvl="5">
+      <w:start w:val="1"/>
+      <w:numFmt w:val="bullet"/>
+      <w:lvlText w:val="▪"/>
+      <w:lvlJc w:val="left"/>
+      <w:pPr>
+        <w:ind w:left="5171" w:hanging="360"/>
+      </w:pPr>
+      <w:rPr>
+        <w:rFonts w:ascii="Noto Sans Symbols" w:cs="Noto Sans Symbols" w:eastAsia="Noto Sans Symbols" w:hAnsi="Noto Sans Symbols"/>
+      </w:rPr>
+    </w:lvl>
+    <w:lvl w:ilvl="6">
+      <w:start w:val="1"/>
+      <w:numFmt w:val="bullet"/>
+      <w:lvlText w:val="●"/>
+      <w:lvlJc w:val="left"/>
+      <w:pPr>
+        <w:ind w:left="5891" w:hanging="360"/>
+      </w:pPr>
+      <w:rPr>
+        <w:rFonts w:ascii="Noto Sans Symbols" w:cs="Noto Sans Symbols" w:eastAsia="Noto Sans Symbols" w:hAnsi="Noto Sans Symbols"/>
+      </w:rPr>
+    </w:lvl>
+    <w:lvl w:ilvl="7">
+      <w:start w:val="1"/>
+      <w:numFmt w:val="bullet"/>
+      <w:lvlText w:val="o"/>
+      <w:lvlJc w:val="left"/>
+      <w:pPr>
+        <w:ind w:left="6611" w:hanging="360"/>
+      </w:pPr>
+      <w:rPr>
+        <w:rFonts w:ascii="Courier New" w:cs="Courier New" w:eastAsia="Courier New" w:hAnsi="Courier New"/>
+      </w:rPr>
+    </w:lvl>
+    <w:lvl w:ilvl="8">
+      <w:start w:val="1"/>
+      <w:numFmt w:val="bullet"/>
+      <w:lvlText w:val="▪"/>
+      <w:lvlJc w:val="left"/>
+      <w:pPr>
+        <w:ind w:left="7331" w:hanging="360"/>
+      </w:pPr>
+      <w:rPr>
+        <w:rFonts w:ascii="Noto Sans Symbols" w:cs="Noto Sans Symbols" w:eastAsia="Noto Sans Symbols" w:hAnsi="Noto Sans Symbols"/>
+      </w:rPr>
+    </w:lvl>
+  </w:abstractNum>
+  <w:abstractNum w:abstractNumId="6">
+    <w:lvl w:ilvl="0">
+      <w:start w:val="1"/>
+      <w:numFmt w:val="bullet"/>
+      <w:lvlText w:val="●"/>
+      <w:lvlJc w:val="left"/>
+      <w:pPr>
         <w:ind w:left="720" w:hanging="360"/>
       </w:pPr>
       <w:rPr>
@@ -5046,7 +8515,7 @@
       </w:rPr>
     </w:lvl>
   </w:abstractNum>
-  <w:abstractNum w:abstractNumId="6">
+  <w:abstractNum w:abstractNumId="7">
     <w:lvl w:ilvl="0">
       <w:start w:val="1"/>
       <w:numFmt w:val="decimal"/>
@@ -5139,6 +8608,116 @@
         <w:ind w:left="2160" w:hanging="1800"/>
       </w:pPr>
       <w:rPr/>
+    </w:lvl>
+  </w:abstractNum>
+  <w:abstractNum w:abstractNumId="8">
+    <w:lvl w:ilvl="0">
+      <w:start w:val="1"/>
+      <w:numFmt w:val="bullet"/>
+      <w:lvlText w:val="●"/>
+      <w:lvlJc w:val="left"/>
+      <w:pPr>
+        <w:ind w:left="1571" w:hanging="360"/>
+      </w:pPr>
+      <w:rPr>
+        <w:rFonts w:ascii="Noto Sans Symbols" w:cs="Noto Sans Symbols" w:eastAsia="Noto Sans Symbols" w:hAnsi="Noto Sans Symbols"/>
+      </w:rPr>
+    </w:lvl>
+    <w:lvl w:ilvl="1">
+      <w:start w:val="1"/>
+      <w:numFmt w:val="bullet"/>
+      <w:lvlText w:val="✔"/>
+      <w:lvlJc w:val="left"/>
+      <w:pPr>
+        <w:ind w:left="2291" w:hanging="360"/>
+      </w:pPr>
+      <w:rPr>
+        <w:rFonts w:ascii="Noto Sans Symbols" w:cs="Noto Sans Symbols" w:eastAsia="Noto Sans Symbols" w:hAnsi="Noto Sans Symbols"/>
+      </w:rPr>
+    </w:lvl>
+    <w:lvl w:ilvl="2">
+      <w:start w:val="1"/>
+      <w:numFmt w:val="bullet"/>
+      <w:lvlText w:val="▪"/>
+      <w:lvlJc w:val="left"/>
+      <w:pPr>
+        <w:ind w:left="3011" w:hanging="360"/>
+      </w:pPr>
+      <w:rPr>
+        <w:rFonts w:ascii="Noto Sans Symbols" w:cs="Noto Sans Symbols" w:eastAsia="Noto Sans Symbols" w:hAnsi="Noto Sans Symbols"/>
+      </w:rPr>
+    </w:lvl>
+    <w:lvl w:ilvl="3">
+      <w:start w:val="1"/>
+      <w:numFmt w:val="bullet"/>
+      <w:lvlText w:val="●"/>
+      <w:lvlJc w:val="left"/>
+      <w:pPr>
+        <w:ind w:left="3731" w:hanging="360"/>
+      </w:pPr>
+      <w:rPr>
+        <w:rFonts w:ascii="Noto Sans Symbols" w:cs="Noto Sans Symbols" w:eastAsia="Noto Sans Symbols" w:hAnsi="Noto Sans Symbols"/>
+      </w:rPr>
+    </w:lvl>
+    <w:lvl w:ilvl="4">
+      <w:start w:val="1"/>
+      <w:numFmt w:val="bullet"/>
+      <w:lvlText w:val="o"/>
+      <w:lvlJc w:val="left"/>
+      <w:pPr>
+        <w:ind w:left="4451" w:hanging="360"/>
+      </w:pPr>
+      <w:rPr>
+        <w:rFonts w:ascii="Courier New" w:cs="Courier New" w:eastAsia="Courier New" w:hAnsi="Courier New"/>
+      </w:rPr>
+    </w:lvl>
+    <w:lvl w:ilvl="5">
+      <w:start w:val="1"/>
+      <w:numFmt w:val="bullet"/>
+      <w:lvlText w:val="▪"/>
+      <w:lvlJc w:val="left"/>
+      <w:pPr>
+        <w:ind w:left="5171" w:hanging="360"/>
+      </w:pPr>
+      <w:rPr>
+        <w:rFonts w:ascii="Noto Sans Symbols" w:cs="Noto Sans Symbols" w:eastAsia="Noto Sans Symbols" w:hAnsi="Noto Sans Symbols"/>
+      </w:rPr>
+    </w:lvl>
+    <w:lvl w:ilvl="6">
+      <w:start w:val="1"/>
+      <w:numFmt w:val="bullet"/>
+      <w:lvlText w:val="●"/>
+      <w:lvlJc w:val="left"/>
+      <w:pPr>
+        <w:ind w:left="5891" w:hanging="360"/>
+      </w:pPr>
+      <w:rPr>
+        <w:rFonts w:ascii="Noto Sans Symbols" w:cs="Noto Sans Symbols" w:eastAsia="Noto Sans Symbols" w:hAnsi="Noto Sans Symbols"/>
+      </w:rPr>
+    </w:lvl>
+    <w:lvl w:ilvl="7">
+      <w:start w:val="1"/>
+      <w:numFmt w:val="bullet"/>
+      <w:lvlText w:val="o"/>
+      <w:lvlJc w:val="left"/>
+      <w:pPr>
+        <w:ind w:left="6611" w:hanging="360"/>
+      </w:pPr>
+      <w:rPr>
+        <w:rFonts w:ascii="Courier New" w:cs="Courier New" w:eastAsia="Courier New" w:hAnsi="Courier New"/>
+      </w:rPr>
+    </w:lvl>
+    <w:lvl w:ilvl="8">
+      <w:start w:val="1"/>
+      <w:numFmt w:val="bullet"/>
+      <w:lvlText w:val="▪"/>
+      <w:lvlJc w:val="left"/>
+      <w:pPr>
+        <w:ind w:left="7331" w:hanging="360"/>
+      </w:pPr>
+      <w:rPr>
+        <w:rFonts w:ascii="Noto Sans Symbols" w:cs="Noto Sans Symbols" w:eastAsia="Noto Sans Symbols" w:hAnsi="Noto Sans Symbols"/>
+      </w:rPr>
     </w:lvl>
   </w:abstractNum>
   <w:num w:numId="1">
@@ -5158,6 +8737,12 @@
   </w:num>
   <w:num w:numId="6">
     <w:abstractNumId w:val="6"/>
+  </w:num>
+  <w:num w:numId="7">
+    <w:abstractNumId w:val="7"/>
+  </w:num>
+  <w:num w:numId="8">
+    <w:abstractNumId w:val="8"/>
   </w:num>
 </w:numbering>
 </file>
@@ -5391,6 +8976,74 @@
     </w:tblStylePr>
   </w:style>
   <w:style w:type="table" w:styleId="Table4">
+    <w:basedOn w:val="TableNormal"/>
+    <w:tblPr>
+      <w:tblStyleRowBandSize w:val="1"/>
+      <w:tblStyleColBandSize w:val="1"/>
+      <w:tblCellMar>
+        <w:top w:w="0.0" w:type="dxa"/>
+        <w:left w:w="108.0" w:type="dxa"/>
+        <w:bottom w:w="0.0" w:type="dxa"/>
+        <w:right w:w="108.0" w:type="dxa"/>
+      </w:tblCellMar>
+    </w:tblPr>
+    <w:tblStylePr w:type="band1Horz">
+      <w:tcPr>
+        <w:shd w:fill="dbe5f1" w:val="clear"/>
+      </w:tcPr>
+    </w:tblStylePr>
+    <w:tblStylePr w:type="band1Vert">
+      <w:tcPr>
+        <w:shd w:fill="dbe5f1" w:val="clear"/>
+      </w:tcPr>
+    </w:tblStylePr>
+    <w:tblStylePr w:type="band2Horz">
+      <w:tcPr/>
+    </w:tblStylePr>
+    <w:tblStylePr w:type="band2Vert">
+      <w:tcPr/>
+    </w:tblStylePr>
+    <w:tblStylePr w:type="firstCol">
+      <w:rPr>
+        <w:b w:val="1"/>
+      </w:rPr>
+      <w:tcPr/>
+    </w:tblStylePr>
+    <w:tblStylePr w:type="firstRow">
+      <w:rPr>
+        <w:b w:val="1"/>
+        <w:color w:val="ffffff"/>
+      </w:rPr>
+      <w:tcPr>
+        <w:shd w:fill="4f81bd" w:val="clear"/>
+      </w:tcPr>
+    </w:tblStylePr>
+    <w:tblStylePr w:type="lastCol">
+      <w:rPr>
+        <w:b w:val="1"/>
+      </w:rPr>
+      <w:tcPr/>
+    </w:tblStylePr>
+    <w:tblStylePr w:type="lastRow">
+      <w:rPr>
+        <w:b w:val="1"/>
+      </w:rPr>
+      <w:tcPr/>
+    </w:tblStylePr>
+    <w:tblStylePr w:type="neCell">
+      <w:tcPr/>
+    </w:tblStylePr>
+    <w:tblStylePr w:type="nwCell">
+      <w:tcPr/>
+    </w:tblStylePr>
+    <w:tblStylePr w:type="seCell">
+      <w:tcPr/>
+    </w:tblStylePr>
+    <w:tblStylePr w:type="swCell">
+      <w:tcPr/>
+    </w:tblStylePr>
+  </w:style>
+  <w:style w:type="table" w:styleId="Table5">
     <w:basedOn w:val="TableNormal"/>
     <w:tblPr>
       <w:tblStyleRowBandSize w:val="1"/>

</xml_diff>

<commit_message>
version 1.5 - solicitud de cambio
</commit_message>
<xml_diff>
--- a/Documentos/FSS_PGC.docx
+++ b/Documentos/FSS_PGC.docx
@@ -144,7 +144,7 @@
           <w:szCs w:val="44"/>
           <w:rtl w:val="0"/>
         </w:rPr>
-        <w:t xml:space="preserve">Versión 1.4</w:t>
+        <w:t xml:space="preserve">Versión 1.5</w:t>
       </w:r>
     </w:p>
     <w:p>
@@ -185,7 +185,7 @@
           <w:footerReference r:id="rId7" w:type="default"/>
           <w:footerReference r:id="rId8" w:type="even"/>
           <w:pgSz w:h="16838" w:w="11906"/>
-          <w:pgMar w:bottom="1417" w:top="1417" w:left="1701" w:right="1701" w:header="708" w:footer="708"/>
+          <w:pgMar w:bottom="1417" w:top="1417" w:left="1700.7874015748032" w:right="1701" w:header="708" w:footer="708"/>
           <w:pgNumType w:start="1"/>
         </w:sectPr>
       </w:pPr>
@@ -1458,12 +1458,14 @@
               <w:spacing w:after="40" w:before="40" w:lineRule="auto"/>
               <w:jc w:val="both"/>
               <w:rPr>
+                <w:b w:val="1"/>
                 <w:sz w:val="20"/>
                 <w:szCs w:val="20"/>
               </w:rPr>
             </w:pPr>
             <w:r>
               <w:rPr>
+                <w:b w:val="1"/>
                 <w:sz w:val="20"/>
                 <w:szCs w:val="20"/>
                 <w:rtl w:val="0"/>
@@ -1568,6 +1570,180 @@
           </w:p>
         </w:tc>
       </w:tr>
+      <w:tr>
+        <w:trPr>
+          <w:trHeight w:val="420" w:hRule="atLeast"/>
+        </w:trPr>
+        <w:tc>
+          <w:tcPr>
+            <w:tcBorders>
+              <w:top w:color="00000a" w:space="0" w:sz="6" w:val="single"/>
+              <w:left w:color="00000a" w:space="0" w:sz="6" w:val="single"/>
+              <w:bottom w:color="000000" w:space="0" w:sz="4" w:val="single"/>
+              <w:right w:color="00000a" w:space="0" w:sz="6" w:val="single"/>
+            </w:tcBorders>
+            <w:shd w:fill="auto" w:val="clear"/>
+            <w:tcMar>
+              <w:left w:w="107.0" w:type="dxa"/>
+            </w:tcMar>
+            <w:vAlign w:val="center"/>
+          </w:tcPr>
+          <w:p>
+            <w:pPr>
+              <w:keepLines w:val="1"/>
+              <w:widowControl w:val="0"/>
+              <w:pBdr>
+                <w:top w:space="0" w:sz="0" w:val="nil"/>
+                <w:left w:space="0" w:sz="0" w:val="nil"/>
+                <w:bottom w:space="0" w:sz="0" w:val="nil"/>
+                <w:right w:space="0" w:sz="0" w:val="nil"/>
+                <w:between w:space="0" w:sz="0" w:val="nil"/>
+              </w:pBdr>
+              <w:spacing w:after="0" w:lineRule="auto"/>
+              <w:jc w:val="center"/>
+              <w:rPr>
+                <w:sz w:val="20"/>
+                <w:szCs w:val="20"/>
+              </w:rPr>
+            </w:pPr>
+            <w:r>
+              <w:rPr>
+                <w:sz w:val="20"/>
+                <w:szCs w:val="20"/>
+                <w:rtl w:val="0"/>
+              </w:rPr>
+              <w:t xml:space="preserve">29/05/2019</w:t>
+            </w:r>
+          </w:p>
+        </w:tc>
+        <w:tc>
+          <w:tcPr>
+            <w:tcBorders>
+              <w:top w:color="00000a" w:space="0" w:sz="6" w:val="single"/>
+              <w:left w:color="00000a" w:space="0" w:sz="6" w:val="single"/>
+              <w:bottom w:color="000000" w:space="0" w:sz="4" w:val="single"/>
+              <w:right w:color="00000a" w:space="0" w:sz="6" w:val="single"/>
+            </w:tcBorders>
+            <w:shd w:fill="auto" w:val="clear"/>
+            <w:tcMar>
+              <w:left w:w="107.0" w:type="dxa"/>
+            </w:tcMar>
+            <w:vAlign w:val="center"/>
+          </w:tcPr>
+          <w:p>
+            <w:pPr>
+              <w:keepLines w:val="1"/>
+              <w:widowControl w:val="0"/>
+              <w:pBdr>
+                <w:top w:space="0" w:sz="0" w:val="nil"/>
+                <w:left w:space="0" w:sz="0" w:val="nil"/>
+                <w:bottom w:space="0" w:sz="0" w:val="nil"/>
+                <w:right w:space="0" w:sz="0" w:val="nil"/>
+                <w:between w:space="0" w:sz="0" w:val="nil"/>
+              </w:pBdr>
+              <w:spacing w:after="0" w:lineRule="auto"/>
+              <w:jc w:val="center"/>
+              <w:rPr>
+                <w:b w:val="1"/>
+                <w:sz w:val="20"/>
+                <w:szCs w:val="20"/>
+              </w:rPr>
+            </w:pPr>
+            <w:r>
+              <w:rPr>
+                <w:b w:val="1"/>
+                <w:sz w:val="20"/>
+                <w:szCs w:val="20"/>
+                <w:rtl w:val="0"/>
+              </w:rPr>
+              <w:t xml:space="preserve">1.5</w:t>
+            </w:r>
+          </w:p>
+        </w:tc>
+        <w:tc>
+          <w:tcPr>
+            <w:tcBorders>
+              <w:top w:color="00000a" w:space="0" w:sz="6" w:val="single"/>
+              <w:left w:color="00000a" w:space="0" w:sz="6" w:val="single"/>
+              <w:bottom w:color="00000a" w:space="0" w:sz="6" w:val="single"/>
+              <w:right w:color="00000a" w:space="0" w:sz="6" w:val="single"/>
+            </w:tcBorders>
+            <w:shd w:fill="auto" w:val="clear"/>
+            <w:tcMar>
+              <w:left w:w="107.0" w:type="dxa"/>
+            </w:tcMar>
+            <w:vAlign w:val="center"/>
+          </w:tcPr>
+          <w:p>
+            <w:pPr>
+              <w:keepLines w:val="1"/>
+              <w:widowControl w:val="0"/>
+              <w:pBdr>
+                <w:top w:space="0" w:sz="0" w:val="nil"/>
+                <w:left w:space="0" w:sz="0" w:val="nil"/>
+                <w:bottom w:space="0" w:sz="0" w:val="nil"/>
+                <w:right w:space="0" w:sz="0" w:val="nil"/>
+                <w:between w:space="0" w:sz="0" w:val="nil"/>
+              </w:pBdr>
+              <w:spacing w:after="40" w:before="40" w:lineRule="auto"/>
+              <w:jc w:val="both"/>
+              <w:rPr>
+                <w:sz w:val="20"/>
+                <w:szCs w:val="20"/>
+              </w:rPr>
+            </w:pPr>
+            <w:r>
+              <w:rPr>
+                <w:sz w:val="20"/>
+                <w:szCs w:val="20"/>
+                <w:rtl w:val="0"/>
+              </w:rPr>
+              <w:t xml:space="preserve">Solicitudes de Cambio</w:t>
+            </w:r>
+          </w:p>
+        </w:tc>
+        <w:tc>
+          <w:tcPr>
+            <w:tcBorders>
+              <w:top w:color="00000a" w:space="0" w:sz="6" w:val="single"/>
+              <w:left w:color="00000a" w:space="0" w:sz="6" w:val="single"/>
+              <w:bottom w:color="00000a" w:space="0" w:sz="6" w:val="single"/>
+              <w:right w:color="00000a" w:space="0" w:sz="6" w:val="single"/>
+            </w:tcBorders>
+            <w:shd w:fill="auto" w:val="clear"/>
+            <w:tcMar>
+              <w:left w:w="107.0" w:type="dxa"/>
+            </w:tcMar>
+            <w:vAlign w:val="center"/>
+          </w:tcPr>
+          <w:p>
+            <w:pPr>
+              <w:keepLines w:val="1"/>
+              <w:widowControl w:val="0"/>
+              <w:pBdr>
+                <w:top w:space="0" w:sz="0" w:val="nil"/>
+                <w:left w:space="0" w:sz="0" w:val="nil"/>
+                <w:bottom w:space="0" w:sz="0" w:val="nil"/>
+                <w:right w:space="0" w:sz="0" w:val="nil"/>
+                <w:between w:space="0" w:sz="0" w:val="nil"/>
+              </w:pBdr>
+              <w:spacing w:after="0" w:lineRule="auto"/>
+              <w:rPr>
+                <w:sz w:val="20"/>
+                <w:szCs w:val="20"/>
+              </w:rPr>
+            </w:pPr>
+            <w:r>
+              <w:rPr>
+                <w:sz w:val="20"/>
+                <w:szCs w:val="20"/>
+                <w:rtl w:val="0"/>
+              </w:rPr>
+              <w:t xml:space="preserve">Thalia Quiroz</w:t>
+            </w:r>
+          </w:p>
+        </w:tc>
+      </w:tr>
     </w:tbl>
     <w:p>
       <w:pPr>
@@ -1608,7 +1784,7 @@
         <w:sectPr>
           <w:type w:val="continuous"/>
           <w:pgSz w:h="16838" w:w="11906"/>
-          <w:pgMar w:bottom="1417" w:top="1417" w:left="1701" w:right="1701" w:header="708" w:footer="708"/>
+          <w:pgMar w:bottom="1417" w:top="1417" w:left="1700.7874015748032" w:right="1701" w:header="708" w:footer="708"/>
         </w:sectPr>
       </w:pPr>
       <w:r>
@@ -1649,26 +1825,6 @@
           <w:rtl w:val="0"/>
         </w:rPr>
         <w:t xml:space="preserve">Índice</w:t>
-      </w:r>
-    </w:p>
-    <w:p>
-      <w:pPr>
-        <w:rPr/>
-      </w:pPr>
-      <w:r>
-        <w:rPr>
-          <w:rtl w:val="0"/>
-        </w:rPr>
-      </w:r>
-    </w:p>
-    <w:p>
-      <w:pPr>
-        <w:rPr/>
-      </w:pPr>
-      <w:r>
-        <w:rPr>
-          <w:rtl w:val="0"/>
-        </w:rPr>
       </w:r>
     </w:p>
     <w:p>
@@ -1687,6 +1843,30 @@
         <w:spacing w:after="240" w:before="240" w:line="259" w:lineRule="auto"/>
         <w:ind w:left="0" w:right="0" w:firstLine="0"/>
         <w:jc w:val="left"/>
+        <w:rPr/>
+      </w:pPr>
+      <w:r>
+        <w:rPr>
+          <w:rtl w:val="0"/>
+        </w:rPr>
+      </w:r>
+    </w:p>
+    <w:p>
+      <w:pPr>
+        <w:keepNext w:val="1"/>
+        <w:keepLines w:val="1"/>
+        <w:widowControl w:val="1"/>
+        <w:pBdr>
+          <w:top w:space="0" w:sz="0" w:val="nil"/>
+          <w:left w:space="0" w:sz="0" w:val="nil"/>
+          <w:bottom w:space="0" w:sz="0" w:val="nil"/>
+          <w:right w:space="0" w:sz="0" w:val="nil"/>
+          <w:between w:space="0" w:sz="0" w:val="nil"/>
+        </w:pBdr>
+        <w:shd w:fill="auto" w:val="clear"/>
+        <w:spacing w:after="240" w:before="240" w:line="259" w:lineRule="auto"/>
+        <w:ind w:left="0" w:right="0" w:firstLine="0"/>
+        <w:jc w:val="left"/>
         <w:rPr>
           <w:rFonts w:ascii="Calibri" w:cs="Calibri" w:eastAsia="Calibri" w:hAnsi="Calibri"/>
           <w:b w:val="0"/>
@@ -1703,6 +1883,15 @@
       </w:pPr>
       <w:r>
         <w:rPr>
+          <w:b w:val="1"/>
+          <w:sz w:val="26"/>
+          <w:szCs w:val="26"/>
+          <w:rtl w:val="0"/>
+        </w:rPr>
+        <w:t xml:space="preserve">1. </w:t>
+      </w:r>
+      <w:r>
+        <w:rPr>
           <w:rFonts w:ascii="Calibri" w:cs="Calibri" w:eastAsia="Calibri" w:hAnsi="Calibri"/>
           <w:b w:val="1"/>
           <w:i w:val="0"/>
@@ -1733,7 +1922,33 @@
           <w:vertAlign w:val="baseline"/>
           <w:rtl w:val="0"/>
         </w:rPr>
-        <w:t xml:space="preserve"> 4</w:t>
+        <w:t xml:space="preserve"> </w:t>
+      </w:r>
+      <w:r>
+        <w:rPr>
+          <w:smallCaps w:val="1"/>
+          <w:sz w:val="20"/>
+          <w:szCs w:val="20"/>
+          <w:rtl w:val="0"/>
+        </w:rPr>
+        <w:t xml:space="preserve">…………………...…………………...…………………….</w:t>
+      </w:r>
+      <w:r>
+        <w:rPr>
+          <w:rFonts w:ascii="Calibri" w:cs="Calibri" w:eastAsia="Calibri" w:hAnsi="Calibri"/>
+          <w:b w:val="0"/>
+          <w:i w:val="0"/>
+          <w:smallCaps w:val="0"/>
+          <w:strike w:val="0"/>
+          <w:color w:val="000000"/>
+          <w:sz w:val="32"/>
+          <w:szCs w:val="32"/>
+          <w:u w:val="none"/>
+          <w:shd w:fill="auto" w:val="clear"/>
+          <w:vertAlign w:val="baseline"/>
+          <w:rtl w:val="0"/>
+        </w:rPr>
+        <w:t xml:space="preserve">4</w:t>
       </w:r>
     </w:p>
     <w:p>
@@ -1768,6 +1983,16 @@
       </w:pPr>
       <w:r>
         <w:rPr>
+          <w:b w:val="1"/>
+          <w:smallCaps w:val="1"/>
+          <w:sz w:val="24"/>
+          <w:szCs w:val="24"/>
+          <w:rtl w:val="0"/>
+        </w:rPr>
+        <w:t xml:space="preserve">1.1 </w:t>
+      </w:r>
+      <w:r>
+        <w:rPr>
           <w:rFonts w:ascii="Calibri" w:cs="Calibri" w:eastAsia="Calibri" w:hAnsi="Calibri"/>
           <w:b w:val="1"/>
           <w:i w:val="0"/>
@@ -1798,7 +2023,33 @@
           <w:vertAlign w:val="baseline"/>
           <w:rtl w:val="0"/>
         </w:rPr>
-        <w:t xml:space="preserve"> 4</w:t>
+        <w:t xml:space="preserve"> </w:t>
+      </w:r>
+      <w:r>
+        <w:rPr>
+          <w:smallCaps w:val="1"/>
+          <w:sz w:val="20"/>
+          <w:szCs w:val="20"/>
+          <w:rtl w:val="0"/>
+        </w:rPr>
+        <w:t xml:space="preserve">…………………...…………………...…………………...…………………...</w:t>
+      </w:r>
+      <w:r>
+        <w:rPr>
+          <w:rFonts w:ascii="Calibri" w:cs="Calibri" w:eastAsia="Calibri" w:hAnsi="Calibri"/>
+          <w:b w:val="0"/>
+          <w:i w:val="0"/>
+          <w:smallCaps w:val="1"/>
+          <w:strike w:val="0"/>
+          <w:color w:val="000000"/>
+          <w:sz w:val="20"/>
+          <w:szCs w:val="20"/>
+          <w:u w:val="none"/>
+          <w:shd w:fill="auto" w:val="clear"/>
+          <w:vertAlign w:val="baseline"/>
+          <w:rtl w:val="0"/>
+        </w:rPr>
+        <w:t xml:space="preserve">4</w:t>
       </w:r>
     </w:p>
     <w:p>
@@ -1833,6 +2084,15 @@
       </w:pPr>
       <w:r>
         <w:rPr>
+          <w:i w:val="1"/>
+          <w:sz w:val="20"/>
+          <w:szCs w:val="20"/>
+          <w:rtl w:val="0"/>
+        </w:rPr>
+        <w:t xml:space="preserve">1.1.1 </w:t>
+      </w:r>
+      <w:r>
+        <w:rPr>
           <w:rFonts w:ascii="Calibri" w:cs="Calibri" w:eastAsia="Calibri" w:hAnsi="Calibri"/>
           <w:b w:val="0"/>
           <w:i w:val="1"/>
@@ -1846,7 +2106,21 @@
           <w:vertAlign w:val="baseline"/>
           <w:rtl w:val="0"/>
         </w:rPr>
-        <w:t xml:space="preserve">Problemática de la empresa 4</w:t>
+        <w:t xml:space="preserve">Problemática de la empresa </w:t>
+      </w:r>
+      <w:r>
+        <w:rPr>
+          <w:smallCaps w:val="1"/>
+          <w:sz w:val="20"/>
+          <w:szCs w:val="20"/>
+          <w:rtl w:val="0"/>
+        </w:rPr>
+        <w:t xml:space="preserve">…………………...…………………...……………………....4</w:t>
+      </w:r>
+      <w:r>
+        <w:rPr>
+          <w:rtl w:val="0"/>
+        </w:rPr>
       </w:r>
     </w:p>
     <w:p>
@@ -1881,6 +2155,15 @@
       </w:pPr>
       <w:r>
         <w:rPr>
+          <w:i w:val="1"/>
+          <w:sz w:val="20"/>
+          <w:szCs w:val="20"/>
+          <w:rtl w:val="0"/>
+        </w:rPr>
+        <w:t xml:space="preserve">1.1.2 </w:t>
+      </w:r>
+      <w:r>
+        <w:rPr>
           <w:rFonts w:ascii="Calibri" w:cs="Calibri" w:eastAsia="Calibri" w:hAnsi="Calibri"/>
           <w:b w:val="0"/>
           <w:i w:val="1"/>
@@ -1894,7 +2177,30 @@
           <w:vertAlign w:val="baseline"/>
           <w:rtl w:val="0"/>
         </w:rPr>
-        <w:t xml:space="preserve">Propósito 4</w:t>
+        <w:t xml:space="preserve">Propósito </w:t>
+      </w:r>
+      <w:r>
+        <w:rPr>
+          <w:i w:val="1"/>
+          <w:sz w:val="20"/>
+          <w:szCs w:val="20"/>
+          <w:rtl w:val="0"/>
+        </w:rPr>
+        <w:t xml:space="preserve">.</w:t>
+      </w:r>
+      <w:r>
+        <w:rPr>
+          <w:smallCaps w:val="1"/>
+          <w:sz w:val="20"/>
+          <w:szCs w:val="20"/>
+          <w:rtl w:val="0"/>
+        </w:rPr>
+        <w:t xml:space="preserve">…………………...…………………...…………………...………………….….4</w:t>
+      </w:r>
+      <w:r>
+        <w:rPr>
+          <w:rtl w:val="0"/>
+        </w:rPr>
       </w:r>
     </w:p>
     <w:p>
@@ -1929,6 +2235,15 @@
       </w:pPr>
       <w:r>
         <w:rPr>
+          <w:i w:val="1"/>
+          <w:sz w:val="20"/>
+          <w:szCs w:val="20"/>
+          <w:rtl w:val="0"/>
+        </w:rPr>
+        <w:t xml:space="preserve">1.1.3 </w:t>
+      </w:r>
+      <w:r>
+        <w:rPr>
           <w:rFonts w:ascii="Calibri" w:cs="Calibri" w:eastAsia="Calibri" w:hAnsi="Calibri"/>
           <w:b w:val="0"/>
           <w:i w:val="1"/>
@@ -1942,7 +2257,21 @@
           <w:vertAlign w:val="baseline"/>
           <w:rtl w:val="0"/>
         </w:rPr>
-        <w:t xml:space="preserve">Finalidad del Plan 4</w:t>
+        <w:t xml:space="preserve">Finalidad del Plan. </w:t>
+      </w:r>
+      <w:r>
+        <w:rPr>
+          <w:smallCaps w:val="1"/>
+          <w:sz w:val="20"/>
+          <w:szCs w:val="20"/>
+          <w:rtl w:val="0"/>
+        </w:rPr>
+        <w:t xml:space="preserve">…………………...…………………...…………………...………….…4</w:t>
+      </w:r>
+      <w:r>
+        <w:rPr>
+          <w:rtl w:val="0"/>
+        </w:rPr>
       </w:r>
     </w:p>
     <w:p>
@@ -1977,6 +2306,16 @@
       </w:pPr>
       <w:r>
         <w:rPr>
+          <w:b w:val="1"/>
+          <w:smallCaps w:val="1"/>
+          <w:sz w:val="24"/>
+          <w:szCs w:val="24"/>
+          <w:rtl w:val="0"/>
+        </w:rPr>
+        <w:t xml:space="preserve">1.2 </w:t>
+      </w:r>
+      <w:r>
+        <w:rPr>
           <w:rFonts w:ascii="Calibri" w:cs="Calibri" w:eastAsia="Calibri" w:hAnsi="Calibri"/>
           <w:b w:val="1"/>
           <w:i w:val="0"/>
@@ -2007,7 +2346,87 @@
           <w:vertAlign w:val="baseline"/>
           <w:rtl w:val="0"/>
         </w:rPr>
-        <w:t xml:space="preserve"> 5</w:t>
+        <w:t xml:space="preserve"> </w:t>
+      </w:r>
+      <w:r>
+        <w:rPr>
+          <w:smallCaps w:val="1"/>
+          <w:sz w:val="20"/>
+          <w:szCs w:val="20"/>
+          <w:rtl w:val="0"/>
+        </w:rPr>
+        <w:t xml:space="preserve">…………………...…………………...………………...5</w:t>
+      </w:r>
+      <w:r>
+        <w:rPr>
+          <w:rtl w:val="0"/>
+        </w:rPr>
+      </w:r>
+    </w:p>
+    <w:p>
+      <w:pPr>
+        <w:spacing w:after="0" w:lineRule="auto"/>
+        <w:ind w:left="220"/>
+        <w:rPr>
+          <w:smallCaps w:val="1"/>
+          <w:sz w:val="20"/>
+          <w:szCs w:val="20"/>
+        </w:rPr>
+      </w:pPr>
+      <w:r>
+        <w:rPr>
+          <w:b w:val="1"/>
+          <w:smallCaps w:val="1"/>
+          <w:sz w:val="24"/>
+          <w:szCs w:val="24"/>
+          <w:rtl w:val="0"/>
+        </w:rPr>
+        <w:t xml:space="preserve">1.3 Políticas, directrices y procedimientos</w:t>
+      </w:r>
+      <w:r>
+        <w:rPr>
+          <w:smallCaps w:val="1"/>
+          <w:sz w:val="20"/>
+          <w:szCs w:val="20"/>
+          <w:rtl w:val="0"/>
+        </w:rPr>
+        <w:t xml:space="preserve"> …………………...…………………...……………...6</w:t>
+      </w:r>
+    </w:p>
+    <w:p>
+      <w:pPr>
+        <w:spacing w:after="0" w:lineRule="auto"/>
+        <w:ind w:left="220"/>
+        <w:rPr>
+          <w:b w:val="1"/>
+          <w:smallCaps w:val="1"/>
+          <w:sz w:val="24"/>
+          <w:szCs w:val="24"/>
+        </w:rPr>
+      </w:pPr>
+      <w:r>
+        <w:rPr>
+          <w:b w:val="1"/>
+          <w:smallCaps w:val="1"/>
+          <w:sz w:val="24"/>
+          <w:szCs w:val="24"/>
+          <w:rtl w:val="0"/>
+        </w:rPr>
+        <w:t xml:space="preserve">1.4 Herramientas, entorno e infraestructura </w:t>
+      </w:r>
+      <w:r>
+        <w:rPr>
+          <w:smallCaps w:val="1"/>
+          <w:sz w:val="20"/>
+          <w:szCs w:val="20"/>
+          <w:rtl w:val="0"/>
+        </w:rPr>
+        <w:t xml:space="preserve">…………………...…………………...…………..7</w:t>
+      </w:r>
+      <w:r>
+        <w:rPr>
+          <w:rtl w:val="0"/>
+        </w:rPr>
       </w:r>
     </w:p>
     <w:p>
@@ -2027,19 +2446,561 @@
         <w:ind w:left="0" w:right="0" w:hanging="440"/>
         <w:jc w:val="left"/>
         <w:rPr>
-          <w:rFonts w:ascii="Calibri" w:cs="Calibri" w:eastAsia="Calibri" w:hAnsi="Calibri"/>
-          <w:b w:val="0"/>
-          <w:i w:val="1"/>
-          <w:smallCaps w:val="0"/>
-          <w:strike w:val="0"/>
-          <w:color w:val="000000"/>
+          <w:b w:val="1"/>
+          <w:smallCaps w:val="1"/>
+          <w:sz w:val="24"/>
+          <w:szCs w:val="24"/>
+        </w:rPr>
+      </w:pPr>
+      <w:r>
+        <w:rPr>
+          <w:b w:val="1"/>
+          <w:smallCaps w:val="1"/>
+          <w:sz w:val="24"/>
+          <w:szCs w:val="24"/>
+          <w:rtl w:val="0"/>
+        </w:rPr>
+        <w:tab/>
+        <w:t xml:space="preserve">1.5 Calendario o cronograma </w:t>
+      </w:r>
+      <w:r>
+        <w:rPr>
+          <w:smallCaps w:val="1"/>
           <w:sz w:val="20"/>
           <w:szCs w:val="20"/>
-          <w:u w:val="none"/>
-          <w:shd w:fill="auto" w:val="clear"/>
-          <w:vertAlign w:val="baseline"/>
-        </w:rPr>
-      </w:pPr>
+          <w:rtl w:val="0"/>
+        </w:rPr>
+        <w:t xml:space="preserve">…………………...…………………...…………………………..7</w:t>
+      </w:r>
+      <w:r>
+        <w:rPr>
+          <w:rtl w:val="0"/>
+        </w:rPr>
+      </w:r>
+    </w:p>
+    <w:p>
+      <w:pPr>
+        <w:keepNext w:val="0"/>
+        <w:keepLines w:val="0"/>
+        <w:widowControl w:val="1"/>
+        <w:pBdr>
+          <w:top w:space="0" w:sz="0" w:val="nil"/>
+          <w:left w:space="0" w:sz="0" w:val="nil"/>
+          <w:bottom w:space="0" w:sz="0" w:val="nil"/>
+          <w:right w:space="0" w:sz="0" w:val="nil"/>
+          <w:between w:space="0" w:sz="0" w:val="nil"/>
+        </w:pBdr>
+        <w:shd w:fill="auto" w:val="clear"/>
+        <w:spacing w:after="0" w:before="0" w:line="259" w:lineRule="auto"/>
+        <w:ind w:left="0" w:right="0" w:hanging="440"/>
+        <w:jc w:val="left"/>
+        <w:rPr>
+          <w:i w:val="1"/>
+          <w:sz w:val="20"/>
+          <w:szCs w:val="20"/>
+        </w:rPr>
+      </w:pPr>
+      <w:r>
+        <w:rPr>
+          <w:i w:val="1"/>
+          <w:sz w:val="20"/>
+          <w:szCs w:val="20"/>
+          <w:rtl w:val="0"/>
+        </w:rPr>
+        <w:tab/>
+      </w:r>
+    </w:p>
+    <w:p>
+      <w:pPr>
+        <w:keepNext w:val="0"/>
+        <w:keepLines w:val="0"/>
+        <w:widowControl w:val="1"/>
+        <w:pBdr>
+          <w:top w:space="0" w:sz="0" w:val="nil"/>
+          <w:left w:space="0" w:sz="0" w:val="nil"/>
+          <w:bottom w:space="0" w:sz="0" w:val="nil"/>
+          <w:right w:space="0" w:sz="0" w:val="nil"/>
+          <w:between w:space="0" w:sz="0" w:val="nil"/>
+        </w:pBdr>
+        <w:shd w:fill="auto" w:val="clear"/>
+        <w:spacing w:after="0" w:before="0" w:line="259" w:lineRule="auto"/>
+        <w:ind w:left="0" w:right="0" w:firstLine="0"/>
+        <w:jc w:val="left"/>
+        <w:rPr>
+          <w:b w:val="1"/>
+          <w:sz w:val="26"/>
+          <w:szCs w:val="26"/>
+        </w:rPr>
+      </w:pPr>
+      <w:r>
+        <w:rPr>
+          <w:b w:val="1"/>
+          <w:sz w:val="26"/>
+          <w:szCs w:val="26"/>
+          <w:rtl w:val="0"/>
+        </w:rPr>
+        <w:t xml:space="preserve">2. Identificación de la SCM 9</w:t>
+      </w:r>
+    </w:p>
+    <w:p>
+      <w:pPr>
+        <w:keepNext w:val="0"/>
+        <w:keepLines w:val="0"/>
+        <w:widowControl w:val="1"/>
+        <w:pBdr>
+          <w:top w:space="0" w:sz="0" w:val="nil"/>
+          <w:left w:space="0" w:sz="0" w:val="nil"/>
+          <w:bottom w:space="0" w:sz="0" w:val="nil"/>
+          <w:right w:space="0" w:sz="0" w:val="nil"/>
+          <w:between w:space="0" w:sz="0" w:val="nil"/>
+        </w:pBdr>
+        <w:shd w:fill="auto" w:val="clear"/>
+        <w:spacing w:after="0" w:before="0" w:line="259" w:lineRule="auto"/>
+        <w:ind w:left="0" w:right="0" w:hanging="225"/>
+        <w:jc w:val="left"/>
+        <w:rPr>
+          <w:i w:val="1"/>
+          <w:sz w:val="20"/>
+          <w:szCs w:val="20"/>
+        </w:rPr>
+      </w:pPr>
+      <w:r>
+        <w:rPr>
+          <w:i w:val="1"/>
+          <w:sz w:val="20"/>
+          <w:szCs w:val="20"/>
+          <w:rtl w:val="0"/>
+        </w:rPr>
+        <w:tab/>
+      </w:r>
+    </w:p>
+    <w:p>
+      <w:pPr>
+        <w:keepNext w:val="0"/>
+        <w:keepLines w:val="0"/>
+        <w:widowControl w:val="1"/>
+        <w:pBdr>
+          <w:top w:space="0" w:sz="0" w:val="nil"/>
+          <w:left w:space="0" w:sz="0" w:val="nil"/>
+          <w:bottom w:space="0" w:sz="0" w:val="nil"/>
+          <w:right w:space="0" w:sz="0" w:val="nil"/>
+          <w:between w:space="0" w:sz="0" w:val="nil"/>
+        </w:pBdr>
+        <w:shd w:fill="auto" w:val="clear"/>
+        <w:spacing w:after="0" w:before="0" w:line="259" w:lineRule="auto"/>
+        <w:ind w:left="-83.26771653543311" w:right="0" w:firstLine="83.26771653543311"/>
+        <w:jc w:val="left"/>
+        <w:rPr>
+          <w:b w:val="1"/>
+          <w:smallCaps w:val="1"/>
+          <w:sz w:val="24"/>
+          <w:szCs w:val="24"/>
+        </w:rPr>
+      </w:pPr>
+      <w:r>
+        <w:rPr>
+          <w:b w:val="1"/>
+          <w:smallCaps w:val="1"/>
+          <w:sz w:val="24"/>
+          <w:szCs w:val="24"/>
+          <w:rtl w:val="0"/>
+        </w:rPr>
+        <w:t xml:space="preserve">2.1 Lista de clasificación de CI </w:t>
+      </w:r>
+      <w:r>
+        <w:rPr>
+          <w:smallCaps w:val="1"/>
+          <w:sz w:val="20"/>
+          <w:szCs w:val="20"/>
+          <w:rtl w:val="0"/>
+        </w:rPr>
+        <w:t xml:space="preserve">…………………...…………………...…………………………..</w:t>
+      </w:r>
+      <w:r>
+        <w:rPr>
+          <w:b w:val="1"/>
+          <w:smallCaps w:val="1"/>
+          <w:sz w:val="24"/>
+          <w:szCs w:val="24"/>
+          <w:rtl w:val="0"/>
+        </w:rPr>
+        <w:t xml:space="preserve">9</w:t>
+      </w:r>
+    </w:p>
+    <w:p>
+      <w:pPr>
+        <w:keepNext w:val="0"/>
+        <w:keepLines w:val="0"/>
+        <w:widowControl w:val="1"/>
+        <w:pBdr>
+          <w:top w:space="0" w:sz="0" w:val="nil"/>
+          <w:left w:space="0" w:sz="0" w:val="nil"/>
+          <w:bottom w:space="0" w:sz="0" w:val="nil"/>
+          <w:right w:space="0" w:sz="0" w:val="nil"/>
+          <w:between w:space="0" w:sz="0" w:val="nil"/>
+        </w:pBdr>
+        <w:shd w:fill="auto" w:val="clear"/>
+        <w:spacing w:after="0" w:before="0" w:line="259" w:lineRule="auto"/>
+        <w:ind w:left="0" w:right="0" w:hanging="225"/>
+        <w:jc w:val="left"/>
+        <w:rPr>
+          <w:b w:val="1"/>
+          <w:smallCaps w:val="1"/>
+          <w:sz w:val="24"/>
+          <w:szCs w:val="24"/>
+        </w:rPr>
+      </w:pPr>
+      <w:r>
+        <w:rPr>
+          <w:b w:val="1"/>
+          <w:smallCaps w:val="1"/>
+          <w:sz w:val="24"/>
+          <w:szCs w:val="24"/>
+          <w:rtl w:val="0"/>
+        </w:rPr>
+        <w:tab/>
+        <w:t xml:space="preserve">2.2 Definición de la nomenclatura de los Items </w:t>
+      </w:r>
+      <w:r>
+        <w:rPr>
+          <w:smallCaps w:val="1"/>
+          <w:sz w:val="20"/>
+          <w:szCs w:val="20"/>
+          <w:rtl w:val="0"/>
+        </w:rPr>
+        <w:t xml:space="preserve">…………………...…………………………….10</w:t>
+      </w:r>
+      <w:r>
+        <w:rPr>
+          <w:rtl w:val="0"/>
+        </w:rPr>
+      </w:r>
+    </w:p>
+    <w:p>
+      <w:pPr>
+        <w:keepNext w:val="0"/>
+        <w:keepLines w:val="0"/>
+        <w:widowControl w:val="1"/>
+        <w:pBdr>
+          <w:top w:space="0" w:sz="0" w:val="nil"/>
+          <w:left w:space="0" w:sz="0" w:val="nil"/>
+          <w:bottom w:space="0" w:sz="0" w:val="nil"/>
+          <w:right w:space="0" w:sz="0" w:val="nil"/>
+          <w:between w:space="0" w:sz="0" w:val="nil"/>
+        </w:pBdr>
+        <w:shd w:fill="auto" w:val="clear"/>
+        <w:spacing w:after="0" w:before="0" w:line="259" w:lineRule="auto"/>
+        <w:ind w:left="0" w:right="0" w:hanging="225"/>
+        <w:jc w:val="left"/>
+        <w:rPr>
+          <w:b w:val="1"/>
+          <w:smallCaps w:val="1"/>
+          <w:sz w:val="24"/>
+          <w:szCs w:val="24"/>
+        </w:rPr>
+      </w:pPr>
+      <w:r>
+        <w:rPr>
+          <w:b w:val="1"/>
+          <w:smallCaps w:val="1"/>
+          <w:sz w:val="24"/>
+          <w:szCs w:val="24"/>
+          <w:rtl w:val="0"/>
+        </w:rPr>
+        <w:tab/>
+        <w:t xml:space="preserve">2.3 Lista de Items con la nomenclatura </w:t>
+      </w:r>
+      <w:r>
+        <w:rPr>
+          <w:smallCaps w:val="1"/>
+          <w:sz w:val="20"/>
+          <w:szCs w:val="20"/>
+          <w:rtl w:val="0"/>
+        </w:rPr>
+        <w:t xml:space="preserve">…………………...…………………...………………...12</w:t>
+      </w:r>
+      <w:r>
+        <w:rPr>
+          <w:rtl w:val="0"/>
+        </w:rPr>
+      </w:r>
+    </w:p>
+    <w:p>
+      <w:pPr>
+        <w:keepNext w:val="0"/>
+        <w:keepLines w:val="0"/>
+        <w:widowControl w:val="1"/>
+        <w:pBdr>
+          <w:top w:space="0" w:sz="0" w:val="nil"/>
+          <w:left w:space="0" w:sz="0" w:val="nil"/>
+          <w:bottom w:space="0" w:sz="0" w:val="nil"/>
+          <w:right w:space="0" w:sz="0" w:val="nil"/>
+          <w:between w:space="0" w:sz="0" w:val="nil"/>
+        </w:pBdr>
+        <w:shd w:fill="auto" w:val="clear"/>
+        <w:spacing w:after="0" w:before="0" w:line="259" w:lineRule="auto"/>
+        <w:ind w:left="0" w:right="0" w:hanging="440"/>
+        <w:jc w:val="left"/>
+        <w:rPr>
+          <w:i w:val="1"/>
+          <w:sz w:val="20"/>
+          <w:szCs w:val="20"/>
+        </w:rPr>
+      </w:pPr>
+      <w:r>
+        <w:rPr>
+          <w:i w:val="1"/>
+          <w:sz w:val="20"/>
+          <w:szCs w:val="20"/>
+          <w:rtl w:val="0"/>
+        </w:rPr>
+        <w:tab/>
+      </w:r>
+    </w:p>
+    <w:p>
+      <w:pPr>
+        <w:keepNext w:val="0"/>
+        <w:keepLines w:val="0"/>
+        <w:widowControl w:val="1"/>
+        <w:pBdr>
+          <w:top w:space="0" w:sz="0" w:val="nil"/>
+          <w:left w:space="0" w:sz="0" w:val="nil"/>
+          <w:bottom w:space="0" w:sz="0" w:val="nil"/>
+          <w:right w:space="0" w:sz="0" w:val="nil"/>
+          <w:between w:space="0" w:sz="0" w:val="nil"/>
+        </w:pBdr>
+        <w:shd w:fill="auto" w:val="clear"/>
+        <w:spacing w:after="0" w:before="0" w:line="259" w:lineRule="auto"/>
+        <w:ind w:left="0" w:right="0" w:firstLine="0"/>
+        <w:jc w:val="left"/>
+        <w:rPr>
+          <w:i w:val="1"/>
+          <w:sz w:val="20"/>
+          <w:szCs w:val="20"/>
+        </w:rPr>
+      </w:pPr>
+      <w:r>
+        <w:rPr>
+          <w:b w:val="1"/>
+          <w:sz w:val="26"/>
+          <w:szCs w:val="26"/>
+          <w:rtl w:val="0"/>
+        </w:rPr>
+        <w:t xml:space="preserve">3. Control de la SCM </w:t>
+      </w:r>
+      <w:r>
+        <w:rPr>
+          <w:smallCaps w:val="1"/>
+          <w:sz w:val="20"/>
+          <w:szCs w:val="20"/>
+          <w:rtl w:val="0"/>
+        </w:rPr>
+        <w:t xml:space="preserve">…………………...…………………...……………………………...</w:t>
+      </w:r>
+      <w:r>
+        <w:rPr>
+          <w:b w:val="1"/>
+          <w:sz w:val="26"/>
+          <w:szCs w:val="26"/>
+          <w:rtl w:val="0"/>
+        </w:rPr>
+        <w:t xml:space="preserve">13</w:t>
+      </w:r>
+      <w:r>
+        <w:rPr>
+          <w:rtl w:val="0"/>
+        </w:rPr>
+      </w:r>
+    </w:p>
+    <w:p>
+      <w:pPr>
+        <w:keepNext w:val="0"/>
+        <w:keepLines w:val="0"/>
+        <w:widowControl w:val="1"/>
+        <w:pBdr>
+          <w:top w:space="0" w:sz="0" w:val="nil"/>
+          <w:left w:space="0" w:sz="0" w:val="nil"/>
+          <w:bottom w:space="0" w:sz="0" w:val="nil"/>
+          <w:right w:space="0" w:sz="0" w:val="nil"/>
+          <w:between w:space="0" w:sz="0" w:val="nil"/>
+        </w:pBdr>
+        <w:shd w:fill="auto" w:val="clear"/>
+        <w:spacing w:after="0" w:before="0" w:line="259" w:lineRule="auto"/>
+        <w:ind w:left="0" w:right="0" w:hanging="440"/>
+        <w:jc w:val="left"/>
+        <w:rPr>
+          <w:i w:val="1"/>
+          <w:sz w:val="20"/>
+          <w:szCs w:val="20"/>
+        </w:rPr>
+      </w:pPr>
+      <w:r>
+        <w:rPr>
+          <w:i w:val="1"/>
+          <w:sz w:val="20"/>
+          <w:szCs w:val="20"/>
+          <w:rtl w:val="0"/>
+        </w:rPr>
+        <w:tab/>
+      </w:r>
+    </w:p>
+    <w:p>
+      <w:pPr>
+        <w:keepNext w:val="0"/>
+        <w:keepLines w:val="0"/>
+        <w:widowControl w:val="1"/>
+        <w:pBdr>
+          <w:top w:space="0" w:sz="0" w:val="nil"/>
+          <w:left w:space="0" w:sz="0" w:val="nil"/>
+          <w:bottom w:space="0" w:sz="0" w:val="nil"/>
+          <w:right w:space="0" w:sz="0" w:val="nil"/>
+          <w:between w:space="0" w:sz="0" w:val="nil"/>
+        </w:pBdr>
+        <w:shd w:fill="auto" w:val="clear"/>
+        <w:spacing w:after="0" w:before="0" w:line="259" w:lineRule="auto"/>
+        <w:ind w:left="-83.26771653543311" w:right="0" w:firstLine="83.26771653543311"/>
+        <w:jc w:val="left"/>
+        <w:rPr>
+          <w:b w:val="1"/>
+          <w:smallCaps w:val="1"/>
+          <w:sz w:val="24"/>
+          <w:szCs w:val="24"/>
+        </w:rPr>
+      </w:pPr>
+      <w:r>
+        <w:rPr>
+          <w:b w:val="1"/>
+          <w:smallCaps w:val="1"/>
+          <w:sz w:val="24"/>
+          <w:szCs w:val="24"/>
+          <w:rtl w:val="0"/>
+        </w:rPr>
+        <w:t xml:space="preserve">3.1 Definición de las lineas base </w:t>
+      </w:r>
+      <w:r>
+        <w:rPr>
+          <w:smallCaps w:val="1"/>
+          <w:sz w:val="20"/>
+          <w:szCs w:val="20"/>
+          <w:rtl w:val="0"/>
+        </w:rPr>
+        <w:t xml:space="preserve">…………………...…………………...………………………...</w:t>
+      </w:r>
+      <w:r>
+        <w:rPr>
+          <w:b w:val="1"/>
+          <w:smallCaps w:val="1"/>
+          <w:sz w:val="24"/>
+          <w:szCs w:val="24"/>
+          <w:rtl w:val="0"/>
+        </w:rPr>
+        <w:t xml:space="preserve">13</w:t>
+      </w:r>
+    </w:p>
+    <w:p>
+      <w:pPr>
+        <w:keepNext w:val="0"/>
+        <w:keepLines w:val="0"/>
+        <w:widowControl w:val="1"/>
+        <w:pBdr>
+          <w:top w:space="0" w:sz="0" w:val="nil"/>
+          <w:left w:space="0" w:sz="0" w:val="nil"/>
+          <w:bottom w:space="0" w:sz="0" w:val="nil"/>
+          <w:right w:space="0" w:sz="0" w:val="nil"/>
+          <w:between w:space="0" w:sz="0" w:val="nil"/>
+        </w:pBdr>
+        <w:shd w:fill="auto" w:val="clear"/>
+        <w:spacing w:after="0" w:before="0" w:line="259" w:lineRule="auto"/>
+        <w:ind w:left="-83.26771653543311" w:right="0" w:firstLine="83.26771653543311"/>
+        <w:jc w:val="left"/>
+        <w:rPr>
+          <w:b w:val="1"/>
+          <w:smallCaps w:val="1"/>
+          <w:sz w:val="24"/>
+          <w:szCs w:val="24"/>
+        </w:rPr>
+      </w:pPr>
+      <w:r>
+        <w:rPr>
+          <w:b w:val="1"/>
+          <w:smallCaps w:val="1"/>
+          <w:sz w:val="24"/>
+          <w:szCs w:val="24"/>
+          <w:rtl w:val="0"/>
+        </w:rPr>
+        <w:t xml:space="preserve">3.2 Definición de la estructura de las librerías </w:t>
+      </w:r>
+      <w:r>
+        <w:rPr>
+          <w:smallCaps w:val="1"/>
+          <w:sz w:val="20"/>
+          <w:szCs w:val="20"/>
+          <w:rtl w:val="0"/>
+        </w:rPr>
+        <w:t xml:space="preserve">…………………...……………………………...</w:t>
+      </w:r>
+      <w:r>
+        <w:rPr>
+          <w:b w:val="1"/>
+          <w:smallCaps w:val="1"/>
+          <w:sz w:val="24"/>
+          <w:szCs w:val="24"/>
+          <w:rtl w:val="0"/>
+        </w:rPr>
+        <w:t xml:space="preserve">14</w:t>
+      </w:r>
+    </w:p>
+    <w:p>
+      <w:pPr>
+        <w:keepNext w:val="0"/>
+        <w:keepLines w:val="0"/>
+        <w:widowControl w:val="1"/>
+        <w:pBdr>
+          <w:top w:space="0" w:sz="0" w:val="nil"/>
+          <w:left w:space="0" w:sz="0" w:val="nil"/>
+          <w:bottom w:space="0" w:sz="0" w:val="nil"/>
+          <w:right w:space="0" w:sz="0" w:val="nil"/>
+          <w:between w:space="0" w:sz="0" w:val="nil"/>
+        </w:pBdr>
+        <w:shd w:fill="auto" w:val="clear"/>
+        <w:spacing w:after="0" w:before="0" w:line="259" w:lineRule="auto"/>
+        <w:ind w:left="-83.26771653543311" w:right="0" w:firstLine="83.26771653543311"/>
+        <w:jc w:val="left"/>
+        <w:rPr>
+          <w:i w:val="1"/>
+          <w:sz w:val="20"/>
+          <w:szCs w:val="20"/>
+        </w:rPr>
+      </w:pPr>
+      <w:r>
+        <w:rPr>
+          <w:b w:val="1"/>
+          <w:smallCaps w:val="1"/>
+          <w:sz w:val="24"/>
+          <w:szCs w:val="24"/>
+          <w:rtl w:val="0"/>
+        </w:rPr>
+        <w:t xml:space="preserve">3.3 Solicitudes de cambio </w:t>
+      </w:r>
+      <w:r>
+        <w:rPr>
+          <w:smallCaps w:val="1"/>
+          <w:sz w:val="20"/>
+          <w:szCs w:val="20"/>
+          <w:rtl w:val="0"/>
+        </w:rPr>
+        <w:t xml:space="preserve">…………………...…………………...………………………………..</w:t>
+      </w:r>
+      <w:r>
+        <w:rPr>
+          <w:b w:val="1"/>
+          <w:smallCaps w:val="1"/>
+          <w:sz w:val="24"/>
+          <w:szCs w:val="24"/>
+          <w:rtl w:val="0"/>
+        </w:rPr>
+        <w:t xml:space="preserve">17</w:t>
+      </w:r>
       <w:r>
         <w:rPr>
           <w:rtl w:val="0"/>
@@ -2069,7 +3030,7 @@
         <w:sectPr>
           <w:type w:val="continuous"/>
           <w:pgSz w:h="16838" w:w="11906"/>
-          <w:pgMar w:bottom="1417" w:top="1417" w:left="1701" w:right="1701" w:header="708" w:footer="708"/>
+          <w:pgMar w:bottom="1417" w:top="1417" w:left="1700.7874015748032" w:right="1701" w:header="708" w:footer="708"/>
         </w:sectPr>
       </w:pPr>
       <w:r>
@@ -12717,17 +13678,6 @@
     </w:tbl>
     <w:p>
       <w:pPr>
-        <w:ind w:left="1440"/>
-        <w:rPr/>
-      </w:pPr>
-      <w:r>
-        <w:rPr>
-          <w:rtl w:val="0"/>
-        </w:rPr>
-      </w:r>
-    </w:p>
-    <w:p>
-      <w:pPr>
         <w:ind w:left="0" w:firstLine="0"/>
         <w:rPr>
           <w:b w:val="1"/>
@@ -12736,6 +13686,1291 @@
         </w:rPr>
       </w:pPr>
       <w:r>
+        <w:br w:type="page"/>
+      </w:r>
+      <w:r>
+        <w:rPr>
+          <w:rtl w:val="0"/>
+        </w:rPr>
+      </w:r>
+    </w:p>
+    <w:p>
+      <w:pPr>
+        <w:ind w:left="0" w:firstLine="0"/>
+        <w:rPr>
+          <w:b w:val="1"/>
+          <w:sz w:val="26"/>
+          <w:szCs w:val="26"/>
+        </w:rPr>
+      </w:pPr>
+      <w:r>
+        <w:rPr>
+          <w:rtl w:val="0"/>
+        </w:rPr>
+      </w:r>
+    </w:p>
+    <w:p>
+      <w:pPr>
+        <w:numPr>
+          <w:ilvl w:val="1"/>
+          <w:numId w:val="12"/>
+        </w:numPr>
+        <w:ind w:left="2769" w:hanging="360"/>
+        <w:rPr>
+          <w:b w:val="1"/>
+          <w:sz w:val="26"/>
+          <w:szCs w:val="26"/>
+        </w:rPr>
+      </w:pPr>
+      <w:r>
+        <w:rPr>
+          <w:b w:val="1"/>
+          <w:sz w:val="26"/>
+          <w:szCs w:val="26"/>
+          <w:rtl w:val="0"/>
+        </w:rPr>
+        <w:t xml:space="preserve"> Solicitud de Cambios</w:t>
+      </w:r>
+    </w:p>
+    <w:p>
+      <w:pPr>
+        <w:ind w:left="720"/>
+        <w:rPr>
+          <w:sz w:val="24"/>
+          <w:szCs w:val="24"/>
+        </w:rPr>
+      </w:pPr>
+      <w:r>
+        <w:rPr>
+          <w:sz w:val="24"/>
+          <w:szCs w:val="24"/>
+          <w:rtl w:val="0"/>
+        </w:rPr>
+        <w:t xml:space="preserve">Los ejemplos de solicitud de cambio nos ayudan a poder tener mayor conocimiento de como realizar la solicitud, haciéndonos una referencia de cómo debería completarse una solicitud.</w:t>
+      </w:r>
+    </w:p>
+    <w:p>
+      <w:pPr>
+        <w:spacing w:after="200" w:line="276" w:lineRule="auto"/>
+        <w:ind w:left="1440" w:firstLine="720"/>
+        <w:jc w:val="center"/>
+        <w:rPr>
+          <w:rFonts w:ascii="Arial" w:cs="Arial" w:eastAsia="Arial" w:hAnsi="Arial"/>
+          <w:b w:val="1"/>
+        </w:rPr>
+      </w:pPr>
+      <w:r>
+        <w:rPr>
+          <w:rtl w:val="0"/>
+        </w:rPr>
+      </w:r>
+    </w:p>
+    <w:tbl>
+      <w:tblPr>
+        <w:tblStyle w:val="Table10"/>
+        <w:tblW w:w="8484.0" w:type="dxa"/>
+        <w:jc w:val="left"/>
+        <w:tblInd w:w="0.0" w:type="dxa"/>
+        <w:tblLayout w:type="fixed"/>
+        <w:tblLook w:val="0400"/>
+      </w:tblPr>
+      <w:tblGrid>
+        <w:gridCol w:w="1514"/>
+        <w:gridCol w:w="1881"/>
+        <w:gridCol w:w="3104"/>
+        <w:gridCol w:w="1985"/>
+        <w:tblGridChange w:id="0">
+          <w:tblGrid>
+            <w:gridCol w:w="1514"/>
+            <w:gridCol w:w="1881"/>
+            <w:gridCol w:w="3104"/>
+            <w:gridCol w:w="1985"/>
+          </w:tblGrid>
+        </w:tblGridChange>
+      </w:tblGrid>
+      <w:tr>
+        <w:trPr>
+          <w:trHeight w:val="400" w:hRule="atLeast"/>
+        </w:trPr>
+        <w:tc>
+          <w:tcPr>
+            <w:tcBorders>
+              <w:top w:color="000000" w:space="0" w:sz="8" w:val="single"/>
+              <w:left w:color="000000" w:space="0" w:sz="8" w:val="single"/>
+              <w:bottom w:color="000000" w:space="0" w:sz="8" w:val="single"/>
+              <w:right w:color="000000" w:space="0" w:sz="8" w:val="single"/>
+            </w:tcBorders>
+            <w:tcMar>
+              <w:top w:w="60.0" w:type="dxa"/>
+              <w:left w:w="60.0" w:type="dxa"/>
+              <w:bottom w:w="60.0" w:type="dxa"/>
+              <w:right w:w="60.0" w:type="dxa"/>
+            </w:tcMar>
+          </w:tcPr>
+          <w:p>
+            <w:pPr>
+              <w:spacing w:after="0" w:line="240" w:lineRule="auto"/>
+              <w:rPr>
+                <w:rFonts w:ascii="Times New Roman" w:cs="Times New Roman" w:eastAsia="Times New Roman" w:hAnsi="Times New Roman"/>
+                <w:sz w:val="24"/>
+                <w:szCs w:val="24"/>
+              </w:rPr>
+            </w:pPr>
+            <w:r>
+              <w:rPr>
+                <w:rFonts w:ascii="Arial" w:cs="Arial" w:eastAsia="Arial" w:hAnsi="Arial"/>
+                <w:b w:val="1"/>
+                <w:rtl w:val="0"/>
+              </w:rPr>
+              <w:t xml:space="preserve">ID: </w:t>
+            </w:r>
+            <w:r>
+              <w:rPr>
+                <w:rtl w:val="0"/>
+              </w:rPr>
+            </w:r>
+          </w:p>
+        </w:tc>
+        <w:tc>
+          <w:tcPr>
+            <w:tcBorders>
+              <w:top w:color="000000" w:space="0" w:sz="8" w:val="single"/>
+              <w:left w:color="000000" w:space="0" w:sz="8" w:val="single"/>
+              <w:bottom w:color="000000" w:space="0" w:sz="8" w:val="single"/>
+              <w:right w:color="000000" w:space="0" w:sz="8" w:val="single"/>
+            </w:tcBorders>
+            <w:tcMar>
+              <w:top w:w="60.0" w:type="dxa"/>
+              <w:left w:w="60.0" w:type="dxa"/>
+              <w:bottom w:w="60.0" w:type="dxa"/>
+              <w:right w:w="60.0" w:type="dxa"/>
+            </w:tcMar>
+          </w:tcPr>
+          <w:p>
+            <w:pPr>
+              <w:spacing w:after="0" w:line="240" w:lineRule="auto"/>
+              <w:rPr>
+                <w:rFonts w:ascii="Times New Roman" w:cs="Times New Roman" w:eastAsia="Times New Roman" w:hAnsi="Times New Roman"/>
+                <w:sz w:val="24"/>
+                <w:szCs w:val="24"/>
+              </w:rPr>
+            </w:pPr>
+            <w:r>
+              <w:rPr>
+                <w:rFonts w:ascii="Times New Roman" w:cs="Times New Roman" w:eastAsia="Times New Roman" w:hAnsi="Times New Roman"/>
+                <w:sz w:val="24"/>
+                <w:szCs w:val="24"/>
+                <w:rtl w:val="0"/>
+              </w:rPr>
+              <w:t xml:space="preserve">01</w:t>
+            </w:r>
+          </w:p>
+        </w:tc>
+        <w:tc>
+          <w:tcPr>
+            <w:tcBorders>
+              <w:top w:color="000000" w:space="0" w:sz="8" w:val="single"/>
+              <w:left w:color="000000" w:space="0" w:sz="8" w:val="single"/>
+              <w:bottom w:color="000000" w:space="0" w:sz="8" w:val="single"/>
+              <w:right w:color="000000" w:space="0" w:sz="8" w:val="single"/>
+            </w:tcBorders>
+            <w:tcMar>
+              <w:top w:w="60.0" w:type="dxa"/>
+              <w:left w:w="60.0" w:type="dxa"/>
+              <w:bottom w:w="60.0" w:type="dxa"/>
+              <w:right w:w="60.0" w:type="dxa"/>
+            </w:tcMar>
+          </w:tcPr>
+          <w:p>
+            <w:pPr>
+              <w:spacing w:after="0" w:line="240" w:lineRule="auto"/>
+              <w:rPr>
+                <w:rFonts w:ascii="Times New Roman" w:cs="Times New Roman" w:eastAsia="Times New Roman" w:hAnsi="Times New Roman"/>
+                <w:sz w:val="24"/>
+                <w:szCs w:val="24"/>
+              </w:rPr>
+            </w:pPr>
+            <w:r>
+              <w:rPr>
+                <w:rFonts w:ascii="Arial" w:cs="Arial" w:eastAsia="Arial" w:hAnsi="Arial"/>
+                <w:b w:val="1"/>
+                <w:rtl w:val="0"/>
+              </w:rPr>
+              <w:t xml:space="preserve">Fecha:</w:t>
+            </w:r>
+            <w:r>
+              <w:rPr>
+                <w:rtl w:val="0"/>
+              </w:rPr>
+            </w:r>
+          </w:p>
+        </w:tc>
+        <w:tc>
+          <w:tcPr>
+            <w:tcBorders>
+              <w:top w:color="000000" w:space="0" w:sz="8" w:val="single"/>
+              <w:left w:color="000000" w:space="0" w:sz="8" w:val="single"/>
+              <w:bottom w:color="000000" w:space="0" w:sz="8" w:val="single"/>
+              <w:right w:color="000000" w:space="0" w:sz="8" w:val="single"/>
+            </w:tcBorders>
+            <w:tcMar>
+              <w:top w:w="60.0" w:type="dxa"/>
+              <w:left w:w="60.0" w:type="dxa"/>
+              <w:bottom w:w="60.0" w:type="dxa"/>
+              <w:right w:w="60.0" w:type="dxa"/>
+            </w:tcMar>
+          </w:tcPr>
+          <w:p>
+            <w:pPr>
+              <w:spacing w:after="0" w:line="240" w:lineRule="auto"/>
+              <w:rPr>
+                <w:rFonts w:ascii="Times New Roman" w:cs="Times New Roman" w:eastAsia="Times New Roman" w:hAnsi="Times New Roman"/>
+                <w:sz w:val="24"/>
+                <w:szCs w:val="24"/>
+              </w:rPr>
+            </w:pPr>
+            <w:r>
+              <w:rPr>
+                <w:rFonts w:ascii="Arial" w:cs="Arial" w:eastAsia="Arial" w:hAnsi="Arial"/>
+                <w:b w:val="1"/>
+                <w:rtl w:val="0"/>
+              </w:rPr>
+              <w:t xml:space="preserve">29/05/2019</w:t>
+            </w:r>
+            <w:r>
+              <w:rPr>
+                <w:rtl w:val="0"/>
+              </w:rPr>
+            </w:r>
+          </w:p>
+        </w:tc>
+      </w:tr>
+      <w:tr>
+        <w:trPr>
+          <w:trHeight w:val="400" w:hRule="atLeast"/>
+        </w:trPr>
+        <w:tc>
+          <w:tcPr>
+            <w:gridSpan w:val="2"/>
+            <w:tcBorders>
+              <w:top w:color="000000" w:space="0" w:sz="8" w:val="single"/>
+              <w:left w:color="000000" w:space="0" w:sz="8" w:val="single"/>
+              <w:bottom w:color="000000" w:space="0" w:sz="8" w:val="single"/>
+            </w:tcBorders>
+            <w:tcMar>
+              <w:top w:w="60.0" w:type="dxa"/>
+              <w:left w:w="60.0" w:type="dxa"/>
+              <w:bottom w:w="60.0" w:type="dxa"/>
+              <w:right w:w="60.0" w:type="dxa"/>
+            </w:tcMar>
+          </w:tcPr>
+          <w:p>
+            <w:pPr>
+              <w:spacing w:after="0" w:line="240" w:lineRule="auto"/>
+              <w:rPr>
+                <w:rFonts w:ascii="Times New Roman" w:cs="Times New Roman" w:eastAsia="Times New Roman" w:hAnsi="Times New Roman"/>
+                <w:sz w:val="24"/>
+                <w:szCs w:val="24"/>
+              </w:rPr>
+            </w:pPr>
+            <w:r>
+              <w:rPr>
+                <w:rFonts w:ascii="Arial" w:cs="Arial" w:eastAsia="Arial" w:hAnsi="Arial"/>
+                <w:b w:val="1"/>
+                <w:rtl w:val="0"/>
+              </w:rPr>
+              <w:t xml:space="preserve">Sistema:</w:t>
+            </w:r>
+            <w:r>
+              <w:rPr>
+                <w:rtl w:val="0"/>
+              </w:rPr>
+            </w:r>
+          </w:p>
+        </w:tc>
+        <w:tc>
+          <w:tcPr>
+            <w:gridSpan w:val="2"/>
+            <w:tcBorders>
+              <w:top w:color="000000" w:space="0" w:sz="8" w:val="single"/>
+              <w:left w:color="000000" w:space="0" w:sz="8" w:val="single"/>
+              <w:bottom w:color="000000" w:space="0" w:sz="8" w:val="single"/>
+              <w:right w:color="000000" w:space="0" w:sz="8" w:val="single"/>
+            </w:tcBorders>
+            <w:tcMar>
+              <w:top w:w="60.0" w:type="dxa"/>
+              <w:left w:w="60.0" w:type="dxa"/>
+              <w:bottom w:w="60.0" w:type="dxa"/>
+              <w:right w:w="60.0" w:type="dxa"/>
+            </w:tcMar>
+          </w:tcPr>
+          <w:p>
+            <w:pPr>
+              <w:spacing w:after="0" w:line="240" w:lineRule="auto"/>
+              <w:rPr>
+                <w:rFonts w:ascii="Times New Roman" w:cs="Times New Roman" w:eastAsia="Times New Roman" w:hAnsi="Times New Roman"/>
+                <w:sz w:val="24"/>
+                <w:szCs w:val="24"/>
+              </w:rPr>
+            </w:pPr>
+            <w:r>
+              <w:rPr>
+                <w:rFonts w:ascii="Arial" w:cs="Arial" w:eastAsia="Arial" w:hAnsi="Arial"/>
+                <w:rtl w:val="0"/>
+              </w:rPr>
+              <w:t xml:space="preserve">Sistema Contable QUIPU</w:t>
+            </w:r>
+            <w:r>
+              <w:rPr>
+                <w:rtl w:val="0"/>
+              </w:rPr>
+            </w:r>
+          </w:p>
+        </w:tc>
+      </w:tr>
+      <w:tr>
+        <w:trPr>
+          <w:trHeight w:val="700" w:hRule="atLeast"/>
+        </w:trPr>
+        <w:tc>
+          <w:tcPr>
+            <w:gridSpan w:val="2"/>
+            <w:tcBorders>
+              <w:top w:color="000000" w:space="0" w:sz="8" w:val="single"/>
+              <w:left w:color="000000" w:space="0" w:sz="8" w:val="single"/>
+              <w:bottom w:color="000000" w:space="0" w:sz="8" w:val="single"/>
+            </w:tcBorders>
+            <w:tcMar>
+              <w:top w:w="60.0" w:type="dxa"/>
+              <w:left w:w="60.0" w:type="dxa"/>
+              <w:bottom w:w="60.0" w:type="dxa"/>
+              <w:right w:w="60.0" w:type="dxa"/>
+            </w:tcMar>
+          </w:tcPr>
+          <w:p>
+            <w:pPr>
+              <w:spacing w:after="0" w:line="240" w:lineRule="auto"/>
+              <w:rPr>
+                <w:rFonts w:ascii="Times New Roman" w:cs="Times New Roman" w:eastAsia="Times New Roman" w:hAnsi="Times New Roman"/>
+                <w:sz w:val="24"/>
+                <w:szCs w:val="24"/>
+              </w:rPr>
+            </w:pPr>
+            <w:r>
+              <w:rPr>
+                <w:rFonts w:ascii="Arial" w:cs="Arial" w:eastAsia="Arial" w:hAnsi="Arial"/>
+                <w:b w:val="1"/>
+                <w:rtl w:val="0"/>
+              </w:rPr>
+              <w:t xml:space="preserve">Fuente:</w:t>
+            </w:r>
+            <w:r>
+              <w:rPr>
+                <w:rtl w:val="0"/>
+              </w:rPr>
+            </w:r>
+          </w:p>
+        </w:tc>
+        <w:tc>
+          <w:tcPr>
+            <w:gridSpan w:val="2"/>
+            <w:tcBorders>
+              <w:top w:color="000000" w:space="0" w:sz="8" w:val="single"/>
+              <w:left w:color="000000" w:space="0" w:sz="8" w:val="single"/>
+              <w:bottom w:color="000000" w:space="0" w:sz="8" w:val="single"/>
+              <w:right w:color="000000" w:space="0" w:sz="8" w:val="single"/>
+            </w:tcBorders>
+            <w:tcMar>
+              <w:top w:w="60.0" w:type="dxa"/>
+              <w:left w:w="60.0" w:type="dxa"/>
+              <w:bottom w:w="60.0" w:type="dxa"/>
+              <w:right w:w="60.0" w:type="dxa"/>
+            </w:tcMar>
+          </w:tcPr>
+          <w:p>
+            <w:pPr>
+              <w:spacing w:after="0" w:line="240" w:lineRule="auto"/>
+              <w:rPr>
+                <w:rFonts w:ascii="Times New Roman" w:cs="Times New Roman" w:eastAsia="Times New Roman" w:hAnsi="Times New Roman"/>
+                <w:sz w:val="24"/>
+                <w:szCs w:val="24"/>
+              </w:rPr>
+            </w:pPr>
+            <w:r>
+              <w:rPr>
+                <w:rFonts w:ascii="Arial" w:cs="Arial" w:eastAsia="Arial" w:hAnsi="Arial"/>
+                <w:rtl w:val="0"/>
+              </w:rPr>
+              <w:t xml:space="preserve">Thalia Quiroz Guzmán – Usuario</w:t>
+            </w:r>
+            <w:r>
+              <w:rPr>
+                <w:rtl w:val="0"/>
+              </w:rPr>
+            </w:r>
+          </w:p>
+        </w:tc>
+      </w:tr>
+      <w:tr>
+        <w:trPr>
+          <w:trHeight w:val="400" w:hRule="atLeast"/>
+        </w:trPr>
+        <w:tc>
+          <w:tcPr>
+            <w:gridSpan w:val="2"/>
+            <w:tcBorders>
+              <w:top w:color="000000" w:space="0" w:sz="8" w:val="single"/>
+              <w:left w:color="000000" w:space="0" w:sz="8" w:val="single"/>
+              <w:bottom w:color="000000" w:space="0" w:sz="8" w:val="single"/>
+            </w:tcBorders>
+            <w:tcMar>
+              <w:top w:w="60.0" w:type="dxa"/>
+              <w:left w:w="60.0" w:type="dxa"/>
+              <w:bottom w:w="60.0" w:type="dxa"/>
+              <w:right w:w="60.0" w:type="dxa"/>
+            </w:tcMar>
+          </w:tcPr>
+          <w:p>
+            <w:pPr>
+              <w:spacing w:after="0" w:line="240" w:lineRule="auto"/>
+              <w:rPr>
+                <w:rFonts w:ascii="Times New Roman" w:cs="Times New Roman" w:eastAsia="Times New Roman" w:hAnsi="Times New Roman"/>
+                <w:sz w:val="24"/>
+                <w:szCs w:val="24"/>
+              </w:rPr>
+            </w:pPr>
+            <w:r>
+              <w:rPr>
+                <w:rFonts w:ascii="Arial" w:cs="Arial" w:eastAsia="Arial" w:hAnsi="Arial"/>
+                <w:b w:val="1"/>
+                <w:rtl w:val="0"/>
+              </w:rPr>
+              <w:t xml:space="preserve">Autor:</w:t>
+            </w:r>
+            <w:r>
+              <w:rPr>
+                <w:rtl w:val="0"/>
+              </w:rPr>
+            </w:r>
+          </w:p>
+        </w:tc>
+        <w:tc>
+          <w:tcPr>
+            <w:gridSpan w:val="2"/>
+            <w:tcBorders>
+              <w:top w:color="000000" w:space="0" w:sz="8" w:val="single"/>
+              <w:left w:color="000000" w:space="0" w:sz="8" w:val="single"/>
+              <w:bottom w:color="000000" w:space="0" w:sz="8" w:val="single"/>
+              <w:right w:color="000000" w:space="0" w:sz="8" w:val="single"/>
+            </w:tcBorders>
+            <w:tcMar>
+              <w:top w:w="60.0" w:type="dxa"/>
+              <w:left w:w="60.0" w:type="dxa"/>
+              <w:bottom w:w="60.0" w:type="dxa"/>
+              <w:right w:w="60.0" w:type="dxa"/>
+            </w:tcMar>
+          </w:tcPr>
+          <w:p>
+            <w:pPr>
+              <w:spacing w:after="0" w:line="240" w:lineRule="auto"/>
+              <w:rPr>
+                <w:rFonts w:ascii="Times New Roman" w:cs="Times New Roman" w:eastAsia="Times New Roman" w:hAnsi="Times New Roman"/>
+                <w:sz w:val="24"/>
+                <w:szCs w:val="24"/>
+              </w:rPr>
+            </w:pPr>
+            <w:r>
+              <w:rPr>
+                <w:rFonts w:ascii="Arial" w:cs="Arial" w:eastAsia="Arial" w:hAnsi="Arial"/>
+                <w:rtl w:val="0"/>
+              </w:rPr>
+              <w:t xml:space="preserve">Enrique Villarreal – Control de Calidad</w:t>
+            </w:r>
+            <w:r>
+              <w:rPr>
+                <w:rtl w:val="0"/>
+              </w:rPr>
+            </w:r>
+          </w:p>
+        </w:tc>
+      </w:tr>
+      <w:tr>
+        <w:trPr>
+          <w:trHeight w:val="960" w:hRule="atLeast"/>
+        </w:trPr>
+        <w:tc>
+          <w:tcPr>
+            <w:gridSpan w:val="4"/>
+            <w:tcBorders>
+              <w:top w:color="000000" w:space="0" w:sz="8" w:val="single"/>
+              <w:left w:color="000000" w:space="0" w:sz="8" w:val="single"/>
+              <w:bottom w:color="000000" w:space="0" w:sz="8" w:val="single"/>
+              <w:right w:color="000000" w:space="0" w:sz="8" w:val="single"/>
+            </w:tcBorders>
+            <w:tcMar>
+              <w:top w:w="60.0" w:type="dxa"/>
+              <w:left w:w="60.0" w:type="dxa"/>
+              <w:bottom w:w="60.0" w:type="dxa"/>
+              <w:right w:w="60.0" w:type="dxa"/>
+            </w:tcMar>
+          </w:tcPr>
+          <w:p>
+            <w:pPr>
+              <w:spacing w:after="0" w:line="240" w:lineRule="auto"/>
+              <w:rPr>
+                <w:rFonts w:ascii="Times New Roman" w:cs="Times New Roman" w:eastAsia="Times New Roman" w:hAnsi="Times New Roman"/>
+                <w:sz w:val="24"/>
+                <w:szCs w:val="24"/>
+              </w:rPr>
+            </w:pPr>
+            <w:r>
+              <w:rPr>
+                <w:rFonts w:ascii="Arial" w:cs="Arial" w:eastAsia="Arial" w:hAnsi="Arial"/>
+                <w:b w:val="1"/>
+                <w:rtl w:val="0"/>
+              </w:rPr>
+              <w:t xml:space="preserve">Descripción:</w:t>
+            </w:r>
+            <w:r>
+              <w:rPr>
+                <w:rtl w:val="0"/>
+              </w:rPr>
+            </w:r>
+          </w:p>
+          <w:p>
+            <w:pPr>
+              <w:spacing w:after="0" w:line="240" w:lineRule="auto"/>
+              <w:rPr>
+                <w:rFonts w:ascii="Arial" w:cs="Arial" w:eastAsia="Arial" w:hAnsi="Arial"/>
+              </w:rPr>
+            </w:pPr>
+            <w:r>
+              <w:rPr>
+                <w:rFonts w:ascii="Arial" w:cs="Arial" w:eastAsia="Arial" w:hAnsi="Arial"/>
+                <w:rtl w:val="0"/>
+              </w:rPr>
+              <w:t xml:space="preserve"> El sistema deberá poner al alcance del Usuario la posibilidad de manejar diferentes monedas con sus tipos de cambios correspondientes. Asi como visualizarse el símbolo de cada moneda a utilizar.</w:t>
+            </w:r>
+          </w:p>
+          <w:p>
+            <w:pPr>
+              <w:spacing w:after="0" w:line="240" w:lineRule="auto"/>
+              <w:rPr>
+                <w:rFonts w:ascii="Times New Roman" w:cs="Times New Roman" w:eastAsia="Times New Roman" w:hAnsi="Times New Roman"/>
+                <w:sz w:val="24"/>
+                <w:szCs w:val="24"/>
+              </w:rPr>
+            </w:pPr>
+            <w:r>
+              <w:rPr>
+                <w:rtl w:val="0"/>
+              </w:rPr>
+            </w:r>
+          </w:p>
+        </w:tc>
+      </w:tr>
+      <w:tr>
+        <w:trPr>
+          <w:trHeight w:val="1000" w:hRule="atLeast"/>
+        </w:trPr>
+        <w:tc>
+          <w:tcPr>
+            <w:gridSpan w:val="4"/>
+            <w:tcBorders>
+              <w:top w:color="000000" w:space="0" w:sz="8" w:val="single"/>
+              <w:left w:color="000000" w:space="0" w:sz="8" w:val="single"/>
+              <w:bottom w:color="000000" w:space="0" w:sz="8" w:val="single"/>
+              <w:right w:color="000000" w:space="0" w:sz="8" w:val="single"/>
+            </w:tcBorders>
+            <w:tcMar>
+              <w:top w:w="60.0" w:type="dxa"/>
+              <w:left w:w="60.0" w:type="dxa"/>
+              <w:bottom w:w="60.0" w:type="dxa"/>
+              <w:right w:w="60.0" w:type="dxa"/>
+            </w:tcMar>
+          </w:tcPr>
+          <w:p>
+            <w:pPr>
+              <w:spacing w:after="0" w:line="240" w:lineRule="auto"/>
+              <w:rPr>
+                <w:rFonts w:ascii="Times New Roman" w:cs="Times New Roman" w:eastAsia="Times New Roman" w:hAnsi="Times New Roman"/>
+                <w:sz w:val="24"/>
+                <w:szCs w:val="24"/>
+              </w:rPr>
+            </w:pPr>
+            <w:r>
+              <w:rPr>
+                <w:rFonts w:ascii="Arial" w:cs="Arial" w:eastAsia="Arial" w:hAnsi="Arial"/>
+                <w:b w:val="1"/>
+                <w:rtl w:val="0"/>
+              </w:rPr>
+              <w:t xml:space="preserve">Justificación:</w:t>
+            </w:r>
+            <w:r>
+              <w:rPr>
+                <w:rtl w:val="0"/>
+              </w:rPr>
+            </w:r>
+          </w:p>
+          <w:p>
+            <w:pPr>
+              <w:spacing w:after="0" w:line="240" w:lineRule="auto"/>
+              <w:rPr>
+                <w:rFonts w:ascii="Times New Roman" w:cs="Times New Roman" w:eastAsia="Times New Roman" w:hAnsi="Times New Roman"/>
+                <w:sz w:val="24"/>
+                <w:szCs w:val="24"/>
+              </w:rPr>
+            </w:pPr>
+            <w:r>
+              <w:rPr>
+                <w:rFonts w:ascii="Arial" w:cs="Arial" w:eastAsia="Arial" w:hAnsi="Arial"/>
+                <w:b w:val="1"/>
+                <w:rtl w:val="0"/>
+              </w:rPr>
+              <w:t xml:space="preserve"> </w:t>
+            </w:r>
+            <w:r>
+              <w:rPr>
+                <w:rFonts w:ascii="Arial" w:cs="Arial" w:eastAsia="Arial" w:hAnsi="Arial"/>
+                <w:rtl w:val="0"/>
+              </w:rPr>
+              <w:t xml:space="preserve">Este cambio permitirá al cliente manejar sus diferentes cuentas, además no lo limitará en cuanto a usos de tipos de cambio.</w:t>
+            </w:r>
+            <w:r>
+              <w:rPr>
+                <w:rtl w:val="0"/>
+              </w:rPr>
+            </w:r>
+          </w:p>
+        </w:tc>
+      </w:tr>
+    </w:tbl>
+    <w:p>
+      <w:pPr>
+        <w:spacing w:after="240" w:line="240" w:lineRule="auto"/>
+        <w:jc w:val="center"/>
+        <w:rPr>
+          <w:rFonts w:ascii="Times New Roman" w:cs="Times New Roman" w:eastAsia="Times New Roman" w:hAnsi="Times New Roman"/>
+          <w:sz w:val="24"/>
+          <w:szCs w:val="24"/>
+        </w:rPr>
+      </w:pPr>
+      <w:r>
+        <w:rPr>
+          <w:rFonts w:ascii="Arial" w:cs="Arial" w:eastAsia="Arial" w:hAnsi="Arial"/>
+          <w:b w:val="1"/>
+          <w:rtl w:val="0"/>
+        </w:rPr>
+        <w:t xml:space="preserve">Tabla 3.5 Primer ejemplo solicitud de usuario</w:t>
+      </w:r>
+      <w:r>
+        <w:rPr>
+          <w:rtl w:val="0"/>
+        </w:rPr>
+      </w:r>
+    </w:p>
+    <w:tbl>
+      <w:tblPr>
+        <w:tblStyle w:val="Table11"/>
+        <w:tblW w:w="8484.0" w:type="dxa"/>
+        <w:jc w:val="left"/>
+        <w:tblInd w:w="0.0" w:type="dxa"/>
+        <w:tblLayout w:type="fixed"/>
+        <w:tblLook w:val="0400"/>
+      </w:tblPr>
+      <w:tblGrid>
+        <w:gridCol w:w="1608"/>
+        <w:gridCol w:w="1999"/>
+        <w:gridCol w:w="2944"/>
+        <w:gridCol w:w="1933"/>
+        <w:tblGridChange w:id="0">
+          <w:tblGrid>
+            <w:gridCol w:w="1608"/>
+            <w:gridCol w:w="1999"/>
+            <w:gridCol w:w="2944"/>
+            <w:gridCol w:w="1933"/>
+          </w:tblGrid>
+        </w:tblGridChange>
+      </w:tblGrid>
+      <w:tr>
+        <w:trPr>
+          <w:trHeight w:val="400" w:hRule="atLeast"/>
+        </w:trPr>
+        <w:tc>
+          <w:tcPr>
+            <w:tcBorders>
+              <w:top w:color="000000" w:space="0" w:sz="8" w:val="single"/>
+              <w:left w:color="000000" w:space="0" w:sz="8" w:val="single"/>
+              <w:bottom w:color="000000" w:space="0" w:sz="8" w:val="single"/>
+              <w:right w:color="000000" w:space="0" w:sz="8" w:val="single"/>
+            </w:tcBorders>
+            <w:tcMar>
+              <w:top w:w="60.0" w:type="dxa"/>
+              <w:left w:w="60.0" w:type="dxa"/>
+              <w:bottom w:w="60.0" w:type="dxa"/>
+              <w:right w:w="60.0" w:type="dxa"/>
+            </w:tcMar>
+          </w:tcPr>
+          <w:p>
+            <w:pPr>
+              <w:spacing w:after="0" w:line="240" w:lineRule="auto"/>
+              <w:rPr>
+                <w:rFonts w:ascii="Times New Roman" w:cs="Times New Roman" w:eastAsia="Times New Roman" w:hAnsi="Times New Roman"/>
+                <w:sz w:val="24"/>
+                <w:szCs w:val="24"/>
+              </w:rPr>
+            </w:pPr>
+            <w:r>
+              <w:rPr>
+                <w:rFonts w:ascii="Arial" w:cs="Arial" w:eastAsia="Arial" w:hAnsi="Arial"/>
+                <w:b w:val="1"/>
+                <w:rtl w:val="0"/>
+              </w:rPr>
+              <w:t xml:space="preserve">ID: </w:t>
+            </w:r>
+            <w:r>
+              <w:rPr>
+                <w:rtl w:val="0"/>
+              </w:rPr>
+            </w:r>
+          </w:p>
+        </w:tc>
+        <w:tc>
+          <w:tcPr>
+            <w:tcBorders>
+              <w:top w:color="000000" w:space="0" w:sz="8" w:val="single"/>
+              <w:left w:color="000000" w:space="0" w:sz="8" w:val="single"/>
+              <w:bottom w:color="000000" w:space="0" w:sz="8" w:val="single"/>
+              <w:right w:color="000000" w:space="0" w:sz="8" w:val="single"/>
+            </w:tcBorders>
+            <w:tcMar>
+              <w:top w:w="60.0" w:type="dxa"/>
+              <w:left w:w="60.0" w:type="dxa"/>
+              <w:bottom w:w="60.0" w:type="dxa"/>
+              <w:right w:w="60.0" w:type="dxa"/>
+            </w:tcMar>
+          </w:tcPr>
+          <w:p>
+            <w:pPr>
+              <w:spacing w:after="0" w:line="240" w:lineRule="auto"/>
+              <w:rPr>
+                <w:rFonts w:ascii="Times New Roman" w:cs="Times New Roman" w:eastAsia="Times New Roman" w:hAnsi="Times New Roman"/>
+                <w:sz w:val="24"/>
+                <w:szCs w:val="24"/>
+              </w:rPr>
+            </w:pPr>
+            <w:r>
+              <w:rPr>
+                <w:rFonts w:ascii="Times New Roman" w:cs="Times New Roman" w:eastAsia="Times New Roman" w:hAnsi="Times New Roman"/>
+                <w:sz w:val="24"/>
+                <w:szCs w:val="24"/>
+                <w:rtl w:val="0"/>
+              </w:rPr>
+              <w:t xml:space="preserve">02</w:t>
+            </w:r>
+          </w:p>
+        </w:tc>
+        <w:tc>
+          <w:tcPr>
+            <w:tcBorders>
+              <w:top w:color="000000" w:space="0" w:sz="8" w:val="single"/>
+              <w:left w:color="000000" w:space="0" w:sz="8" w:val="single"/>
+              <w:bottom w:color="000000" w:space="0" w:sz="8" w:val="single"/>
+              <w:right w:color="000000" w:space="0" w:sz="8" w:val="single"/>
+            </w:tcBorders>
+            <w:tcMar>
+              <w:top w:w="60.0" w:type="dxa"/>
+              <w:left w:w="60.0" w:type="dxa"/>
+              <w:bottom w:w="60.0" w:type="dxa"/>
+              <w:right w:w="60.0" w:type="dxa"/>
+            </w:tcMar>
+          </w:tcPr>
+          <w:p>
+            <w:pPr>
+              <w:spacing w:after="0" w:line="240" w:lineRule="auto"/>
+              <w:rPr>
+                <w:rFonts w:ascii="Times New Roman" w:cs="Times New Roman" w:eastAsia="Times New Roman" w:hAnsi="Times New Roman"/>
+                <w:sz w:val="24"/>
+                <w:szCs w:val="24"/>
+              </w:rPr>
+            </w:pPr>
+            <w:r>
+              <w:rPr>
+                <w:rFonts w:ascii="Arial" w:cs="Arial" w:eastAsia="Arial" w:hAnsi="Arial"/>
+                <w:b w:val="1"/>
+                <w:rtl w:val="0"/>
+              </w:rPr>
+              <w:t xml:space="preserve">Fecha:</w:t>
+            </w:r>
+            <w:r>
+              <w:rPr>
+                <w:rtl w:val="0"/>
+              </w:rPr>
+            </w:r>
+          </w:p>
+        </w:tc>
+        <w:tc>
+          <w:tcPr>
+            <w:tcBorders>
+              <w:top w:color="000000" w:space="0" w:sz="8" w:val="single"/>
+              <w:left w:color="000000" w:space="0" w:sz="8" w:val="single"/>
+              <w:bottom w:color="000000" w:space="0" w:sz="8" w:val="single"/>
+              <w:right w:color="000000" w:space="0" w:sz="8" w:val="single"/>
+            </w:tcBorders>
+            <w:tcMar>
+              <w:top w:w="60.0" w:type="dxa"/>
+              <w:left w:w="60.0" w:type="dxa"/>
+              <w:bottom w:w="60.0" w:type="dxa"/>
+              <w:right w:w="60.0" w:type="dxa"/>
+            </w:tcMar>
+          </w:tcPr>
+          <w:p>
+            <w:pPr>
+              <w:spacing w:after="0" w:line="328" w:lineRule="auto"/>
+              <w:rPr>
+                <w:rFonts w:ascii="Arial" w:cs="Arial" w:eastAsia="Arial" w:hAnsi="Arial"/>
+              </w:rPr>
+            </w:pPr>
+            <w:r>
+              <w:rPr>
+                <w:rFonts w:ascii="Arial" w:cs="Arial" w:eastAsia="Arial" w:hAnsi="Arial"/>
+                <w:rtl w:val="0"/>
+              </w:rPr>
+              <w:t xml:space="preserve">29/05/2019</w:t>
+            </w:r>
+          </w:p>
+          <w:p>
+            <w:pPr>
+              <w:spacing w:after="0" w:line="240" w:lineRule="auto"/>
+              <w:rPr>
+                <w:rFonts w:ascii="Times New Roman" w:cs="Times New Roman" w:eastAsia="Times New Roman" w:hAnsi="Times New Roman"/>
+                <w:sz w:val="24"/>
+                <w:szCs w:val="24"/>
+              </w:rPr>
+            </w:pPr>
+            <w:r>
+              <w:rPr>
+                <w:rtl w:val="0"/>
+              </w:rPr>
+            </w:r>
+          </w:p>
+        </w:tc>
+      </w:tr>
+      <w:tr>
+        <w:trPr>
+          <w:trHeight w:val="400" w:hRule="atLeast"/>
+        </w:trPr>
+        <w:tc>
+          <w:tcPr>
+            <w:gridSpan w:val="2"/>
+            <w:tcBorders>
+              <w:top w:color="000000" w:space="0" w:sz="8" w:val="single"/>
+              <w:left w:color="000000" w:space="0" w:sz="8" w:val="single"/>
+              <w:bottom w:color="000000" w:space="0" w:sz="8" w:val="single"/>
+            </w:tcBorders>
+            <w:tcMar>
+              <w:top w:w="60.0" w:type="dxa"/>
+              <w:left w:w="60.0" w:type="dxa"/>
+              <w:bottom w:w="60.0" w:type="dxa"/>
+              <w:right w:w="60.0" w:type="dxa"/>
+            </w:tcMar>
+          </w:tcPr>
+          <w:p>
+            <w:pPr>
+              <w:spacing w:after="0" w:line="240" w:lineRule="auto"/>
+              <w:rPr>
+                <w:rFonts w:ascii="Times New Roman" w:cs="Times New Roman" w:eastAsia="Times New Roman" w:hAnsi="Times New Roman"/>
+                <w:sz w:val="24"/>
+                <w:szCs w:val="24"/>
+              </w:rPr>
+            </w:pPr>
+            <w:r>
+              <w:rPr>
+                <w:rFonts w:ascii="Arial" w:cs="Arial" w:eastAsia="Arial" w:hAnsi="Arial"/>
+                <w:b w:val="1"/>
+                <w:rtl w:val="0"/>
+              </w:rPr>
+              <w:t xml:space="preserve">Sistema:</w:t>
+            </w:r>
+            <w:r>
+              <w:rPr>
+                <w:rtl w:val="0"/>
+              </w:rPr>
+            </w:r>
+          </w:p>
+        </w:tc>
+        <w:tc>
+          <w:tcPr>
+            <w:gridSpan w:val="2"/>
+            <w:tcBorders>
+              <w:top w:color="000000" w:space="0" w:sz="8" w:val="single"/>
+              <w:left w:color="000000" w:space="0" w:sz="8" w:val="single"/>
+              <w:bottom w:color="000000" w:space="0" w:sz="8" w:val="single"/>
+              <w:right w:color="000000" w:space="0" w:sz="8" w:val="single"/>
+            </w:tcBorders>
+            <w:tcMar>
+              <w:top w:w="60.0" w:type="dxa"/>
+              <w:left w:w="60.0" w:type="dxa"/>
+              <w:bottom w:w="60.0" w:type="dxa"/>
+              <w:right w:w="60.0" w:type="dxa"/>
+            </w:tcMar>
+            <w:vAlign w:val="center"/>
+          </w:tcPr>
+          <w:p>
+            <w:pPr>
+              <w:spacing w:after="0" w:line="328" w:lineRule="auto"/>
+              <w:rPr>
+                <w:rFonts w:ascii="Arial" w:cs="Arial" w:eastAsia="Arial" w:hAnsi="Arial"/>
+              </w:rPr>
+            </w:pPr>
+            <w:r>
+              <w:rPr>
+                <w:rFonts w:ascii="Arial" w:cs="Arial" w:eastAsia="Arial" w:hAnsi="Arial"/>
+                <w:rtl w:val="0"/>
+              </w:rPr>
+              <w:t xml:space="preserve">Sistema Contable QUIPU</w:t>
+            </w:r>
+          </w:p>
+        </w:tc>
+      </w:tr>
+      <w:tr>
+        <w:trPr>
+          <w:trHeight w:val="700" w:hRule="atLeast"/>
+        </w:trPr>
+        <w:tc>
+          <w:tcPr>
+            <w:gridSpan w:val="2"/>
+            <w:tcBorders>
+              <w:top w:color="000000" w:space="0" w:sz="8" w:val="single"/>
+              <w:left w:color="000000" w:space="0" w:sz="8" w:val="single"/>
+              <w:bottom w:color="000000" w:space="0" w:sz="8" w:val="single"/>
+            </w:tcBorders>
+            <w:tcMar>
+              <w:top w:w="60.0" w:type="dxa"/>
+              <w:left w:w="60.0" w:type="dxa"/>
+              <w:bottom w:w="60.0" w:type="dxa"/>
+              <w:right w:w="60.0" w:type="dxa"/>
+            </w:tcMar>
+          </w:tcPr>
+          <w:p>
+            <w:pPr>
+              <w:spacing w:after="0" w:line="240" w:lineRule="auto"/>
+              <w:rPr>
+                <w:rFonts w:ascii="Times New Roman" w:cs="Times New Roman" w:eastAsia="Times New Roman" w:hAnsi="Times New Roman"/>
+                <w:sz w:val="24"/>
+                <w:szCs w:val="24"/>
+              </w:rPr>
+            </w:pPr>
+            <w:r>
+              <w:rPr>
+                <w:rFonts w:ascii="Arial" w:cs="Arial" w:eastAsia="Arial" w:hAnsi="Arial"/>
+                <w:b w:val="1"/>
+                <w:rtl w:val="0"/>
+              </w:rPr>
+              <w:t xml:space="preserve">Fuente:</w:t>
+            </w:r>
+            <w:r>
+              <w:rPr>
+                <w:rtl w:val="0"/>
+              </w:rPr>
+            </w:r>
+          </w:p>
+        </w:tc>
+        <w:tc>
+          <w:tcPr>
+            <w:gridSpan w:val="2"/>
+            <w:tcBorders>
+              <w:top w:color="000000" w:space="0" w:sz="8" w:val="single"/>
+              <w:left w:color="000000" w:space="0" w:sz="8" w:val="single"/>
+              <w:bottom w:color="000000" w:space="0" w:sz="8" w:val="single"/>
+              <w:right w:color="000000" w:space="0" w:sz="8" w:val="single"/>
+            </w:tcBorders>
+            <w:tcMar>
+              <w:top w:w="60.0" w:type="dxa"/>
+              <w:left w:w="60.0" w:type="dxa"/>
+              <w:bottom w:w="60.0" w:type="dxa"/>
+              <w:right w:w="60.0" w:type="dxa"/>
+            </w:tcMar>
+            <w:vAlign w:val="center"/>
+          </w:tcPr>
+          <w:p>
+            <w:pPr>
+              <w:spacing w:after="0" w:line="328" w:lineRule="auto"/>
+              <w:rPr>
+                <w:rFonts w:ascii="Arial" w:cs="Arial" w:eastAsia="Arial" w:hAnsi="Arial"/>
+              </w:rPr>
+            </w:pPr>
+            <w:r>
+              <w:rPr>
+                <w:rFonts w:ascii="Arial" w:cs="Arial" w:eastAsia="Arial" w:hAnsi="Arial"/>
+                <w:rtl w:val="0"/>
+              </w:rPr>
+              <w:t xml:space="preserve">Thalia Quiroz Guzmán - Usuario</w:t>
+            </w:r>
+          </w:p>
+        </w:tc>
+      </w:tr>
+      <w:tr>
+        <w:trPr>
+          <w:trHeight w:val="400" w:hRule="atLeast"/>
+        </w:trPr>
+        <w:tc>
+          <w:tcPr>
+            <w:gridSpan w:val="2"/>
+            <w:tcBorders>
+              <w:top w:color="000000" w:space="0" w:sz="8" w:val="single"/>
+              <w:left w:color="000000" w:space="0" w:sz="8" w:val="single"/>
+              <w:bottom w:color="000000" w:space="0" w:sz="8" w:val="single"/>
+            </w:tcBorders>
+            <w:tcMar>
+              <w:top w:w="60.0" w:type="dxa"/>
+              <w:left w:w="60.0" w:type="dxa"/>
+              <w:bottom w:w="60.0" w:type="dxa"/>
+              <w:right w:w="60.0" w:type="dxa"/>
+            </w:tcMar>
+          </w:tcPr>
+          <w:p>
+            <w:pPr>
+              <w:spacing w:after="0" w:line="240" w:lineRule="auto"/>
+              <w:rPr>
+                <w:rFonts w:ascii="Times New Roman" w:cs="Times New Roman" w:eastAsia="Times New Roman" w:hAnsi="Times New Roman"/>
+                <w:sz w:val="24"/>
+                <w:szCs w:val="24"/>
+              </w:rPr>
+            </w:pPr>
+            <w:r>
+              <w:rPr>
+                <w:rFonts w:ascii="Arial" w:cs="Arial" w:eastAsia="Arial" w:hAnsi="Arial"/>
+                <w:b w:val="1"/>
+                <w:rtl w:val="0"/>
+              </w:rPr>
+              <w:t xml:space="preserve">Autor:</w:t>
+            </w:r>
+            <w:r>
+              <w:rPr>
+                <w:rtl w:val="0"/>
+              </w:rPr>
+            </w:r>
+          </w:p>
+        </w:tc>
+        <w:tc>
+          <w:tcPr>
+            <w:gridSpan w:val="2"/>
+            <w:tcBorders>
+              <w:top w:color="000000" w:space="0" w:sz="8" w:val="single"/>
+              <w:left w:color="000000" w:space="0" w:sz="8" w:val="single"/>
+              <w:bottom w:color="000000" w:space="0" w:sz="8" w:val="single"/>
+              <w:right w:color="000000" w:space="0" w:sz="8" w:val="single"/>
+            </w:tcBorders>
+            <w:tcMar>
+              <w:top w:w="60.0" w:type="dxa"/>
+              <w:left w:w="60.0" w:type="dxa"/>
+              <w:bottom w:w="60.0" w:type="dxa"/>
+              <w:right w:w="60.0" w:type="dxa"/>
+            </w:tcMar>
+            <w:vAlign w:val="center"/>
+          </w:tcPr>
+          <w:p>
+            <w:pPr>
+              <w:spacing w:after="0" w:line="328" w:lineRule="auto"/>
+              <w:rPr>
+                <w:rFonts w:ascii="Arial" w:cs="Arial" w:eastAsia="Arial" w:hAnsi="Arial"/>
+              </w:rPr>
+            </w:pPr>
+            <w:r>
+              <w:rPr>
+                <w:rFonts w:ascii="Arial" w:cs="Arial" w:eastAsia="Arial" w:hAnsi="Arial"/>
+                <w:rtl w:val="0"/>
+              </w:rPr>
+              <w:t xml:space="preserve">Enrique Villarreal – Control de Calidad</w:t>
+            </w:r>
+          </w:p>
+        </w:tc>
+      </w:tr>
+      <w:tr>
+        <w:trPr>
+          <w:trHeight w:val="960" w:hRule="atLeast"/>
+        </w:trPr>
+        <w:tc>
+          <w:tcPr>
+            <w:gridSpan w:val="4"/>
+            <w:tcBorders>
+              <w:top w:color="000000" w:space="0" w:sz="8" w:val="single"/>
+              <w:left w:color="000000" w:space="0" w:sz="8" w:val="single"/>
+              <w:bottom w:color="000000" w:space="0" w:sz="8" w:val="single"/>
+              <w:right w:color="000000" w:space="0" w:sz="8" w:val="single"/>
+            </w:tcBorders>
+            <w:tcMar>
+              <w:top w:w="60.0" w:type="dxa"/>
+              <w:left w:w="60.0" w:type="dxa"/>
+              <w:bottom w:w="60.0" w:type="dxa"/>
+              <w:right w:w="60.0" w:type="dxa"/>
+            </w:tcMar>
+          </w:tcPr>
+          <w:p>
+            <w:pPr>
+              <w:spacing w:after="0" w:line="240" w:lineRule="auto"/>
+              <w:rPr>
+                <w:rFonts w:ascii="Times New Roman" w:cs="Times New Roman" w:eastAsia="Times New Roman" w:hAnsi="Times New Roman"/>
+                <w:sz w:val="24"/>
+                <w:szCs w:val="24"/>
+              </w:rPr>
+            </w:pPr>
+            <w:r>
+              <w:rPr>
+                <w:rFonts w:ascii="Arial" w:cs="Arial" w:eastAsia="Arial" w:hAnsi="Arial"/>
+                <w:b w:val="1"/>
+                <w:rtl w:val="0"/>
+              </w:rPr>
+              <w:t xml:space="preserve">Descripción:</w:t>
+            </w:r>
+            <w:r>
+              <w:rPr>
+                <w:rtl w:val="0"/>
+              </w:rPr>
+            </w:r>
+          </w:p>
+          <w:p>
+            <w:pPr>
+              <w:spacing w:after="0" w:line="240" w:lineRule="auto"/>
+              <w:rPr>
+                <w:rFonts w:ascii="Times New Roman" w:cs="Times New Roman" w:eastAsia="Times New Roman" w:hAnsi="Times New Roman"/>
+                <w:sz w:val="24"/>
+                <w:szCs w:val="24"/>
+              </w:rPr>
+            </w:pPr>
+            <w:r>
+              <w:rPr>
+                <w:rFonts w:ascii="Arial" w:cs="Arial" w:eastAsia="Arial" w:hAnsi="Arial"/>
+                <w:b w:val="1"/>
+                <w:rtl w:val="0"/>
+              </w:rPr>
+              <w:t xml:space="preserve"> </w:t>
+            </w:r>
+            <w:r>
+              <w:rPr>
+                <w:rFonts w:ascii="Arial" w:cs="Arial" w:eastAsia="Arial" w:hAnsi="Arial"/>
+                <w:rtl w:val="0"/>
+              </w:rPr>
+              <w:t xml:space="preserve">El Sistema permite la actualización de saldos según como se vayan registrado ingresos monetarios (ganancias) o egresos monetarios (gastos).</w:t>
+            </w:r>
+            <w:r>
+              <w:rPr>
+                <w:rtl w:val="0"/>
+              </w:rPr>
+            </w:r>
+          </w:p>
+          <w:p>
+            <w:pPr>
+              <w:spacing w:after="0" w:line="240" w:lineRule="auto"/>
+              <w:rPr>
+                <w:rFonts w:ascii="Times New Roman" w:cs="Times New Roman" w:eastAsia="Times New Roman" w:hAnsi="Times New Roman"/>
+                <w:sz w:val="24"/>
+                <w:szCs w:val="24"/>
+              </w:rPr>
+            </w:pPr>
+            <w:r>
+              <w:rPr>
+                <w:rtl w:val="0"/>
+              </w:rPr>
+            </w:r>
+          </w:p>
+        </w:tc>
+      </w:tr>
+      <w:tr>
+        <w:trPr>
+          <w:trHeight w:val="1000" w:hRule="atLeast"/>
+        </w:trPr>
+        <w:tc>
+          <w:tcPr>
+            <w:gridSpan w:val="4"/>
+            <w:tcBorders>
+              <w:top w:color="000000" w:space="0" w:sz="8" w:val="single"/>
+              <w:left w:color="000000" w:space="0" w:sz="8" w:val="single"/>
+              <w:bottom w:color="000000" w:space="0" w:sz="8" w:val="single"/>
+              <w:right w:color="000000" w:space="0" w:sz="8" w:val="single"/>
+            </w:tcBorders>
+            <w:tcMar>
+              <w:top w:w="60.0" w:type="dxa"/>
+              <w:left w:w="60.0" w:type="dxa"/>
+              <w:bottom w:w="60.0" w:type="dxa"/>
+              <w:right w:w="60.0" w:type="dxa"/>
+            </w:tcMar>
+          </w:tcPr>
+          <w:p>
+            <w:pPr>
+              <w:spacing w:after="0" w:line="240" w:lineRule="auto"/>
+              <w:rPr>
+                <w:rFonts w:ascii="Times New Roman" w:cs="Times New Roman" w:eastAsia="Times New Roman" w:hAnsi="Times New Roman"/>
+                <w:sz w:val="24"/>
+                <w:szCs w:val="24"/>
+              </w:rPr>
+            </w:pPr>
+            <w:r>
+              <w:rPr>
+                <w:rFonts w:ascii="Arial" w:cs="Arial" w:eastAsia="Arial" w:hAnsi="Arial"/>
+                <w:b w:val="1"/>
+                <w:rtl w:val="0"/>
+              </w:rPr>
+              <w:t xml:space="preserve">Justificación:</w:t>
+            </w:r>
+            <w:r>
+              <w:rPr>
+                <w:rtl w:val="0"/>
+              </w:rPr>
+            </w:r>
+          </w:p>
+          <w:p>
+            <w:pPr>
+              <w:spacing w:after="0" w:line="240" w:lineRule="auto"/>
+              <w:rPr>
+                <w:rFonts w:ascii="Times New Roman" w:cs="Times New Roman" w:eastAsia="Times New Roman" w:hAnsi="Times New Roman"/>
+                <w:sz w:val="24"/>
+                <w:szCs w:val="24"/>
+              </w:rPr>
+            </w:pPr>
+            <w:r>
+              <w:rPr>
+                <w:rFonts w:ascii="Arial" w:cs="Arial" w:eastAsia="Arial" w:hAnsi="Arial"/>
+                <w:b w:val="1"/>
+                <w:rtl w:val="0"/>
+              </w:rPr>
+              <w:t xml:space="preserve"> </w:t>
+            </w:r>
+            <w:r>
+              <w:rPr>
+                <w:rFonts w:ascii="Arial" w:cs="Arial" w:eastAsia="Arial" w:hAnsi="Arial"/>
+                <w:rtl w:val="0"/>
+              </w:rPr>
+              <w:t xml:space="preserve">Este cambio permitiría al cliente visualizar el saldo final de cada cuenta registrada en el Sistema Contable Quipu.</w:t>
+            </w:r>
+            <w:r>
+              <w:rPr>
+                <w:rtl w:val="0"/>
+              </w:rPr>
+            </w:r>
+          </w:p>
+        </w:tc>
+      </w:tr>
+    </w:tbl>
+    <w:p>
+      <w:pPr>
+        <w:spacing w:after="240" w:line="240" w:lineRule="auto"/>
+        <w:jc w:val="center"/>
+        <w:rPr>
+          <w:sz w:val="24"/>
+          <w:szCs w:val="24"/>
+        </w:rPr>
+      </w:pPr>
+      <w:r>
+        <w:rPr>
+          <w:rFonts w:ascii="Arial" w:cs="Arial" w:eastAsia="Arial" w:hAnsi="Arial"/>
+          <w:b w:val="1"/>
+          <w:rtl w:val="0"/>
+        </w:rPr>
+        <w:t xml:space="preserve">Tabla 3.6 Segundo ejemplo solicitud de usuario</w:t>
+      </w:r>
+      <w:r>
         <w:rPr>
           <w:rtl w:val="0"/>
         </w:rPr>
@@ -12744,7 +14979,7 @@
     <w:sectPr>
       <w:type w:val="continuous"/>
       <w:pgSz w:h="16838" w:w="11906"/>
-      <w:pgMar w:bottom="1417" w:top="1417" w:left="1701" w:right="1701" w:header="708" w:footer="708"/>
+      <w:pgMar w:bottom="1417" w:top="1417" w:left="1700.7874015748032" w:right="1701" w:header="708" w:footer="708"/>
     </w:sectPr>
   </w:body>
 </w:document>
@@ -13008,7 +15243,7 @@
   </w:p>
   <w:tbl>
     <w:tblPr>
-      <w:tblStyle w:val="Table10"/>
+      <w:tblStyle w:val="Table12"/>
       <w:tblW w:w="7651.0" w:type="dxa"/>
       <w:jc w:val="left"/>
       <w:tblInd w:w="0.0" w:type="dxa"/>
@@ -13124,7 +15359,7 @@
               <w:szCs w:val="18"/>
               <w:rtl w:val="0"/>
             </w:rPr>
-            <w:t xml:space="preserve">.4</w:t>
+            <w:t xml:space="preserve">.5</w:t>
           </w:r>
           <w:r>
             <w:rPr>
@@ -16588,6 +18823,44 @@
     </w:tcPr>
   </w:style>
   <w:style w:type="table" w:styleId="Table10">
+    <w:basedOn w:val="TableNormal"/>
+    <w:pPr>
+      <w:spacing w:after="0" w:line="240" w:lineRule="auto"/>
+    </w:pPr>
+    <w:tblPr>
+      <w:tblStyleRowBandSize w:val="1"/>
+      <w:tblStyleColBandSize w:val="1"/>
+      <w:tblCellMar>
+        <w:top w:w="0.0" w:type="dxa"/>
+        <w:left w:w="115.0" w:type="dxa"/>
+        <w:bottom w:w="0.0" w:type="dxa"/>
+        <w:right w:w="115.0" w:type="dxa"/>
+      </w:tblCellMar>
+    </w:tblPr>
+    <w:tcPr>
+      <w:shd w:fill="d9e2f3" w:val="clear"/>
+    </w:tcPr>
+  </w:style>
+  <w:style w:type="table" w:styleId="Table11">
+    <w:basedOn w:val="TableNormal"/>
+    <w:pPr>
+      <w:spacing w:after="0" w:line="240" w:lineRule="auto"/>
+    </w:pPr>
+    <w:tblPr>
+      <w:tblStyleRowBandSize w:val="1"/>
+      <w:tblStyleColBandSize w:val="1"/>
+      <w:tblCellMar>
+        <w:top w:w="0.0" w:type="dxa"/>
+        <w:left w:w="115.0" w:type="dxa"/>
+        <w:bottom w:w="0.0" w:type="dxa"/>
+        <w:right w:w="115.0" w:type="dxa"/>
+      </w:tblCellMar>
+    </w:tblPr>
+    <w:tcPr>
+      <w:shd w:fill="d9e2f3" w:val="clear"/>
+    </w:tcPr>
+  </w:style>
+  <w:style w:type="table" w:styleId="Table12">
     <w:basedOn w:val="TableNormal"/>
     <w:tblPr>
       <w:tblStyleRowBandSize w:val="1"/>

</xml_diff>